<commit_message>
calcul optimisation + rapport tache 1 et 2
</commit_message>
<xml_diff>
--- a/rapport.docx
+++ b/rapport.docx
@@ -45,8 +45,6 @@
         <w:rPr>
           <w:b/>
           <w:bCs/>
-          <w:sz w:val="24"/>
-          <w:szCs w:val="24"/>
           <w:u w:val="single"/>
         </w:rPr>
       </w:pPr>
@@ -54,8 +52,6 @@
         <w:rPr>
           <w:b/>
           <w:bCs/>
-          <w:sz w:val="24"/>
-          <w:szCs w:val="24"/>
           <w:u w:val="single"/>
         </w:rPr>
         <w:t>Tache 1:</w:t>
@@ -66,8 +62,6 @@
         <w:rPr>
           <w:b/>
           <w:bCs/>
-          <w:sz w:val="24"/>
-          <w:szCs w:val="24"/>
           <w:u w:val="single"/>
           <w:lang w:val="fr-FR" w:bidi="ar-DZ"/>
         </w:rPr>
@@ -75,8 +69,6 @@
       <w:r>
         <w:rPr>
           <w:noProof/>
-          <w:sz w:val="24"/>
-          <w:szCs w:val="24"/>
           <w:lang w:val="fr-FR" w:bidi="ar-DZ"/>
         </w:rPr>
         <w:drawing>
@@ -95,7 +87,7 @@
                     <pic:cNvPicPr/>
                   </pic:nvPicPr>
                   <pic:blipFill>
-                    <a:blip r:embed="rId4">
+                    <a:blip r:embed="rId7">
                       <a:extLst>
                         <a:ext uri="{28A0092B-C50C-407E-A947-70E740481C1C}">
                           <a14:useLocalDpi xmlns:a14="http://schemas.microsoft.com/office/drawing/2010/main" val="0"/>
@@ -122,18 +114,289 @@
         </w:drawing>
       </w:r>
     </w:p>
+    <w:tbl>
+      <w:tblPr>
+        <w:tblStyle w:val="Grilledutableau"/>
+        <w:tblW w:w="0" w:type="auto"/>
+        <w:tblLook w:val="04A0" w:firstRow="1" w:lastRow="0" w:firstColumn="1" w:lastColumn="0" w:noHBand="0" w:noVBand="1"/>
+      </w:tblPr>
+      <w:tblGrid>
+        <w:gridCol w:w="1502"/>
+        <w:gridCol w:w="1502"/>
+        <w:gridCol w:w="1503"/>
+        <w:gridCol w:w="1503"/>
+        <w:gridCol w:w="1503"/>
+        <w:gridCol w:w="1503"/>
+      </w:tblGrid>
+      <w:tr>
+        <w:tc>
+          <w:tcPr>
+            <w:tcW w:w="1502" w:type="dxa"/>
+          </w:tcPr>
+          <w:p>
+            <w:pPr>
+              <w:rPr>
+                <w:b/>
+                <w:bCs/>
+                <w:lang w:val="fr-FR" w:bidi="ar-DZ"/>
+              </w:rPr>
+            </w:pPr>
+            <w:r>
+              <w:rPr>
+                <w:b/>
+                <w:bCs/>
+                <w:lang w:val="fr-FR" w:bidi="ar-DZ"/>
+              </w:rPr>
+              <w:t>m</w:t>
+            </w:r>
+          </w:p>
+        </w:tc>
+        <w:tc>
+          <w:tcPr>
+            <w:tcW w:w="1502" w:type="dxa"/>
+          </w:tcPr>
+          <w:p>
+            <w:pPr>
+              <w:rPr>
+                <w:b/>
+                <w:bCs/>
+                <w:lang w:val="fr-FR" w:bidi="ar-DZ"/>
+              </w:rPr>
+            </w:pPr>
+            <w:r>
+              <w:rPr>
+                <w:b/>
+                <w:bCs/>
+                <w:lang w:val="fr-FR" w:bidi="ar-DZ"/>
+              </w:rPr>
+              <w:t>u</w:t>
+            </w:r>
+          </w:p>
+        </w:tc>
+        <w:tc>
+          <w:tcPr>
+            <w:tcW w:w="1503" w:type="dxa"/>
+          </w:tcPr>
+          <w:p>
+            <w:pPr>
+              <w:rPr>
+                <w:b/>
+                <w:bCs/>
+                <w:lang w:val="fr-FR" w:bidi="ar-DZ"/>
+              </w:rPr>
+            </w:pPr>
+            <w:r>
+              <w:rPr>
+                <w:b/>
+                <w:bCs/>
+                <w:lang w:val="fr-FR" w:bidi="ar-DZ"/>
+              </w:rPr>
+              <w:t>l</w:t>
+            </w:r>
+          </w:p>
+        </w:tc>
+        <w:tc>
+          <w:tcPr>
+            <w:tcW w:w="1503" w:type="dxa"/>
+          </w:tcPr>
+          <w:p>
+            <w:pPr>
+              <w:rPr>
+                <w:b/>
+                <w:bCs/>
+                <w:lang w:val="fr-FR" w:bidi="ar-DZ"/>
+              </w:rPr>
+            </w:pPr>
+            <w:r>
+              <w:rPr>
+                <w:b/>
+                <w:bCs/>
+                <w:lang w:val="fr-FR" w:bidi="ar-DZ"/>
+              </w:rPr>
+              <w:t>d</w:t>
+            </w:r>
+          </w:p>
+        </w:tc>
+        <w:tc>
+          <w:tcPr>
+            <w:tcW w:w="1503" w:type="dxa"/>
+          </w:tcPr>
+          <w:p>
+            <w:pPr>
+              <w:rPr>
+                <w:b/>
+                <w:bCs/>
+                <w:lang w:val="fr-FR" w:bidi="ar-DZ"/>
+              </w:rPr>
+            </w:pPr>
+            <w:r>
+              <w:rPr>
+                <w:b/>
+                <w:bCs/>
+                <w:lang w:val="fr-FR" w:bidi="ar-DZ"/>
+              </w:rPr>
+              <w:t>s</w:t>
+            </w:r>
+          </w:p>
+        </w:tc>
+        <w:tc>
+          <w:tcPr>
+            <w:tcW w:w="1503" w:type="dxa"/>
+          </w:tcPr>
+          <w:p>
+            <w:pPr>
+              <w:rPr>
+                <w:b/>
+                <w:bCs/>
+                <w:lang w:val="fr-FR" w:bidi="ar-DZ"/>
+              </w:rPr>
+            </w:pPr>
+            <w:r>
+              <w:rPr>
+                <w:b/>
+                <w:bCs/>
+                <w:lang w:val="fr-FR" w:bidi="ar-DZ"/>
+              </w:rPr>
+              <w:t>i</w:t>
+            </w:r>
+          </w:p>
+        </w:tc>
+      </w:tr>
+      <w:tr>
+        <w:tc>
+          <w:tcPr>
+            <w:tcW w:w="1502" w:type="dxa"/>
+          </w:tcPr>
+          <w:p>
+            <w:pPr>
+              <w:rPr>
+                <w:lang w:val="fr-FR" w:bidi="ar-DZ"/>
+              </w:rPr>
+            </w:pPr>
+            <w:r>
+              <w:rPr>
+                <w:lang w:val="fr-FR" w:bidi="ar-DZ"/>
+              </w:rPr>
+              <w:t>83</w:t>
+            </w:r>
+          </w:p>
+        </w:tc>
+        <w:tc>
+          <w:tcPr>
+            <w:tcW w:w="1502" w:type="dxa"/>
+          </w:tcPr>
+          <w:p>
+            <w:pPr>
+              <w:rPr>
+                <w:lang w:val="fr-FR" w:bidi="ar-DZ"/>
+              </w:rPr>
+            </w:pPr>
+            <w:r>
+              <w:rPr>
+                <w:lang w:val="fr-FR" w:bidi="ar-DZ"/>
+              </w:rPr>
+              <w:t>125</w:t>
+            </w:r>
+          </w:p>
+        </w:tc>
+        <w:tc>
+          <w:tcPr>
+            <w:tcW w:w="1503" w:type="dxa"/>
+          </w:tcPr>
+          <w:p>
+            <w:pPr>
+              <w:rPr>
+                <w:lang w:val="fr-FR" w:bidi="ar-DZ"/>
+              </w:rPr>
+            </w:pPr>
+            <w:r>
+              <w:rPr>
+                <w:lang w:val="fr-FR" w:bidi="ar-DZ"/>
+              </w:rPr>
+              <w:t>46</w:t>
+            </w:r>
+          </w:p>
+        </w:tc>
+        <w:tc>
+          <w:tcPr>
+            <w:tcW w:w="1503" w:type="dxa"/>
+          </w:tcPr>
+          <w:p>
+            <w:pPr>
+              <w:rPr>
+                <w:lang w:val="fr-FR" w:bidi="ar-DZ"/>
+              </w:rPr>
+            </w:pPr>
+            <w:r>
+              <w:rPr>
+                <w:lang w:val="fr-FR" w:bidi="ar-DZ"/>
+              </w:rPr>
+              <w:t>79</w:t>
+            </w:r>
+          </w:p>
+        </w:tc>
+        <w:tc>
+          <w:tcPr>
+            <w:tcW w:w="1503" w:type="dxa"/>
+          </w:tcPr>
+          <w:p>
+            <w:pPr>
+              <w:rPr>
+                <w:lang w:val="fr-FR" w:bidi="ar-DZ"/>
+              </w:rPr>
+            </w:pPr>
+            <w:r>
+              <w:rPr>
+                <w:lang w:val="fr-FR" w:bidi="ar-DZ"/>
+              </w:rPr>
+              <w:t>244</w:t>
+            </w:r>
+          </w:p>
+        </w:tc>
+        <w:tc>
+          <w:tcPr>
+            <w:tcW w:w="1503" w:type="dxa"/>
+          </w:tcPr>
+          <w:p>
+            <w:pPr>
+              <w:rPr>
+                <w:lang w:val="fr-FR" w:bidi="ar-DZ"/>
+              </w:rPr>
+            </w:pPr>
+            <w:r>
+              <w:rPr>
+                <w:lang w:val="fr-FR" w:bidi="ar-DZ"/>
+              </w:rPr>
+              <w:t>3</w:t>
+            </w:r>
+          </w:p>
+        </w:tc>
+      </w:tr>
+    </w:tbl>
     <w:p>
       <w:pPr>
         <w:rPr>
-          <w:sz w:val="24"/>
-          <w:szCs w:val="24"/>
-        </w:rPr>
-      </w:pPr>
+          <w:b/>
+          <w:bCs/>
+          <w:u w:val="single"/>
+          <w:lang w:val="fr-FR" w:bidi="ar-DZ"/>
+        </w:rPr>
+      </w:pPr>
+    </w:p>
+    <w:p>
+      <w:pPr>
+        <w:rPr>
+          <w:b/>
+          <w:bCs/>
+          <w:u w:val="single"/>
+          <w:lang w:val="fr-FR" w:bidi="ar-DZ"/>
+        </w:rPr>
+      </w:pPr>
+    </w:p>
+    <w:p>
       <w:r>
         <w:rPr>
           <w:noProof/>
-          <w:sz w:val="24"/>
-          <w:szCs w:val="24"/>
         </w:rPr>
         <w:drawing>
           <wp:inline distT="0" distB="0" distL="0" distR="0" wp14:anchorId="4AD42A97" wp14:editId="61F7685F">
@@ -151,7 +414,7 @@
                     <pic:cNvPicPr/>
                   </pic:nvPicPr>
                   <pic:blipFill>
-                    <a:blip r:embed="rId5">
+                    <a:blip r:embed="rId8">
                       <a:extLst>
                         <a:ext uri="{28A0092B-C50C-407E-A947-70E740481C1C}">
                           <a14:useLocalDpi xmlns:a14="http://schemas.microsoft.com/office/drawing/2010/main" val="0"/>
@@ -177,12 +440,214 @@
           </wp:inline>
         </w:drawing>
       </w:r>
+    </w:p>
+    <w:tbl>
+      <w:tblPr>
+        <w:tblStyle w:val="Grilledutableau"/>
+        <w:tblW w:w="0" w:type="auto"/>
+        <w:tblLook w:val="04A0" w:firstRow="1" w:lastRow="0" w:firstColumn="1" w:lastColumn="0" w:noHBand="0" w:noVBand="1"/>
+      </w:tblPr>
+      <w:tblGrid>
+        <w:gridCol w:w="1502"/>
+        <w:gridCol w:w="1502"/>
+        <w:gridCol w:w="1503"/>
+        <w:gridCol w:w="1503"/>
+        <w:gridCol w:w="1503"/>
+        <w:gridCol w:w="1503"/>
+      </w:tblGrid>
+      <w:tr>
+        <w:tc>
+          <w:tcPr>
+            <w:tcW w:w="1502" w:type="dxa"/>
+          </w:tcPr>
+          <w:p>
+            <w:pPr>
+              <w:rPr>
+                <w:b/>
+                <w:bCs/>
+              </w:rPr>
+            </w:pPr>
+            <w:r>
+              <w:rPr>
+                <w:b/>
+                <w:bCs/>
+              </w:rPr>
+              <w:t>m</w:t>
+            </w:r>
+          </w:p>
+        </w:tc>
+        <w:tc>
+          <w:tcPr>
+            <w:tcW w:w="1502" w:type="dxa"/>
+          </w:tcPr>
+          <w:p>
+            <w:pPr>
+              <w:rPr>
+                <w:b/>
+                <w:bCs/>
+              </w:rPr>
+            </w:pPr>
+            <w:r>
+              <w:rPr>
+                <w:b/>
+                <w:bCs/>
+              </w:rPr>
+              <w:t>u</w:t>
+            </w:r>
+          </w:p>
+        </w:tc>
+        <w:tc>
+          <w:tcPr>
+            <w:tcW w:w="1503" w:type="dxa"/>
+          </w:tcPr>
+          <w:p>
+            <w:pPr>
+              <w:rPr>
+                <w:b/>
+                <w:bCs/>
+              </w:rPr>
+            </w:pPr>
+            <w:r>
+              <w:rPr>
+                <w:b/>
+                <w:bCs/>
+              </w:rPr>
+              <w:t>l</w:t>
+            </w:r>
+          </w:p>
+        </w:tc>
+        <w:tc>
+          <w:tcPr>
+            <w:tcW w:w="1503" w:type="dxa"/>
+          </w:tcPr>
+          <w:p>
+            <w:pPr>
+              <w:rPr>
+                <w:b/>
+                <w:bCs/>
+              </w:rPr>
+            </w:pPr>
+            <w:r>
+              <w:rPr>
+                <w:b/>
+                <w:bCs/>
+              </w:rPr>
+              <w:t>d</w:t>
+            </w:r>
+          </w:p>
+        </w:tc>
+        <w:tc>
+          <w:tcPr>
+            <w:tcW w:w="1503" w:type="dxa"/>
+          </w:tcPr>
+          <w:p>
+            <w:pPr>
+              <w:rPr>
+                <w:b/>
+                <w:bCs/>
+              </w:rPr>
+            </w:pPr>
+            <w:r>
+              <w:rPr>
+                <w:b/>
+                <w:bCs/>
+              </w:rPr>
+              <w:t>s</w:t>
+            </w:r>
+          </w:p>
+        </w:tc>
+        <w:tc>
+          <w:tcPr>
+            <w:tcW w:w="1503" w:type="dxa"/>
+          </w:tcPr>
+          <w:p>
+            <w:pPr>
+              <w:rPr>
+                <w:b/>
+                <w:bCs/>
+              </w:rPr>
+            </w:pPr>
+            <w:r>
+              <w:rPr>
+                <w:b/>
+                <w:bCs/>
+              </w:rPr>
+              <w:t>i</w:t>
+            </w:r>
+          </w:p>
+        </w:tc>
+      </w:tr>
+      <w:tr>
+        <w:tc>
+          <w:tcPr>
+            <w:tcW w:w="1502" w:type="dxa"/>
+          </w:tcPr>
+          <w:p>
+            <w:r>
+              <w:t>9</w:t>
+            </w:r>
+          </w:p>
+        </w:tc>
+        <w:tc>
+          <w:tcPr>
+            <w:tcW w:w="1502" w:type="dxa"/>
+          </w:tcPr>
+          <w:p>
+            <w:r>
+              <w:t>12</w:t>
+            </w:r>
+          </w:p>
+        </w:tc>
+        <w:tc>
+          <w:tcPr>
+            <w:tcW w:w="1503" w:type="dxa"/>
+          </w:tcPr>
+          <w:p>
+            <w:r>
+              <w:t>8</w:t>
+            </w:r>
+          </w:p>
+        </w:tc>
+        <w:tc>
+          <w:tcPr>
+            <w:tcW w:w="1503" w:type="dxa"/>
+          </w:tcPr>
+          <w:p>
+            <w:r>
+              <w:t>4</w:t>
+            </w:r>
+          </w:p>
+        </w:tc>
+        <w:tc>
+          <w:tcPr>
+            <w:tcW w:w="1503" w:type="dxa"/>
+          </w:tcPr>
+          <w:p>
+            <w:r>
+              <w:t>18</w:t>
+            </w:r>
+          </w:p>
+        </w:tc>
+        <w:tc>
+          <w:tcPr>
+            <w:tcW w:w="1503" w:type="dxa"/>
+          </w:tcPr>
+          <w:p>
+            <w:r>
+              <w:t>2</w:t>
+            </w:r>
+          </w:p>
+        </w:tc>
+      </w:tr>
+    </w:tbl>
+    <w:p/>
+    <w:p/>
+    <w:p>
       <w:r>
         <w:rPr>
           <w:noProof/>
-          <w:sz w:val="24"/>
-          <w:szCs w:val="24"/>
-        </w:rPr>
+        </w:rPr>
+        <w:lastRenderedPageBreak/>
         <w:drawing>
           <wp:inline distT="0" distB="0" distL="0" distR="0" wp14:anchorId="7970AC2C" wp14:editId="27108F13">
             <wp:extent cx="3657600" cy="2581275"/>
@@ -199,7 +664,7 @@
                     <pic:cNvPicPr/>
                   </pic:nvPicPr>
                   <pic:blipFill>
-                    <a:blip r:embed="rId6">
+                    <a:blip r:embed="rId9">
                       <a:extLst>
                         <a:ext uri="{28A0092B-C50C-407E-A947-70E740481C1C}">
                           <a14:useLocalDpi xmlns:a14="http://schemas.microsoft.com/office/drawing/2010/main" val="0"/>
@@ -226,6 +691,146 @@
         </w:drawing>
       </w:r>
     </w:p>
+    <w:tbl>
+      <w:tblPr>
+        <w:tblStyle w:val="Grilledutableau"/>
+        <w:tblW w:w="0" w:type="auto"/>
+        <w:tblLook w:val="04A0" w:firstRow="1" w:lastRow="0" w:firstColumn="1" w:lastColumn="0" w:noHBand="0" w:noVBand="1"/>
+      </w:tblPr>
+      <w:tblGrid>
+        <w:gridCol w:w="1502"/>
+        <w:gridCol w:w="1502"/>
+        <w:gridCol w:w="1503"/>
+        <w:gridCol w:w="1503"/>
+        <w:gridCol w:w="1503"/>
+        <w:gridCol w:w="1503"/>
+      </w:tblGrid>
+      <w:tr>
+        <w:tc>
+          <w:tcPr>
+            <w:tcW w:w="1502" w:type="dxa"/>
+          </w:tcPr>
+          <w:p>
+            <w:r>
+              <w:t>m</w:t>
+            </w:r>
+          </w:p>
+        </w:tc>
+        <w:tc>
+          <w:tcPr>
+            <w:tcW w:w="1502" w:type="dxa"/>
+          </w:tcPr>
+          <w:p>
+            <w:r>
+              <w:t>u</w:t>
+            </w:r>
+          </w:p>
+        </w:tc>
+        <w:tc>
+          <w:tcPr>
+            <w:tcW w:w="1503" w:type="dxa"/>
+          </w:tcPr>
+          <w:p>
+            <w:r>
+              <w:t>l</w:t>
+            </w:r>
+          </w:p>
+        </w:tc>
+        <w:tc>
+          <w:tcPr>
+            <w:tcW w:w="1503" w:type="dxa"/>
+          </w:tcPr>
+          <w:p>
+            <w:r>
+              <w:t>d</w:t>
+            </w:r>
+          </w:p>
+        </w:tc>
+        <w:tc>
+          <w:tcPr>
+            <w:tcW w:w="1503" w:type="dxa"/>
+          </w:tcPr>
+          <w:p>
+            <w:r>
+              <w:t>s</w:t>
+            </w:r>
+          </w:p>
+        </w:tc>
+        <w:tc>
+          <w:tcPr>
+            <w:tcW w:w="1503" w:type="dxa"/>
+          </w:tcPr>
+          <w:p>
+            <w:r>
+              <w:t>i</w:t>
+            </w:r>
+          </w:p>
+        </w:tc>
+      </w:tr>
+      <w:tr>
+        <w:tc>
+          <w:tcPr>
+            <w:tcW w:w="1502" w:type="dxa"/>
+          </w:tcPr>
+          <w:p>
+            <w:r>
+              <w:t>17</w:t>
+            </w:r>
+          </w:p>
+        </w:tc>
+        <w:tc>
+          <w:tcPr>
+            <w:tcW w:w="1502" w:type="dxa"/>
+          </w:tcPr>
+          <w:p>
+            <w:r>
+              <w:t>33</w:t>
+            </w:r>
+          </w:p>
+        </w:tc>
+        <w:tc>
+          <w:tcPr>
+            <w:tcW w:w="1503" w:type="dxa"/>
+          </w:tcPr>
+          <w:p>
+            <w:r>
+              <w:t>10</w:t>
+            </w:r>
+          </w:p>
+        </w:tc>
+        <w:tc>
+          <w:tcPr>
+            <w:tcW w:w="1503" w:type="dxa"/>
+          </w:tcPr>
+          <w:p>
+            <w:r>
+              <w:t>23</w:t>
+            </w:r>
+          </w:p>
+        </w:tc>
+        <w:tc>
+          <w:tcPr>
+            <w:tcW w:w="1503" w:type="dxa"/>
+          </w:tcPr>
+          <w:p>
+            <w:r>
+              <w:t>68</w:t>
+            </w:r>
+          </w:p>
+        </w:tc>
+        <w:tc>
+          <w:tcPr>
+            <w:tcW w:w="1503" w:type="dxa"/>
+          </w:tcPr>
+          <w:p>
+            <w:r>
+              <w:t>1</w:t>
+            </w:r>
+          </w:p>
+        </w:tc>
+      </w:tr>
+    </w:tbl>
+    <w:p/>
     <w:p>
       <w:pPr>
         <w:rPr>
@@ -236,6 +841,18 @@
           <w:u w:val="single"/>
         </w:rPr>
       </w:pPr>
+      <w:r>
+        <w:t>Descriptions: Les trois distributions ont beaucoup</w:t>
+      </w:r>
+      <w:r>
+        <w:t xml:space="preserve"> de points </w:t>
+      </w:r>
+      <w:r>
+        <w:t>extrêmes</w:t>
+      </w:r>
+      <w:r>
+        <w:t>.</w:t>
+      </w:r>
     </w:p>
     <w:p>
       <w:pPr>
@@ -247,7 +864,9 @@
           <w:u w:val="single"/>
         </w:rPr>
       </w:pPr>
-      <w:r>
+    </w:p>
+    <w:p>
+      <w:pPr>
         <w:rPr>
           <w:b/>
           <w:bCs/>
@@ -255,7 +874,26 @@
           <w:szCs w:val="24"/>
           <w:u w:val="single"/>
         </w:rPr>
-        <w:lastRenderedPageBreak/>
+      </w:pPr>
+    </w:p>
+    <w:p>
+      <w:pPr>
+        <w:rPr>
+          <w:b/>
+          <w:bCs/>
+          <w:sz w:val="24"/>
+          <w:szCs w:val="24"/>
+          <w:u w:val="single"/>
+        </w:rPr>
+      </w:pPr>
+      <w:r>
+        <w:rPr>
+          <w:b/>
+          <w:bCs/>
+          <w:sz w:val="24"/>
+          <w:szCs w:val="24"/>
+          <w:u w:val="single"/>
+        </w:rPr>
         <w:t xml:space="preserve">Tache </w:t>
       </w:r>
       <w:r>
@@ -313,7 +951,7 @@
                     <pic:cNvPicPr/>
                   </pic:nvPicPr>
                   <pic:blipFill>
-                    <a:blip r:embed="rId7">
+                    <a:blip r:embed="rId10">
                       <a:extLst>
                         <a:ext uri="{28A0092B-C50C-407E-A947-70E740481C1C}">
                           <a14:useLocalDpi xmlns:a14="http://schemas.microsoft.com/office/drawing/2010/main" val="0"/>
@@ -342,7 +980,27 @@
     </w:p>
     <w:p>
       <w:pPr>
-        <w:rPr>
+        <w:tabs>
+          <w:tab w:val="left" w:pos="916"/>
+          <w:tab w:val="left" w:pos="1832"/>
+          <w:tab w:val="left" w:pos="2748"/>
+          <w:tab w:val="left" w:pos="3664"/>
+          <w:tab w:val="left" w:pos="4580"/>
+          <w:tab w:val="left" w:pos="5496"/>
+          <w:tab w:val="left" w:pos="6412"/>
+          <w:tab w:val="left" w:pos="7328"/>
+          <w:tab w:val="left" w:pos="8244"/>
+          <w:tab w:val="left" w:pos="9160"/>
+          <w:tab w:val="left" w:pos="10076"/>
+          <w:tab w:val="left" w:pos="10992"/>
+          <w:tab w:val="left" w:pos="11908"/>
+          <w:tab w:val="left" w:pos="12824"/>
+          <w:tab w:val="left" w:pos="13740"/>
+          <w:tab w:val="left" w:pos="14656"/>
+        </w:tabs>
+        <w:spacing w:after="0" w:line="240" w:lineRule="auto"/>
+        <w:rPr>
+          <w:rFonts w:ascii="Calibri" w:hAnsi="Calibri" w:cs="Calibri"/>
           <w:b/>
           <w:bCs/>
           <w:sz w:val="24"/>
@@ -353,6 +1011,689 @@
     </w:p>
     <w:p>
       <w:pPr>
+        <w:pStyle w:val="Paragraphedeliste"/>
+        <w:numPr>
+          <w:ilvl w:val="0"/>
+          <w:numId w:val="2"/>
+        </w:numPr>
+        <w:tabs>
+          <w:tab w:val="left" w:pos="916"/>
+          <w:tab w:val="left" w:pos="1832"/>
+          <w:tab w:val="left" w:pos="2748"/>
+          <w:tab w:val="left" w:pos="3664"/>
+          <w:tab w:val="left" w:pos="4580"/>
+          <w:tab w:val="left" w:pos="5496"/>
+          <w:tab w:val="left" w:pos="6412"/>
+          <w:tab w:val="left" w:pos="7328"/>
+          <w:tab w:val="left" w:pos="8244"/>
+          <w:tab w:val="left" w:pos="9160"/>
+          <w:tab w:val="left" w:pos="10076"/>
+          <w:tab w:val="left" w:pos="10992"/>
+          <w:tab w:val="left" w:pos="11908"/>
+          <w:tab w:val="left" w:pos="12824"/>
+          <w:tab w:val="left" w:pos="13740"/>
+          <w:tab w:val="left" w:pos="14656"/>
+        </w:tabs>
+        <w:spacing w:after="0" w:line="240" w:lineRule="auto"/>
+        <w:rPr>
+          <w:rFonts w:ascii="Calibri" w:eastAsia="Times New Roman" w:hAnsi="Calibri" w:cs="Calibri"/>
+          <w:kern w:val="0"/>
+          <w:sz w:val="24"/>
+          <w:szCs w:val="24"/>
+          <w:lang w:val="fr-FR" w:eastAsia="en-VI"/>
+          <w14:ligatures w14:val="none"/>
+        </w:rPr>
+      </w:pPr>
+      <w:r>
+        <w:rPr>
+          <w:rFonts w:ascii="Calibri" w:eastAsia="Times New Roman" w:hAnsi="Calibri" w:cs="Calibri"/>
+          <w:kern w:val="0"/>
+          <w:sz w:val="24"/>
+          <w:szCs w:val="24"/>
+          <w:lang w:val="fr-FR" w:eastAsia="en-VI"/>
+          <w14:ligatures w14:val="none"/>
+        </w:rPr>
+        <w:t>La droite de regression </w:t>
+      </w:r>
+      <w:r>
+        <w:rPr>
+          <w:rFonts w:ascii="Calibri" w:eastAsia="Times New Roman" w:hAnsi="Calibri" w:cs="Calibri"/>
+          <w:b/>
+          <w:bCs/>
+          <w:kern w:val="0"/>
+          <w:sz w:val="24"/>
+          <w:szCs w:val="24"/>
+          <w:lang w:val="fr-FR" w:eastAsia="en-VI"/>
+          <w14:ligatures w14:val="none"/>
+        </w:rPr>
+        <w:t>: 0.25x - 1.57</w:t>
+      </w:r>
+    </w:p>
+    <w:p>
+      <w:pPr>
+        <w:pStyle w:val="Paragraphedeliste"/>
+        <w:numPr>
+          <w:ilvl w:val="0"/>
+          <w:numId w:val="2"/>
+        </w:numPr>
+        <w:tabs>
+          <w:tab w:val="left" w:pos="916"/>
+          <w:tab w:val="left" w:pos="1832"/>
+          <w:tab w:val="left" w:pos="2748"/>
+          <w:tab w:val="left" w:pos="3664"/>
+          <w:tab w:val="left" w:pos="4580"/>
+          <w:tab w:val="left" w:pos="5496"/>
+          <w:tab w:val="left" w:pos="6412"/>
+          <w:tab w:val="left" w:pos="7328"/>
+          <w:tab w:val="left" w:pos="8244"/>
+          <w:tab w:val="left" w:pos="9160"/>
+          <w:tab w:val="left" w:pos="10076"/>
+          <w:tab w:val="left" w:pos="10992"/>
+          <w:tab w:val="left" w:pos="11908"/>
+          <w:tab w:val="left" w:pos="12824"/>
+          <w:tab w:val="left" w:pos="13740"/>
+          <w:tab w:val="left" w:pos="14656"/>
+        </w:tabs>
+        <w:spacing w:after="0" w:line="240" w:lineRule="auto"/>
+        <w:rPr>
+          <w:sz w:val="24"/>
+          <w:szCs w:val="24"/>
+        </w:rPr>
+      </w:pPr>
+      <w:r>
+        <w:rPr>
+          <w:rFonts w:ascii="Calibri" w:eastAsia="Times New Roman" w:hAnsi="Calibri" w:cs="Calibri"/>
+          <w:kern w:val="0"/>
+          <w:sz w:val="24"/>
+          <w:szCs w:val="24"/>
+          <w:lang w:val="fr-FR" w:eastAsia="en-VI"/>
+          <w14:ligatures w14:val="none"/>
+        </w:rPr>
+        <w:t>L</w:t>
+      </w:r>
+      <w:r>
+        <w:rPr>
+          <w:rFonts w:ascii="Calibri" w:eastAsia="Times New Roman" w:hAnsi="Calibri" w:cs="Calibri"/>
+          <w:kern w:val="0"/>
+          <w:sz w:val="24"/>
+          <w:szCs w:val="24"/>
+          <w:lang w:val="en-VI" w:eastAsia="en-VI"/>
+          <w14:ligatures w14:val="none"/>
+        </w:rPr>
+        <w:t xml:space="preserve">e coefficient de corrélation </w:t>
+      </w:r>
+      <w:r>
+        <w:rPr>
+          <w:rFonts w:ascii="Calibri" w:eastAsia="Times New Roman" w:hAnsi="Calibri" w:cs="Calibri"/>
+          <w:kern w:val="0"/>
+          <w:sz w:val="24"/>
+          <w:szCs w:val="24"/>
+          <w:lang w:val="fr-FR" w:eastAsia="en-VI"/>
+          <w14:ligatures w14:val="none"/>
+        </w:rPr>
+        <w:t>de pearson (</w:t>
+      </w:r>
+      <w:proofErr w:type="gramStart"/>
+      <w:r>
+        <w:rPr>
+          <w:rFonts w:ascii="Calibri" w:eastAsia="Times New Roman" w:hAnsi="Calibri" w:cs="Calibri"/>
+          <w:kern w:val="0"/>
+          <w:sz w:val="24"/>
+          <w:szCs w:val="24"/>
+          <w:lang w:val="en-VI" w:eastAsia="en-VI"/>
+          <w14:ligatures w14:val="none"/>
+        </w:rPr>
+        <w:t>r</w:t>
+      </w:r>
+      <w:r>
+        <w:rPr>
+          <w:rFonts w:ascii="Calibri" w:eastAsia="Times New Roman" w:hAnsi="Calibri" w:cs="Calibri"/>
+          <w:kern w:val="0"/>
+          <w:sz w:val="24"/>
+          <w:szCs w:val="24"/>
+          <w:lang w:val="fr-FR" w:eastAsia="en-VI"/>
+          <w14:ligatures w14:val="none"/>
+        </w:rPr>
+        <w:t xml:space="preserve">) </w:t>
+      </w:r>
+      <w:r>
+        <w:rPr>
+          <w:rFonts w:ascii="Calibri" w:eastAsia="Times New Roman" w:hAnsi="Calibri" w:cs="Calibri"/>
+          <w:kern w:val="0"/>
+          <w:sz w:val="24"/>
+          <w:szCs w:val="24"/>
+          <w:lang w:val="en-VI" w:eastAsia="en-VI"/>
+          <w14:ligatures w14:val="none"/>
+        </w:rPr>
+        <w:t xml:space="preserve"> :</w:t>
+      </w:r>
+      <w:proofErr w:type="gramEnd"/>
+      <w:r>
+        <w:rPr>
+          <w:rFonts w:ascii="Calibri" w:eastAsia="Times New Roman" w:hAnsi="Calibri" w:cs="Calibri"/>
+          <w:kern w:val="0"/>
+          <w:sz w:val="24"/>
+          <w:szCs w:val="24"/>
+          <w:lang w:val="en-VI" w:eastAsia="en-VI"/>
+          <w14:ligatures w14:val="none"/>
+        </w:rPr>
+        <w:t xml:space="preserve">  0.94</w:t>
+      </w:r>
+    </w:p>
+    <w:p>
+      <w:pPr>
+        <w:pStyle w:val="PrformatHTML"/>
+        <w:numPr>
+          <w:ilvl w:val="0"/>
+          <w:numId w:val="2"/>
+        </w:numPr>
+        <w:rPr>
+          <w:rFonts w:ascii="Calibri" w:hAnsi="Calibri" w:cs="Calibri"/>
+        </w:rPr>
+      </w:pPr>
+      <w:r>
+        <w:rPr>
+          <w:rFonts w:ascii="Calibri" w:hAnsi="Calibri" w:cs="Calibri"/>
+          <w:sz w:val="24"/>
+          <w:szCs w:val="24"/>
+          <w:lang w:val="fr-FR"/>
+        </w:rPr>
+        <w:t>L</w:t>
+      </w:r>
+      <w:r>
+        <w:rPr>
+          <w:rFonts w:ascii="Calibri" w:hAnsi="Calibri" w:cs="Calibri"/>
+          <w:sz w:val="24"/>
+          <w:szCs w:val="24"/>
+        </w:rPr>
+        <w:t xml:space="preserve">e coefficient de </w:t>
+      </w:r>
+      <w:proofErr w:type="spellStart"/>
+      <w:r>
+        <w:rPr>
+          <w:rFonts w:ascii="Calibri" w:hAnsi="Calibri" w:cs="Calibri"/>
+          <w:sz w:val="24"/>
+          <w:szCs w:val="24"/>
+        </w:rPr>
+        <w:t>corrélation</w:t>
+      </w:r>
+      <w:proofErr w:type="spellEnd"/>
+      <w:r>
+        <w:rPr>
+          <w:rFonts w:ascii="Calibri" w:hAnsi="Calibri" w:cs="Calibri"/>
+          <w:sz w:val="24"/>
+          <w:szCs w:val="24"/>
+        </w:rPr>
+        <w:t xml:space="preserve"> </w:t>
+      </w:r>
+      <w:r>
+        <w:rPr>
+          <w:rFonts w:ascii="Calibri" w:hAnsi="Calibri" w:cs="Calibri"/>
+          <w:sz w:val="24"/>
+          <w:szCs w:val="24"/>
+          <w:lang w:val="fr-FR"/>
+        </w:rPr>
+        <w:t xml:space="preserve">de </w:t>
+      </w:r>
+      <w:r>
+        <w:rPr>
+          <w:rFonts w:ascii="Calibri" w:hAnsi="Calibri" w:cs="Calibri"/>
+          <w:sz w:val="24"/>
+          <w:szCs w:val="24"/>
+        </w:rPr>
+        <w:t>Spearman</w:t>
+      </w:r>
+      <w:r>
+        <w:rPr>
+          <w:rFonts w:ascii="Calibri" w:hAnsi="Calibri" w:cs="Calibri"/>
+        </w:rPr>
+        <w:t xml:space="preserve"> </w:t>
+      </w:r>
+      <w:r>
+        <w:rPr>
+          <w:rFonts w:ascii="Calibri" w:hAnsi="Calibri" w:cs="Calibri"/>
+          <w:sz w:val="24"/>
+          <w:szCs w:val="24"/>
+          <w:lang w:val="fr-FR"/>
+        </w:rPr>
+        <w:t>(</w:t>
+      </w:r>
+      <w:proofErr w:type="gramStart"/>
+      <w:r>
+        <w:rPr>
+          <w:rFonts w:ascii="Calibri" w:hAnsi="Calibri" w:cs="Calibri"/>
+          <w:sz w:val="24"/>
+          <w:szCs w:val="24"/>
+          <w:lang w:val="fr-FR"/>
+        </w:rPr>
+        <w:t xml:space="preserve">p) </w:t>
+      </w:r>
+      <w:r>
+        <w:rPr>
+          <w:rFonts w:ascii="Calibri" w:hAnsi="Calibri" w:cs="Calibri"/>
+          <w:sz w:val="24"/>
+          <w:szCs w:val="24"/>
+        </w:rPr>
+        <w:t xml:space="preserve"> :</w:t>
+      </w:r>
+      <w:proofErr w:type="gramEnd"/>
+      <w:r>
+        <w:rPr>
+          <w:rFonts w:ascii="Calibri" w:hAnsi="Calibri" w:cs="Calibri"/>
+          <w:sz w:val="24"/>
+          <w:szCs w:val="24"/>
+        </w:rPr>
+        <w:t xml:space="preserve">  0.</w:t>
+      </w:r>
+      <w:r>
+        <w:rPr>
+          <w:rFonts w:ascii="Calibri" w:hAnsi="Calibri" w:cs="Calibri"/>
+          <w:sz w:val="24"/>
+          <w:szCs w:val="24"/>
+          <w:lang w:val="en-US"/>
+        </w:rPr>
+        <w:t>83</w:t>
+      </w:r>
+    </w:p>
+    <w:p>
+      <w:pPr>
+        <w:pStyle w:val="PrformatHTML"/>
+        <w:numPr>
+          <w:ilvl w:val="0"/>
+          <w:numId w:val="2"/>
+        </w:numPr>
+      </w:pPr>
+      <w:r>
+        <w:rPr>
+          <w:rFonts w:ascii="Calibri" w:hAnsi="Calibri" w:cs="Calibri"/>
+          <w:sz w:val="24"/>
+          <w:szCs w:val="24"/>
+          <w:lang w:val="en-US"/>
+        </w:rPr>
+        <w:lastRenderedPageBreak/>
+        <w:t xml:space="preserve">Le fait que la distribution </w:t>
+      </w:r>
+      <w:proofErr w:type="spellStart"/>
+      <w:r>
+        <w:rPr>
+          <w:rFonts w:ascii="Calibri" w:hAnsi="Calibri" w:cs="Calibri"/>
+          <w:sz w:val="24"/>
+          <w:szCs w:val="24"/>
+          <w:lang w:val="en-US"/>
+        </w:rPr>
+        <w:t>n’est</w:t>
+      </w:r>
+      <w:proofErr w:type="spellEnd"/>
+      <w:r>
+        <w:rPr>
+          <w:rFonts w:ascii="Calibri" w:hAnsi="Calibri" w:cs="Calibri"/>
+          <w:sz w:val="24"/>
+          <w:szCs w:val="24"/>
+          <w:lang w:val="en-US"/>
+        </w:rPr>
+        <w:t xml:space="preserve"> pas </w:t>
+      </w:r>
+      <w:proofErr w:type="spellStart"/>
+      <w:proofErr w:type="gramStart"/>
+      <w:r>
+        <w:rPr>
+          <w:rFonts w:ascii="Calibri" w:hAnsi="Calibri" w:cs="Calibri"/>
+          <w:sz w:val="24"/>
+          <w:szCs w:val="24"/>
+          <w:lang w:val="en-US"/>
+        </w:rPr>
+        <w:t>normale</w:t>
+      </w:r>
+      <w:proofErr w:type="spellEnd"/>
+      <w:r>
+        <w:rPr>
+          <w:rFonts w:ascii="Calibri" w:hAnsi="Calibri" w:cs="Calibri"/>
+          <w:sz w:val="24"/>
+          <w:szCs w:val="24"/>
+          <w:lang w:val="en-US"/>
+        </w:rPr>
+        <w:t xml:space="preserve"> ,</w:t>
+      </w:r>
+      <w:proofErr w:type="gramEnd"/>
+      <w:r>
+        <w:rPr>
+          <w:rFonts w:ascii="Calibri" w:hAnsi="Calibri" w:cs="Calibri"/>
+          <w:sz w:val="24"/>
+          <w:szCs w:val="24"/>
+          <w:lang w:val="en-US"/>
+        </w:rPr>
+        <w:t xml:space="preserve"> on </w:t>
+      </w:r>
+      <w:proofErr w:type="spellStart"/>
+      <w:r>
+        <w:rPr>
+          <w:rFonts w:ascii="Calibri" w:hAnsi="Calibri" w:cs="Calibri"/>
+          <w:sz w:val="24"/>
+          <w:szCs w:val="24"/>
+          <w:lang w:val="en-US"/>
+        </w:rPr>
+        <w:t>prend</w:t>
+      </w:r>
+      <w:proofErr w:type="spellEnd"/>
+      <w:r>
+        <w:rPr>
+          <w:rFonts w:ascii="Calibri" w:hAnsi="Calibri" w:cs="Calibri"/>
+          <w:sz w:val="24"/>
+          <w:szCs w:val="24"/>
+          <w:lang w:val="en-US"/>
+        </w:rPr>
+        <w:t xml:space="preserve"> </w:t>
+      </w:r>
+      <w:proofErr w:type="spellStart"/>
+      <w:r>
+        <w:rPr>
+          <w:rFonts w:ascii="Calibri" w:hAnsi="Calibri" w:cs="Calibri"/>
+          <w:sz w:val="24"/>
+          <w:szCs w:val="24"/>
+          <w:lang w:val="en-US"/>
+        </w:rPr>
+        <w:t>en</w:t>
+      </w:r>
+      <w:proofErr w:type="spellEnd"/>
+      <w:r>
+        <w:rPr>
+          <w:rFonts w:ascii="Calibri" w:hAnsi="Calibri" w:cs="Calibri"/>
+          <w:sz w:val="24"/>
+          <w:szCs w:val="24"/>
+          <w:lang w:val="en-US"/>
+        </w:rPr>
+        <w:t xml:space="preserve"> consideration </w:t>
+      </w:r>
+      <w:r>
+        <w:rPr>
+          <w:rFonts w:ascii="Calibri" w:hAnsi="Calibri" w:cs="Calibri"/>
+          <w:sz w:val="24"/>
+          <w:szCs w:val="24"/>
+          <w:lang w:val="fr-FR"/>
+        </w:rPr>
+        <w:t>L</w:t>
+      </w:r>
+      <w:r>
+        <w:rPr>
+          <w:rFonts w:ascii="Calibri" w:hAnsi="Calibri" w:cs="Calibri"/>
+          <w:sz w:val="24"/>
+          <w:szCs w:val="24"/>
+        </w:rPr>
+        <w:t xml:space="preserve">e coefficient de </w:t>
+      </w:r>
+      <w:proofErr w:type="spellStart"/>
+      <w:r>
+        <w:rPr>
+          <w:rFonts w:ascii="Calibri" w:hAnsi="Calibri" w:cs="Calibri"/>
+          <w:sz w:val="24"/>
+          <w:szCs w:val="24"/>
+        </w:rPr>
+        <w:t>corrélation</w:t>
+      </w:r>
+      <w:proofErr w:type="spellEnd"/>
+      <w:r>
+        <w:rPr>
+          <w:rFonts w:ascii="Calibri" w:hAnsi="Calibri" w:cs="Calibri"/>
+          <w:sz w:val="24"/>
+          <w:szCs w:val="24"/>
+        </w:rPr>
+        <w:t xml:space="preserve"> </w:t>
+      </w:r>
+      <w:r>
+        <w:rPr>
+          <w:rFonts w:ascii="Calibri" w:hAnsi="Calibri" w:cs="Calibri"/>
+          <w:sz w:val="24"/>
+          <w:szCs w:val="24"/>
+          <w:lang w:val="fr-FR"/>
+        </w:rPr>
+        <w:t xml:space="preserve">de </w:t>
+      </w:r>
+      <w:r>
+        <w:rPr>
+          <w:rFonts w:ascii="Calibri" w:hAnsi="Calibri" w:cs="Calibri"/>
+          <w:sz w:val="24"/>
+          <w:szCs w:val="24"/>
+        </w:rPr>
+        <w:t>Spearman</w:t>
+      </w:r>
+      <w:r>
+        <w:rPr>
+          <w:rFonts w:ascii="Calibri" w:hAnsi="Calibri" w:cs="Calibri"/>
+        </w:rPr>
+        <w:t xml:space="preserve"> </w:t>
+      </w:r>
+      <w:r>
+        <w:rPr>
+          <w:rFonts w:ascii="Calibri" w:hAnsi="Calibri" w:cs="Calibri"/>
+          <w:sz w:val="24"/>
+          <w:szCs w:val="24"/>
+          <w:lang w:val="fr-FR"/>
+        </w:rPr>
+        <w:t xml:space="preserve">(p </w:t>
+      </w:r>
+      <w:r>
+        <w:rPr>
+          <w:rFonts w:ascii="Calibri" w:hAnsi="Calibri" w:cs="Calibri"/>
+          <w:sz w:val="24"/>
+          <w:szCs w:val="24"/>
+        </w:rPr>
+        <w:t xml:space="preserve"> </w:t>
+      </w:r>
+      <w:r>
+        <w:rPr>
+          <w:rFonts w:ascii="Calibri" w:hAnsi="Calibri" w:cs="Calibri"/>
+          <w:sz w:val="24"/>
+          <w:szCs w:val="24"/>
+          <w:lang w:val="fr-FR"/>
+        </w:rPr>
+        <w:t xml:space="preserve">=0.83) qui </w:t>
+      </w:r>
+      <w:proofErr w:type="spellStart"/>
+      <w:r>
+        <w:rPr>
+          <w:rFonts w:ascii="Calibri" w:hAnsi="Calibri" w:cs="Calibri"/>
+          <w:sz w:val="24"/>
+          <w:szCs w:val="24"/>
+        </w:rPr>
+        <w:t>indique</w:t>
+      </w:r>
+      <w:proofErr w:type="spellEnd"/>
+      <w:r>
+        <w:rPr>
+          <w:rFonts w:ascii="Calibri" w:hAnsi="Calibri" w:cs="Calibri"/>
+          <w:sz w:val="24"/>
+          <w:szCs w:val="24"/>
+        </w:rPr>
+        <w:t xml:space="preserve"> que </w:t>
+      </w:r>
+      <w:proofErr w:type="spellStart"/>
+      <w:r>
+        <w:rPr>
+          <w:rFonts w:ascii="Calibri" w:hAnsi="Calibri" w:cs="Calibri"/>
+          <w:sz w:val="24"/>
+          <w:szCs w:val="24"/>
+        </w:rPr>
+        <w:t>une</w:t>
+      </w:r>
+      <w:proofErr w:type="spellEnd"/>
+      <w:r>
+        <w:rPr>
+          <w:rFonts w:ascii="Calibri" w:hAnsi="Calibri" w:cs="Calibri"/>
+          <w:sz w:val="24"/>
+          <w:szCs w:val="24"/>
+        </w:rPr>
+        <w:t xml:space="preserve"> forte </w:t>
+      </w:r>
+      <w:proofErr w:type="spellStart"/>
+      <w:r>
+        <w:rPr>
+          <w:rFonts w:ascii="Calibri" w:hAnsi="Calibri" w:cs="Calibri"/>
+          <w:sz w:val="24"/>
+          <w:szCs w:val="24"/>
+        </w:rPr>
+        <w:t>corrélation</w:t>
+      </w:r>
+      <w:proofErr w:type="spellEnd"/>
+      <w:r>
+        <w:rPr>
+          <w:rFonts w:ascii="Calibri" w:hAnsi="Calibri" w:cs="Calibri"/>
+          <w:sz w:val="24"/>
+          <w:szCs w:val="24"/>
+        </w:rPr>
+        <w:t xml:space="preserve"> positive entre  TLOC</w:t>
+      </w:r>
+      <w:r>
+        <w:rPr>
+          <w:rFonts w:ascii="Calibri" w:hAnsi="Calibri" w:cs="Calibri"/>
+          <w:sz w:val="24"/>
+          <w:szCs w:val="24"/>
+        </w:rPr>
+        <w:t xml:space="preserve"> (Nombre de </w:t>
+      </w:r>
+      <w:proofErr w:type="spellStart"/>
+      <w:r>
+        <w:rPr>
+          <w:rFonts w:ascii="Calibri" w:hAnsi="Calibri" w:cs="Calibri"/>
+          <w:sz w:val="24"/>
+          <w:szCs w:val="24"/>
+        </w:rPr>
+        <w:t>lignes</w:t>
+      </w:r>
+      <w:proofErr w:type="spellEnd"/>
+      <w:r>
+        <w:rPr>
+          <w:rFonts w:ascii="Calibri" w:hAnsi="Calibri" w:cs="Calibri"/>
+          <w:sz w:val="24"/>
+          <w:szCs w:val="24"/>
+        </w:rPr>
+        <w:t xml:space="preserve"> de code non-</w:t>
+      </w:r>
+      <w:proofErr w:type="spellStart"/>
+      <w:r>
+        <w:rPr>
+          <w:rFonts w:ascii="Calibri" w:hAnsi="Calibri" w:cs="Calibri"/>
+          <w:sz w:val="24"/>
+          <w:szCs w:val="24"/>
+        </w:rPr>
+        <w:t>vides</w:t>
+      </w:r>
+      <w:proofErr w:type="spellEnd"/>
+      <w:r>
+        <w:rPr>
+          <w:rFonts w:ascii="Calibri" w:hAnsi="Calibri" w:cs="Calibri"/>
+          <w:sz w:val="24"/>
+          <w:szCs w:val="24"/>
+        </w:rPr>
+        <w:t xml:space="preserve"> qui ne </w:t>
+      </w:r>
+      <w:proofErr w:type="spellStart"/>
+      <w:r>
+        <w:rPr>
+          <w:rFonts w:ascii="Calibri" w:hAnsi="Calibri" w:cs="Calibri"/>
+          <w:sz w:val="24"/>
+          <w:szCs w:val="24"/>
+        </w:rPr>
+        <w:t>sont</w:t>
+      </w:r>
+      <w:proofErr w:type="spellEnd"/>
+      <w:r>
+        <w:rPr>
+          <w:rFonts w:ascii="Calibri" w:hAnsi="Calibri" w:cs="Calibri"/>
+          <w:sz w:val="24"/>
+          <w:szCs w:val="24"/>
+        </w:rPr>
+        <w:t xml:space="preserve"> pas de </w:t>
+      </w:r>
+      <w:proofErr w:type="spellStart"/>
+      <w:r>
+        <w:rPr>
+          <w:rFonts w:ascii="Calibri" w:hAnsi="Calibri" w:cs="Calibri"/>
+          <w:sz w:val="24"/>
+          <w:szCs w:val="24"/>
+        </w:rPr>
+        <w:t>commentaires</w:t>
+      </w:r>
+      <w:proofErr w:type="spellEnd"/>
+      <w:r>
+        <w:rPr>
+          <w:rFonts w:ascii="Calibri" w:hAnsi="Calibri" w:cs="Calibri"/>
+          <w:sz w:val="24"/>
+          <w:szCs w:val="24"/>
+        </w:rPr>
+        <w:t>)</w:t>
+      </w:r>
+      <w:r>
+        <w:rPr>
+          <w:rFonts w:ascii="Calibri" w:hAnsi="Calibri" w:cs="Calibri"/>
+          <w:sz w:val="24"/>
+          <w:szCs w:val="24"/>
+        </w:rPr>
+        <w:t xml:space="preserve"> et TASSERT </w:t>
+      </w:r>
+      <w:r>
+        <w:rPr>
+          <w:rFonts w:ascii="Calibri" w:hAnsi="Calibri" w:cs="Calibri"/>
+          <w:sz w:val="24"/>
+          <w:szCs w:val="24"/>
+        </w:rPr>
+        <w:t xml:space="preserve">( </w:t>
+      </w:r>
+      <w:proofErr w:type="spellStart"/>
+      <w:r>
+        <w:rPr>
+          <w:rFonts w:ascii="Calibri" w:hAnsi="Calibri" w:cs="Calibri"/>
+          <w:sz w:val="24"/>
+          <w:szCs w:val="24"/>
+        </w:rPr>
+        <w:t>nombre</w:t>
+      </w:r>
+      <w:proofErr w:type="spellEnd"/>
+      <w:r>
+        <w:rPr>
+          <w:rFonts w:ascii="Calibri" w:hAnsi="Calibri" w:cs="Calibri"/>
+          <w:sz w:val="24"/>
+          <w:szCs w:val="24"/>
+        </w:rPr>
+        <w:t xml:space="preserve"> d’ assertions )</w:t>
+      </w:r>
+      <w:r>
+        <w:rPr>
+          <w:rFonts w:ascii="Calibri" w:hAnsi="Calibri" w:cs="Calibri"/>
+          <w:sz w:val="24"/>
+          <w:szCs w:val="24"/>
+          <w:lang w:val="fr-FR"/>
+        </w:rPr>
+        <w:t xml:space="preserve"> .</w:t>
+      </w:r>
+      <w:r>
+        <w:rPr>
+          <w:sz w:val="24"/>
+          <w:szCs w:val="24"/>
+        </w:rPr>
+        <w:t xml:space="preserve"> </w:t>
+      </w:r>
+    </w:p>
+    <w:p>
+      <w:pPr>
+        <w:tabs>
+          <w:tab w:val="left" w:pos="916"/>
+          <w:tab w:val="left" w:pos="1832"/>
+          <w:tab w:val="left" w:pos="2748"/>
+          <w:tab w:val="left" w:pos="3664"/>
+          <w:tab w:val="left" w:pos="4580"/>
+          <w:tab w:val="left" w:pos="5496"/>
+          <w:tab w:val="left" w:pos="6412"/>
+          <w:tab w:val="left" w:pos="7328"/>
+          <w:tab w:val="left" w:pos="8244"/>
+          <w:tab w:val="left" w:pos="9160"/>
+          <w:tab w:val="left" w:pos="10076"/>
+          <w:tab w:val="left" w:pos="10992"/>
+          <w:tab w:val="left" w:pos="11908"/>
+          <w:tab w:val="left" w:pos="12824"/>
+          <w:tab w:val="left" w:pos="13740"/>
+          <w:tab w:val="left" w:pos="14656"/>
+        </w:tabs>
+        <w:spacing w:after="0" w:line="240" w:lineRule="auto"/>
         <w:rPr>
           <w:b/>
           <w:bCs/>
@@ -385,7 +1726,7 @@
                     <pic:cNvPicPr/>
                   </pic:nvPicPr>
                   <pic:blipFill>
-                    <a:blip r:embed="rId8">
+                    <a:blip r:embed="rId11">
                       <a:extLst>
                         <a:ext uri="{28A0092B-C50C-407E-A947-70E740481C1C}">
                           <a14:useLocalDpi xmlns:a14="http://schemas.microsoft.com/office/drawing/2010/main" val="0"/>
@@ -414,17 +1755,749 @@
     </w:p>
     <w:p>
       <w:pPr>
-        <w:rPr>
+        <w:pStyle w:val="Paragraphedeliste"/>
+        <w:numPr>
+          <w:ilvl w:val="0"/>
+          <w:numId w:val="2"/>
+        </w:numPr>
+        <w:tabs>
+          <w:tab w:val="left" w:pos="916"/>
+          <w:tab w:val="left" w:pos="1832"/>
+          <w:tab w:val="left" w:pos="2748"/>
+          <w:tab w:val="left" w:pos="3664"/>
+          <w:tab w:val="left" w:pos="4580"/>
+          <w:tab w:val="left" w:pos="5496"/>
+          <w:tab w:val="left" w:pos="6412"/>
+          <w:tab w:val="left" w:pos="7328"/>
+          <w:tab w:val="left" w:pos="8244"/>
+          <w:tab w:val="left" w:pos="9160"/>
+          <w:tab w:val="left" w:pos="10076"/>
+          <w:tab w:val="left" w:pos="10992"/>
+          <w:tab w:val="left" w:pos="11908"/>
+          <w:tab w:val="left" w:pos="12824"/>
+          <w:tab w:val="left" w:pos="13740"/>
+          <w:tab w:val="left" w:pos="14656"/>
+        </w:tabs>
+        <w:spacing w:after="0" w:line="240" w:lineRule="auto"/>
+        <w:rPr>
+          <w:rFonts w:ascii="Calibri" w:eastAsia="Times New Roman" w:hAnsi="Calibri" w:cs="Calibri"/>
+          <w:kern w:val="0"/>
+          <w:sz w:val="24"/>
+          <w:szCs w:val="24"/>
+          <w:lang w:val="fr-FR" w:eastAsia="en-VI"/>
+          <w14:ligatures w14:val="none"/>
+        </w:rPr>
+      </w:pPr>
+      <w:r>
+        <w:rPr>
+          <w:rFonts w:ascii="Calibri" w:eastAsia="Times New Roman" w:hAnsi="Calibri" w:cs="Calibri"/>
+          <w:kern w:val="0"/>
+          <w:sz w:val="24"/>
+          <w:szCs w:val="24"/>
+          <w:lang w:val="fr-FR" w:eastAsia="en-VI"/>
+          <w14:ligatures w14:val="none"/>
+        </w:rPr>
+        <w:t>La droite de regression </w:t>
+      </w:r>
+      <w:r>
+        <w:rPr>
+          <w:rFonts w:ascii="Calibri" w:eastAsia="Times New Roman" w:hAnsi="Calibri" w:cs="Calibri"/>
           <w:b/>
           <w:bCs/>
-          <w:sz w:val="24"/>
-          <w:szCs w:val="24"/>
-          <w:u w:val="single"/>
-        </w:rPr>
-      </w:pPr>
+          <w:kern w:val="0"/>
+          <w:sz w:val="24"/>
+          <w:szCs w:val="24"/>
+          <w:lang w:val="fr-FR" w:eastAsia="en-VI"/>
+          <w14:ligatures w14:val="none"/>
+        </w:rPr>
+        <w:t xml:space="preserve">: </w:t>
+      </w:r>
+      <w:r>
+        <w:rPr>
+          <w:rFonts w:ascii="Calibri" w:eastAsia="Times New Roman" w:hAnsi="Calibri" w:cs="Calibri"/>
+          <w:b/>
+          <w:bCs/>
+          <w:kern w:val="0"/>
+          <w:sz w:val="24"/>
+          <w:szCs w:val="24"/>
+          <w:lang w:val="fr-FR" w:eastAsia="en-VI"/>
+          <w14:ligatures w14:val="none"/>
+        </w:rPr>
+        <w:t>4.22</w:t>
+      </w:r>
+      <w:r>
+        <w:rPr>
+          <w:rFonts w:ascii="Calibri" w:eastAsia="Times New Roman" w:hAnsi="Calibri" w:cs="Calibri"/>
+          <w:b/>
+          <w:bCs/>
+          <w:kern w:val="0"/>
+          <w:sz w:val="24"/>
+          <w:szCs w:val="24"/>
+          <w:lang w:val="fr-FR" w:eastAsia="en-VI"/>
+          <w14:ligatures w14:val="none"/>
+        </w:rPr>
+        <w:t xml:space="preserve">x </w:t>
+      </w:r>
+      <w:r>
+        <w:rPr>
+          <w:rFonts w:ascii="Calibri" w:eastAsia="Times New Roman" w:hAnsi="Calibri" w:cs="Calibri"/>
+          <w:b/>
+          <w:bCs/>
+          <w:kern w:val="0"/>
+          <w:sz w:val="24"/>
+          <w:szCs w:val="24"/>
+          <w:lang w:val="fr-FR" w:eastAsia="en-VI"/>
+          <w14:ligatures w14:val="none"/>
+        </w:rPr>
+        <w:t>–</w:t>
+      </w:r>
+      <w:r>
+        <w:rPr>
+          <w:rFonts w:ascii="Calibri" w:eastAsia="Times New Roman" w:hAnsi="Calibri" w:cs="Calibri"/>
+          <w:b/>
+          <w:bCs/>
+          <w:kern w:val="0"/>
+          <w:sz w:val="24"/>
+          <w:szCs w:val="24"/>
+          <w:lang w:val="fr-FR" w:eastAsia="en-VI"/>
+          <w14:ligatures w14:val="none"/>
+        </w:rPr>
+        <w:t xml:space="preserve"> </w:t>
+      </w:r>
+      <w:r>
+        <w:rPr>
+          <w:rFonts w:ascii="Calibri" w:eastAsia="Times New Roman" w:hAnsi="Calibri" w:cs="Calibri"/>
+          <w:b/>
+          <w:bCs/>
+          <w:kern w:val="0"/>
+          <w:sz w:val="24"/>
+          <w:szCs w:val="24"/>
+          <w:lang w:val="fr-FR" w:eastAsia="en-VI"/>
+          <w14:ligatures w14:val="none"/>
+        </w:rPr>
+        <w:t>21.7</w:t>
+      </w:r>
     </w:p>
     <w:p>
       <w:pPr>
+        <w:pStyle w:val="Paragraphedeliste"/>
+        <w:numPr>
+          <w:ilvl w:val="0"/>
+          <w:numId w:val="2"/>
+        </w:numPr>
+        <w:tabs>
+          <w:tab w:val="left" w:pos="916"/>
+          <w:tab w:val="left" w:pos="1832"/>
+          <w:tab w:val="left" w:pos="2748"/>
+          <w:tab w:val="left" w:pos="3664"/>
+          <w:tab w:val="left" w:pos="4580"/>
+          <w:tab w:val="left" w:pos="5496"/>
+          <w:tab w:val="left" w:pos="6412"/>
+          <w:tab w:val="left" w:pos="7328"/>
+          <w:tab w:val="left" w:pos="8244"/>
+          <w:tab w:val="left" w:pos="9160"/>
+          <w:tab w:val="left" w:pos="10076"/>
+          <w:tab w:val="left" w:pos="10992"/>
+          <w:tab w:val="left" w:pos="11908"/>
+          <w:tab w:val="left" w:pos="12824"/>
+          <w:tab w:val="left" w:pos="13740"/>
+          <w:tab w:val="left" w:pos="14656"/>
+        </w:tabs>
+        <w:spacing w:after="0" w:line="240" w:lineRule="auto"/>
+        <w:rPr>
+          <w:sz w:val="24"/>
+          <w:szCs w:val="24"/>
+        </w:rPr>
+      </w:pPr>
+      <w:r>
+        <w:rPr>
+          <w:rFonts w:ascii="Calibri" w:eastAsia="Times New Roman" w:hAnsi="Calibri" w:cs="Calibri"/>
+          <w:kern w:val="0"/>
+          <w:sz w:val="24"/>
+          <w:szCs w:val="24"/>
+          <w:lang w:val="fr-FR" w:eastAsia="en-VI"/>
+          <w14:ligatures w14:val="none"/>
+        </w:rPr>
+        <w:t>L</w:t>
+      </w:r>
+      <w:r>
+        <w:rPr>
+          <w:rFonts w:ascii="Calibri" w:eastAsia="Times New Roman" w:hAnsi="Calibri" w:cs="Calibri"/>
+          <w:kern w:val="0"/>
+          <w:sz w:val="24"/>
+          <w:szCs w:val="24"/>
+          <w:lang w:val="en-VI" w:eastAsia="en-VI"/>
+          <w14:ligatures w14:val="none"/>
+        </w:rPr>
+        <w:t xml:space="preserve">e coefficient de corrélation </w:t>
+      </w:r>
+      <w:r>
+        <w:rPr>
+          <w:rFonts w:ascii="Calibri" w:eastAsia="Times New Roman" w:hAnsi="Calibri" w:cs="Calibri"/>
+          <w:kern w:val="0"/>
+          <w:sz w:val="24"/>
+          <w:szCs w:val="24"/>
+          <w:lang w:val="fr-FR" w:eastAsia="en-VI"/>
+          <w14:ligatures w14:val="none"/>
+        </w:rPr>
+        <w:t>de pearson (</w:t>
+      </w:r>
+      <w:proofErr w:type="gramStart"/>
+      <w:r>
+        <w:rPr>
+          <w:rFonts w:ascii="Calibri" w:eastAsia="Times New Roman" w:hAnsi="Calibri" w:cs="Calibri"/>
+          <w:kern w:val="0"/>
+          <w:sz w:val="24"/>
+          <w:szCs w:val="24"/>
+          <w:lang w:val="en-VI" w:eastAsia="en-VI"/>
+          <w14:ligatures w14:val="none"/>
+        </w:rPr>
+        <w:t>r</w:t>
+      </w:r>
+      <w:r>
+        <w:rPr>
+          <w:rFonts w:ascii="Calibri" w:eastAsia="Times New Roman" w:hAnsi="Calibri" w:cs="Calibri"/>
+          <w:kern w:val="0"/>
+          <w:sz w:val="24"/>
+          <w:szCs w:val="24"/>
+          <w:lang w:val="fr-FR" w:eastAsia="en-VI"/>
+          <w14:ligatures w14:val="none"/>
+        </w:rPr>
+        <w:t xml:space="preserve">) </w:t>
+      </w:r>
+      <w:r>
+        <w:rPr>
+          <w:rFonts w:ascii="Calibri" w:eastAsia="Times New Roman" w:hAnsi="Calibri" w:cs="Calibri"/>
+          <w:kern w:val="0"/>
+          <w:sz w:val="24"/>
+          <w:szCs w:val="24"/>
+          <w:lang w:val="en-VI" w:eastAsia="en-VI"/>
+          <w14:ligatures w14:val="none"/>
+        </w:rPr>
+        <w:t xml:space="preserve"> :</w:t>
+      </w:r>
+      <w:proofErr w:type="gramEnd"/>
+      <w:r>
+        <w:rPr>
+          <w:rFonts w:ascii="Calibri" w:eastAsia="Times New Roman" w:hAnsi="Calibri" w:cs="Calibri"/>
+          <w:kern w:val="0"/>
+          <w:sz w:val="24"/>
+          <w:szCs w:val="24"/>
+          <w:lang w:val="en-VI" w:eastAsia="en-VI"/>
+          <w14:ligatures w14:val="none"/>
+        </w:rPr>
+        <w:t xml:space="preserve">  0.</w:t>
+      </w:r>
+      <w:r>
+        <w:rPr>
+          <w:rFonts w:ascii="Calibri" w:eastAsia="Times New Roman" w:hAnsi="Calibri" w:cs="Calibri"/>
+          <w:kern w:val="0"/>
+          <w:sz w:val="24"/>
+          <w:szCs w:val="24"/>
+          <w:lang w:val="en-US" w:eastAsia="en-VI"/>
+          <w14:ligatures w14:val="none"/>
+        </w:rPr>
+        <w:t xml:space="preserve">79 </w:t>
+      </w:r>
+      <w:r>
+        <w:rPr>
+          <w:rFonts w:ascii="Calibri" w:eastAsia="Times New Roman" w:hAnsi="Calibri" w:cs="Calibri"/>
+          <w:kern w:val="0"/>
+          <w:sz w:val="24"/>
+          <w:szCs w:val="24"/>
+          <w:lang w:val="fr-FR" w:eastAsia="en-VI"/>
+          <w14:ligatures w14:val="none"/>
+        </w:rPr>
+        <w:t xml:space="preserve"> </w:t>
+      </w:r>
+      <w:r>
+        <w:rPr>
+          <w:sz w:val="24"/>
+          <w:szCs w:val="24"/>
+        </w:rPr>
+        <w:t xml:space="preserve"> </w:t>
+      </w:r>
+    </w:p>
+    <w:p>
+      <w:pPr>
+        <w:pStyle w:val="PrformatHTML"/>
+        <w:numPr>
+          <w:ilvl w:val="0"/>
+          <w:numId w:val="2"/>
+        </w:numPr>
+        <w:rPr>
+          <w:rFonts w:ascii="Calibri" w:hAnsi="Calibri" w:cs="Calibri"/>
+        </w:rPr>
+      </w:pPr>
+      <w:r>
+        <w:rPr>
+          <w:rFonts w:ascii="Calibri" w:hAnsi="Calibri" w:cs="Calibri"/>
+          <w:sz w:val="24"/>
+          <w:szCs w:val="24"/>
+          <w:lang w:val="fr-FR"/>
+        </w:rPr>
+        <w:t>L</w:t>
+      </w:r>
+      <w:r>
+        <w:rPr>
+          <w:rFonts w:ascii="Calibri" w:hAnsi="Calibri" w:cs="Calibri"/>
+          <w:sz w:val="24"/>
+          <w:szCs w:val="24"/>
+        </w:rPr>
+        <w:t xml:space="preserve">e coefficient de </w:t>
+      </w:r>
+      <w:proofErr w:type="spellStart"/>
+      <w:r>
+        <w:rPr>
+          <w:rFonts w:ascii="Calibri" w:hAnsi="Calibri" w:cs="Calibri"/>
+          <w:sz w:val="24"/>
+          <w:szCs w:val="24"/>
+        </w:rPr>
+        <w:t>corrélation</w:t>
+      </w:r>
+      <w:proofErr w:type="spellEnd"/>
+      <w:r>
+        <w:rPr>
+          <w:rFonts w:ascii="Calibri" w:hAnsi="Calibri" w:cs="Calibri"/>
+          <w:sz w:val="24"/>
+          <w:szCs w:val="24"/>
+        </w:rPr>
+        <w:t xml:space="preserve"> </w:t>
+      </w:r>
+      <w:r>
+        <w:rPr>
+          <w:rFonts w:ascii="Calibri" w:hAnsi="Calibri" w:cs="Calibri"/>
+          <w:sz w:val="24"/>
+          <w:szCs w:val="24"/>
+          <w:lang w:val="fr-FR"/>
+        </w:rPr>
+        <w:t xml:space="preserve">de </w:t>
+      </w:r>
+      <w:r>
+        <w:rPr>
+          <w:rFonts w:ascii="Calibri" w:hAnsi="Calibri" w:cs="Calibri"/>
+          <w:sz w:val="24"/>
+          <w:szCs w:val="24"/>
+        </w:rPr>
+        <w:t>Spearman</w:t>
+      </w:r>
+      <w:r>
+        <w:rPr>
+          <w:rFonts w:ascii="Calibri" w:hAnsi="Calibri" w:cs="Calibri"/>
+        </w:rPr>
+        <w:t xml:space="preserve"> </w:t>
+      </w:r>
+      <w:r>
+        <w:rPr>
+          <w:rFonts w:ascii="Calibri" w:hAnsi="Calibri" w:cs="Calibri"/>
+          <w:sz w:val="24"/>
+          <w:szCs w:val="24"/>
+          <w:lang w:val="fr-FR"/>
+        </w:rPr>
+        <w:t>(</w:t>
+      </w:r>
+      <w:proofErr w:type="gramStart"/>
+      <w:r>
+        <w:rPr>
+          <w:rFonts w:ascii="Calibri" w:hAnsi="Calibri" w:cs="Calibri"/>
+          <w:sz w:val="24"/>
+          <w:szCs w:val="24"/>
+          <w:lang w:val="fr-FR"/>
+        </w:rPr>
+        <w:t xml:space="preserve">p) </w:t>
+      </w:r>
+      <w:r>
+        <w:rPr>
+          <w:rFonts w:ascii="Calibri" w:hAnsi="Calibri" w:cs="Calibri"/>
+          <w:sz w:val="24"/>
+          <w:szCs w:val="24"/>
+        </w:rPr>
+        <w:t xml:space="preserve"> :</w:t>
+      </w:r>
+      <w:proofErr w:type="gramEnd"/>
+      <w:r>
+        <w:rPr>
+          <w:rFonts w:ascii="Calibri" w:hAnsi="Calibri" w:cs="Calibri"/>
+          <w:sz w:val="24"/>
+          <w:szCs w:val="24"/>
+        </w:rPr>
+        <w:t xml:space="preserve">  0.</w:t>
+      </w:r>
+      <w:r>
+        <w:rPr>
+          <w:rFonts w:ascii="Calibri" w:hAnsi="Calibri" w:cs="Calibri"/>
+          <w:sz w:val="24"/>
+          <w:szCs w:val="24"/>
+          <w:lang w:val="en-US"/>
+        </w:rPr>
+        <w:t>61</w:t>
+      </w:r>
+    </w:p>
+    <w:p>
+      <w:pPr>
+        <w:pStyle w:val="PrformatHTML"/>
+        <w:numPr>
+          <w:ilvl w:val="0"/>
+          <w:numId w:val="2"/>
+        </w:numPr>
+      </w:pPr>
+      <w:r>
+        <w:rPr>
+          <w:rFonts w:ascii="Calibri" w:hAnsi="Calibri" w:cs="Calibri"/>
+          <w:sz w:val="24"/>
+          <w:szCs w:val="24"/>
+          <w:lang w:val="en-US"/>
+        </w:rPr>
+        <w:t xml:space="preserve">Le fait que la distribution </w:t>
+      </w:r>
+      <w:proofErr w:type="spellStart"/>
+      <w:r>
+        <w:rPr>
+          <w:rFonts w:ascii="Calibri" w:hAnsi="Calibri" w:cs="Calibri"/>
+          <w:sz w:val="24"/>
+          <w:szCs w:val="24"/>
+          <w:lang w:val="en-US"/>
+        </w:rPr>
+        <w:t>n’est</w:t>
+      </w:r>
+      <w:proofErr w:type="spellEnd"/>
+      <w:r>
+        <w:rPr>
+          <w:rFonts w:ascii="Calibri" w:hAnsi="Calibri" w:cs="Calibri"/>
+          <w:sz w:val="24"/>
+          <w:szCs w:val="24"/>
+          <w:lang w:val="en-US"/>
+        </w:rPr>
+        <w:t xml:space="preserve"> pas </w:t>
+      </w:r>
+      <w:proofErr w:type="spellStart"/>
+      <w:proofErr w:type="gramStart"/>
+      <w:r>
+        <w:rPr>
+          <w:rFonts w:ascii="Calibri" w:hAnsi="Calibri" w:cs="Calibri"/>
+          <w:sz w:val="24"/>
+          <w:szCs w:val="24"/>
+          <w:lang w:val="en-US"/>
+        </w:rPr>
+        <w:t>normale</w:t>
+      </w:r>
+      <w:proofErr w:type="spellEnd"/>
+      <w:r>
+        <w:rPr>
+          <w:rFonts w:ascii="Calibri" w:hAnsi="Calibri" w:cs="Calibri"/>
+          <w:sz w:val="24"/>
+          <w:szCs w:val="24"/>
+          <w:lang w:val="en-US"/>
+        </w:rPr>
+        <w:t xml:space="preserve"> ,</w:t>
+      </w:r>
+      <w:proofErr w:type="gramEnd"/>
+      <w:r>
+        <w:rPr>
+          <w:rFonts w:ascii="Calibri" w:hAnsi="Calibri" w:cs="Calibri"/>
+          <w:sz w:val="24"/>
+          <w:szCs w:val="24"/>
+          <w:lang w:val="en-US"/>
+        </w:rPr>
+        <w:t xml:space="preserve"> on </w:t>
+      </w:r>
+      <w:proofErr w:type="spellStart"/>
+      <w:r>
+        <w:rPr>
+          <w:rFonts w:ascii="Calibri" w:hAnsi="Calibri" w:cs="Calibri"/>
+          <w:sz w:val="24"/>
+          <w:szCs w:val="24"/>
+          <w:lang w:val="en-US"/>
+        </w:rPr>
+        <w:t>prend</w:t>
+      </w:r>
+      <w:proofErr w:type="spellEnd"/>
+      <w:r>
+        <w:rPr>
+          <w:rFonts w:ascii="Calibri" w:hAnsi="Calibri" w:cs="Calibri"/>
+          <w:sz w:val="24"/>
+          <w:szCs w:val="24"/>
+          <w:lang w:val="en-US"/>
+        </w:rPr>
+        <w:t xml:space="preserve"> </w:t>
+      </w:r>
+      <w:proofErr w:type="spellStart"/>
+      <w:r>
+        <w:rPr>
+          <w:rFonts w:ascii="Calibri" w:hAnsi="Calibri" w:cs="Calibri"/>
+          <w:sz w:val="24"/>
+          <w:szCs w:val="24"/>
+          <w:lang w:val="en-US"/>
+        </w:rPr>
+        <w:t>en</w:t>
+      </w:r>
+      <w:proofErr w:type="spellEnd"/>
+      <w:r>
+        <w:rPr>
+          <w:rFonts w:ascii="Calibri" w:hAnsi="Calibri" w:cs="Calibri"/>
+          <w:sz w:val="24"/>
+          <w:szCs w:val="24"/>
+          <w:lang w:val="en-US"/>
+        </w:rPr>
+        <w:t xml:space="preserve"> consideration </w:t>
+      </w:r>
+      <w:r>
+        <w:rPr>
+          <w:rFonts w:ascii="Calibri" w:hAnsi="Calibri" w:cs="Calibri"/>
+          <w:sz w:val="24"/>
+          <w:szCs w:val="24"/>
+          <w:lang w:val="fr-FR"/>
+        </w:rPr>
+        <w:t>L</w:t>
+      </w:r>
+      <w:r>
+        <w:rPr>
+          <w:rFonts w:ascii="Calibri" w:hAnsi="Calibri" w:cs="Calibri"/>
+          <w:sz w:val="24"/>
+          <w:szCs w:val="24"/>
+        </w:rPr>
+        <w:t xml:space="preserve">e coefficient de </w:t>
+      </w:r>
+      <w:proofErr w:type="spellStart"/>
+      <w:r>
+        <w:rPr>
+          <w:rFonts w:ascii="Calibri" w:hAnsi="Calibri" w:cs="Calibri"/>
+          <w:sz w:val="24"/>
+          <w:szCs w:val="24"/>
+        </w:rPr>
+        <w:t>corrélation</w:t>
+      </w:r>
+      <w:proofErr w:type="spellEnd"/>
+      <w:r>
+        <w:rPr>
+          <w:rFonts w:ascii="Calibri" w:hAnsi="Calibri" w:cs="Calibri"/>
+          <w:sz w:val="24"/>
+          <w:szCs w:val="24"/>
+        </w:rPr>
+        <w:t xml:space="preserve"> </w:t>
+      </w:r>
+      <w:r>
+        <w:rPr>
+          <w:rFonts w:ascii="Calibri" w:hAnsi="Calibri" w:cs="Calibri"/>
+          <w:sz w:val="24"/>
+          <w:szCs w:val="24"/>
+          <w:lang w:val="fr-FR"/>
+        </w:rPr>
+        <w:t xml:space="preserve">de </w:t>
+      </w:r>
+      <w:r>
+        <w:rPr>
+          <w:rFonts w:ascii="Calibri" w:hAnsi="Calibri" w:cs="Calibri"/>
+          <w:sz w:val="24"/>
+          <w:szCs w:val="24"/>
+        </w:rPr>
+        <w:t>Spearman</w:t>
+      </w:r>
+      <w:r>
+        <w:rPr>
+          <w:rFonts w:ascii="Calibri" w:hAnsi="Calibri" w:cs="Calibri"/>
+        </w:rPr>
+        <w:t xml:space="preserve"> </w:t>
+      </w:r>
+      <w:r>
+        <w:rPr>
+          <w:rFonts w:ascii="Calibri" w:hAnsi="Calibri" w:cs="Calibri"/>
+          <w:sz w:val="24"/>
+          <w:szCs w:val="24"/>
+          <w:lang w:val="fr-FR"/>
+        </w:rPr>
+        <w:t xml:space="preserve">(p </w:t>
+      </w:r>
+      <w:r>
+        <w:rPr>
+          <w:rFonts w:ascii="Calibri" w:hAnsi="Calibri" w:cs="Calibri"/>
+          <w:sz w:val="24"/>
+          <w:szCs w:val="24"/>
+        </w:rPr>
+        <w:t xml:space="preserve"> </w:t>
+      </w:r>
+      <w:r>
+        <w:rPr>
+          <w:rFonts w:ascii="Calibri" w:hAnsi="Calibri" w:cs="Calibri"/>
+          <w:sz w:val="24"/>
+          <w:szCs w:val="24"/>
+          <w:lang w:val="fr-FR"/>
+        </w:rPr>
+        <w:t xml:space="preserve">=0.83) qui </w:t>
+      </w:r>
+      <w:proofErr w:type="spellStart"/>
+      <w:r>
+        <w:rPr>
+          <w:rFonts w:ascii="Calibri" w:hAnsi="Calibri" w:cs="Calibri"/>
+          <w:sz w:val="24"/>
+          <w:szCs w:val="24"/>
+        </w:rPr>
+        <w:t>indique</w:t>
+      </w:r>
+      <w:proofErr w:type="spellEnd"/>
+      <w:r>
+        <w:rPr>
+          <w:rFonts w:ascii="Calibri" w:hAnsi="Calibri" w:cs="Calibri"/>
+          <w:sz w:val="24"/>
+          <w:szCs w:val="24"/>
+        </w:rPr>
+        <w:t xml:space="preserve"> que </w:t>
+      </w:r>
+      <w:proofErr w:type="spellStart"/>
+      <w:r>
+        <w:rPr>
+          <w:rFonts w:ascii="Calibri" w:hAnsi="Calibri" w:cs="Calibri"/>
+          <w:sz w:val="24"/>
+          <w:szCs w:val="24"/>
+        </w:rPr>
+        <w:t>une</w:t>
+      </w:r>
+      <w:proofErr w:type="spellEnd"/>
+      <w:r>
+        <w:rPr>
+          <w:rFonts w:ascii="Calibri" w:hAnsi="Calibri" w:cs="Calibri"/>
+          <w:sz w:val="24"/>
+          <w:szCs w:val="24"/>
+        </w:rPr>
+        <w:t xml:space="preserve"> </w:t>
+      </w:r>
+      <w:proofErr w:type="spellStart"/>
+      <w:r>
+        <w:rPr>
+          <w:rFonts w:ascii="Calibri" w:hAnsi="Calibri" w:cs="Calibri"/>
+          <w:sz w:val="24"/>
+          <w:szCs w:val="24"/>
+        </w:rPr>
+        <w:t>corrélation</w:t>
+      </w:r>
+      <w:proofErr w:type="spellEnd"/>
+      <w:r>
+        <w:rPr>
+          <w:rFonts w:ascii="Calibri" w:hAnsi="Calibri" w:cs="Calibri"/>
+          <w:sz w:val="24"/>
+          <w:szCs w:val="24"/>
+        </w:rPr>
+        <w:t xml:space="preserve"> positive </w:t>
+      </w:r>
+      <w:r>
+        <w:rPr>
+          <w:rFonts w:ascii="Calibri" w:hAnsi="Calibri" w:cs="Calibri"/>
+          <w:sz w:val="24"/>
+          <w:szCs w:val="24"/>
+          <w:lang w:val="fr-FR"/>
+        </w:rPr>
+        <w:t xml:space="preserve">modérée </w:t>
+      </w:r>
+      <w:r>
+        <w:rPr>
+          <w:rFonts w:ascii="Calibri" w:hAnsi="Calibri" w:cs="Calibri"/>
+          <w:sz w:val="24"/>
+          <w:szCs w:val="24"/>
+        </w:rPr>
+        <w:t xml:space="preserve">entre  </w:t>
+      </w:r>
+      <w:r>
+        <w:rPr>
+          <w:rFonts w:ascii="Calibri" w:hAnsi="Calibri" w:cs="Calibri"/>
+          <w:sz w:val="24"/>
+          <w:szCs w:val="24"/>
+          <w:lang w:val="fr-FR"/>
+        </w:rPr>
+        <w:t>WMC</w:t>
+      </w:r>
+      <w:r>
+        <w:rPr>
+          <w:rFonts w:ascii="Calibri" w:hAnsi="Calibri" w:cs="Calibri"/>
+          <w:sz w:val="24"/>
+          <w:szCs w:val="24"/>
+          <w:lang w:val="fr-FR"/>
+        </w:rPr>
+        <w:t>(</w:t>
+      </w:r>
+      <w:proofErr w:type="spellStart"/>
+      <w:r>
+        <w:rPr>
+          <w:rFonts w:ascii="Calibri" w:hAnsi="Calibri" w:cs="Calibri"/>
+          <w:sz w:val="24"/>
+          <w:szCs w:val="24"/>
+        </w:rPr>
+        <w:t>Méthodes</w:t>
+      </w:r>
+      <w:proofErr w:type="spellEnd"/>
+      <w:r>
+        <w:rPr>
+          <w:rFonts w:ascii="Calibri" w:hAnsi="Calibri" w:cs="Calibri"/>
+          <w:sz w:val="24"/>
+          <w:szCs w:val="24"/>
+        </w:rPr>
+        <w:t xml:space="preserve"> </w:t>
+      </w:r>
+      <w:proofErr w:type="spellStart"/>
+      <w:r>
+        <w:rPr>
+          <w:rFonts w:ascii="Calibri" w:hAnsi="Calibri" w:cs="Calibri"/>
+          <w:sz w:val="24"/>
+          <w:szCs w:val="24"/>
+        </w:rPr>
+        <w:t>Pondérées</w:t>
+      </w:r>
+      <w:proofErr w:type="spellEnd"/>
+      <w:r>
+        <w:rPr>
+          <w:rFonts w:ascii="Calibri" w:hAnsi="Calibri" w:cs="Calibri"/>
+          <w:sz w:val="24"/>
+          <w:szCs w:val="24"/>
+        </w:rPr>
+        <w:t xml:space="preserve"> par </w:t>
+      </w:r>
+      <w:proofErr w:type="spellStart"/>
+      <w:r>
+        <w:rPr>
+          <w:rFonts w:ascii="Calibri" w:hAnsi="Calibri" w:cs="Calibri"/>
+          <w:sz w:val="24"/>
+          <w:szCs w:val="24"/>
+        </w:rPr>
+        <w:t>Classe</w:t>
+      </w:r>
+      <w:proofErr w:type="spellEnd"/>
+      <w:r>
+        <w:rPr>
+          <w:rFonts w:ascii="Calibri" w:hAnsi="Calibri" w:cs="Calibri"/>
+          <w:sz w:val="24"/>
+          <w:szCs w:val="24"/>
+        </w:rPr>
+        <w:t xml:space="preserve">) et TASSERT ( </w:t>
+      </w:r>
+      <w:proofErr w:type="spellStart"/>
+      <w:r>
+        <w:rPr>
+          <w:rFonts w:ascii="Calibri" w:hAnsi="Calibri" w:cs="Calibri"/>
+          <w:sz w:val="24"/>
+          <w:szCs w:val="24"/>
+        </w:rPr>
+        <w:t>nombre</w:t>
+      </w:r>
+      <w:proofErr w:type="spellEnd"/>
+      <w:r>
+        <w:rPr>
+          <w:rFonts w:ascii="Calibri" w:hAnsi="Calibri" w:cs="Calibri"/>
+          <w:sz w:val="24"/>
+          <w:szCs w:val="24"/>
+        </w:rPr>
+        <w:t xml:space="preserve"> d’ assertions )</w:t>
+      </w:r>
+      <w:r>
+        <w:rPr>
+          <w:rFonts w:ascii="Calibri" w:hAnsi="Calibri" w:cs="Calibri"/>
+          <w:sz w:val="24"/>
+          <w:szCs w:val="24"/>
+          <w:lang w:val="fr-FR"/>
+        </w:rPr>
+        <w:t xml:space="preserve"> .</w:t>
+      </w:r>
+    </w:p>
+    <w:p>
+      <w:pPr>
         <w:rPr>
           <w:b/>
           <w:bCs/>
@@ -433,6 +2506,36 @@
           <w:u w:val="single"/>
         </w:rPr>
       </w:pPr>
+      <w:r>
+        <w:rPr>
+          <w:b/>
+          <w:bCs/>
+          <w:sz w:val="24"/>
+          <w:szCs w:val="24"/>
+          <w:u w:val="single"/>
+        </w:rPr>
+        <w:t xml:space="preserve">Tache </w:t>
+      </w:r>
+      <w:r>
+        <w:rPr>
+          <w:b/>
+          <w:bCs/>
+          <w:sz w:val="24"/>
+          <w:szCs w:val="24"/>
+          <w:u w:val="single"/>
+        </w:rPr>
+        <w:t>3</w:t>
+      </w:r>
+      <w:r>
+        <w:rPr>
+          <w:b/>
+          <w:bCs/>
+          <w:sz w:val="24"/>
+          <w:szCs w:val="24"/>
+          <w:u w:val="single"/>
+        </w:rPr>
+        <w:t>:</w:t>
+      </w:r>
     </w:p>
     <w:p>
       <w:pPr>
@@ -444,59 +2547,6 @@
           <w:u w:val="single"/>
         </w:rPr>
       </w:pPr>
-    </w:p>
-    <w:p>
-      <w:pPr>
-        <w:rPr>
-          <w:b/>
-          <w:bCs/>
-          <w:sz w:val="24"/>
-          <w:szCs w:val="24"/>
-          <w:u w:val="single"/>
-        </w:rPr>
-      </w:pPr>
-    </w:p>
-    <w:p>
-      <w:pPr>
-        <w:rPr>
-          <w:b/>
-          <w:bCs/>
-          <w:sz w:val="24"/>
-          <w:szCs w:val="24"/>
-          <w:u w:val="single"/>
-        </w:rPr>
-      </w:pPr>
-      <w:r>
-        <w:rPr>
-          <w:b/>
-          <w:bCs/>
-          <w:sz w:val="24"/>
-          <w:szCs w:val="24"/>
-          <w:u w:val="single"/>
-        </w:rPr>
-        <w:lastRenderedPageBreak/>
-        <w:t xml:space="preserve">Tache </w:t>
-      </w:r>
-      <w:r>
-        <w:rPr>
-          <w:b/>
-          <w:bCs/>
-          <w:sz w:val="24"/>
-          <w:szCs w:val="24"/>
-          <w:u w:val="single"/>
-        </w:rPr>
-        <w:t>3</w:t>
-      </w:r>
-      <w:r>
-        <w:rPr>
-          <w:b/>
-          <w:bCs/>
-          <w:sz w:val="24"/>
-          <w:szCs w:val="24"/>
-          <w:u w:val="single"/>
-        </w:rPr>
-        <w:t>:</w:t>
-      </w:r>
     </w:p>
     <w:p>
       <w:pPr>
@@ -524,6 +2574,293 @@
     </w:sectPr>
   </w:body>
 </w:document>
+</file>
+
+<file path=word/endnotes.xml><?xml version="1.0" encoding="utf-8"?>
+<w:endnotes xmlns:wpc="http://schemas.microsoft.com/office/word/2010/wordprocessingCanvas" xmlns:cx="http://schemas.microsoft.com/office/drawing/2014/chartex" xmlns:cx1="http://schemas.microsoft.com/office/drawing/2015/9/8/chartex" xmlns:cx2="http://schemas.microsoft.com/office/drawing/2015/10/21/chartex" xmlns:cx3="http://schemas.microsoft.com/office/drawing/2016/5/9/chartex" xmlns:cx4="http://schemas.microsoft.com/office/drawing/2016/5/10/chartex" xmlns:cx5="http://schemas.microsoft.com/office/drawing/2016/5/11/chartex" xmlns:cx6="http://schemas.microsoft.com/office/drawing/2016/5/12/chartex" xmlns:cx7="http://schemas.microsoft.com/office/drawing/2016/5/13/chartex" xmlns:cx8="http://schemas.microsoft.com/office/drawing/2016/5/14/chartex" xmlns:mc="http://schemas.openxmlformats.org/markup-compatibility/2006" xmlns:aink="http://schemas.microsoft.com/office/drawing/2016/ink" xmlns:am3d="http://schemas.microsoft.com/office/drawing/2017/model3d" xmlns:o="urn:schemas-microsoft-com:office:office" xmlns:oel="http://schemas.microsoft.com/office/2019/extlst" xmlns:r="http://schemas.openxmlformats.org/officeDocument/2006/relationships" xmlns:m="http://schemas.openxmlformats.org/officeDocument/2006/math" xmlns:v="urn:schemas-microsoft-com:vml" xmlns:wp14="http://schemas.microsoft.com/office/word/2010/wordprocessingDrawing" xmlns:wp="http://schemas.openxmlformats.org/drawingml/2006/wordprocessingDrawing" xmlns:w10="urn:schemas-microsoft-com:office:word" xmlns:w="http://schemas.openxmlformats.org/wordprocessingml/2006/main" xmlns:w14="http://schemas.microsoft.com/office/word/2010/wordml" xmlns:w15="http://schemas.microsoft.com/office/word/2012/wordml" xmlns:w16cex="http://schemas.microsoft.com/office/word/2018/wordml/cex" xmlns:w16cid="http://schemas.microsoft.com/office/word/2016/wordml/cid" xmlns:w16="http://schemas.microsoft.com/office/word/2018/wordml" xmlns:w16sdtdh="http://schemas.microsoft.com/office/word/2020/wordml/sdtdatahash" xmlns:w16se="http://schemas.microsoft.com/office/word/2015/wordml/symex" xmlns:wpg="http://schemas.microsoft.com/office/word/2010/wordprocessingGroup" xmlns:wpi="http://schemas.microsoft.com/office/word/2010/wordprocessingInk" xmlns:wne="http://schemas.microsoft.com/office/word/2006/wordml" xmlns:wps="http://schemas.microsoft.com/office/word/2010/wordprocessingShape" mc:Ignorable="w14 w15 w16se w16cid w16 w16cex w16sdtdh wp14">
+  <w:endnote w:type="separator" w:id="-1">
+    <w:p>
+      <w:pPr>
+        <w:spacing w:after="0" w:line="240" w:lineRule="auto"/>
+      </w:pPr>
+      <w:r>
+        <w:separator/>
+      </w:r>
+    </w:p>
+  </w:endnote>
+  <w:endnote w:type="continuationSeparator" w:id="0">
+    <w:p>
+      <w:pPr>
+        <w:spacing w:after="0" w:line="240" w:lineRule="auto"/>
+      </w:pPr>
+      <w:r>
+        <w:continuationSeparator/>
+      </w:r>
+    </w:p>
+  </w:endnote>
+</w:endnotes>
+</file>
+
+<file path=word/footnotes.xml><?xml version="1.0" encoding="utf-8"?>
+<w:footnotes xmlns:wpc="http://schemas.microsoft.com/office/word/2010/wordprocessingCanvas" xmlns:cx="http://schemas.microsoft.com/office/drawing/2014/chartex" xmlns:cx1="http://schemas.microsoft.com/office/drawing/2015/9/8/chartex" xmlns:cx2="http://schemas.microsoft.com/office/drawing/2015/10/21/chartex" xmlns:cx3="http://schemas.microsoft.com/office/drawing/2016/5/9/chartex" xmlns:cx4="http://schemas.microsoft.com/office/drawing/2016/5/10/chartex" xmlns:cx5="http://schemas.microsoft.com/office/drawing/2016/5/11/chartex" xmlns:cx6="http://schemas.microsoft.com/office/drawing/2016/5/12/chartex" xmlns:cx7="http://schemas.microsoft.com/office/drawing/2016/5/13/chartex" xmlns:cx8="http://schemas.microsoft.com/office/drawing/2016/5/14/chartex" xmlns:mc="http://schemas.openxmlformats.org/markup-compatibility/2006" xmlns:aink="http://schemas.microsoft.com/office/drawing/2016/ink" xmlns:am3d="http://schemas.microsoft.com/office/drawing/2017/model3d" xmlns:o="urn:schemas-microsoft-com:office:office" xmlns:oel="http://schemas.microsoft.com/office/2019/extlst" xmlns:r="http://schemas.openxmlformats.org/officeDocument/2006/relationships" xmlns:m="http://schemas.openxmlformats.org/officeDocument/2006/math" xmlns:v="urn:schemas-microsoft-com:vml" xmlns:wp14="http://schemas.microsoft.com/office/word/2010/wordprocessingDrawing" xmlns:wp="http://schemas.openxmlformats.org/drawingml/2006/wordprocessingDrawing" xmlns:w10="urn:schemas-microsoft-com:office:word" xmlns:w="http://schemas.openxmlformats.org/wordprocessingml/2006/main" xmlns:w14="http://schemas.microsoft.com/office/word/2010/wordml" xmlns:w15="http://schemas.microsoft.com/office/word/2012/wordml" xmlns:w16cex="http://schemas.microsoft.com/office/word/2018/wordml/cex" xmlns:w16cid="http://schemas.microsoft.com/office/word/2016/wordml/cid" xmlns:w16="http://schemas.microsoft.com/office/word/2018/wordml" xmlns:w16sdtdh="http://schemas.microsoft.com/office/word/2020/wordml/sdtdatahash" xmlns:w16se="http://schemas.microsoft.com/office/word/2015/wordml/symex" xmlns:wpg="http://schemas.microsoft.com/office/word/2010/wordprocessingGroup" xmlns:wpi="http://schemas.microsoft.com/office/word/2010/wordprocessingInk" xmlns:wne="http://schemas.microsoft.com/office/word/2006/wordml" xmlns:wps="http://schemas.microsoft.com/office/word/2010/wordprocessingShape" mc:Ignorable="w14 w15 w16se w16cid w16 w16cex w16sdtdh wp14">
+  <w:footnote w:type="separator" w:id="-1">
+    <w:p>
+      <w:pPr>
+        <w:spacing w:after="0" w:line="240" w:lineRule="auto"/>
+      </w:pPr>
+      <w:r>
+        <w:separator/>
+      </w:r>
+    </w:p>
+  </w:footnote>
+  <w:footnote w:type="continuationSeparator" w:id="0">
+    <w:p>
+      <w:pPr>
+        <w:spacing w:after="0" w:line="240" w:lineRule="auto"/>
+      </w:pPr>
+      <w:r>
+        <w:continuationSeparator/>
+      </w:r>
+    </w:p>
+  </w:footnote>
+</w:footnotes>
+</file>
+
+<file path=word/numbering.xml><?xml version="1.0" encoding="utf-8"?>
+<w:numbering xmlns:wpc="http://schemas.microsoft.com/office/word/2010/wordprocessingCanvas" xmlns:cx="http://schemas.microsoft.com/office/drawing/2014/chartex" xmlns:cx1="http://schemas.microsoft.com/office/drawing/2015/9/8/chartex" xmlns:cx2="http://schemas.microsoft.com/office/drawing/2015/10/21/chartex" xmlns:cx3="http://schemas.microsoft.com/office/drawing/2016/5/9/chartex" xmlns:cx4="http://schemas.microsoft.com/office/drawing/2016/5/10/chartex" xmlns:cx5="http://schemas.microsoft.com/office/drawing/2016/5/11/chartex" xmlns:cx6="http://schemas.microsoft.com/office/drawing/2016/5/12/chartex" xmlns:cx7="http://schemas.microsoft.com/office/drawing/2016/5/13/chartex" xmlns:cx8="http://schemas.microsoft.com/office/drawing/2016/5/14/chartex" xmlns:mc="http://schemas.openxmlformats.org/markup-compatibility/2006" xmlns:aink="http://schemas.microsoft.com/office/drawing/2016/ink" xmlns:am3d="http://schemas.microsoft.com/office/drawing/2017/model3d" xmlns:o="urn:schemas-microsoft-com:office:office" xmlns:oel="http://schemas.microsoft.com/office/2019/extlst" xmlns:r="http://schemas.openxmlformats.org/officeDocument/2006/relationships" xmlns:m="http://schemas.openxmlformats.org/officeDocument/2006/math" xmlns:v="urn:schemas-microsoft-com:vml" xmlns:wp14="http://schemas.microsoft.com/office/word/2010/wordprocessingDrawing" xmlns:wp="http://schemas.openxmlformats.org/drawingml/2006/wordprocessingDrawing" xmlns:w10="urn:schemas-microsoft-com:office:word" xmlns:w="http://schemas.openxmlformats.org/wordprocessingml/2006/main" xmlns:w14="http://schemas.microsoft.com/office/word/2010/wordml" xmlns:w15="http://schemas.microsoft.com/office/word/2012/wordml" xmlns:w16cex="http://schemas.microsoft.com/office/word/2018/wordml/cex" xmlns:w16cid="http://schemas.microsoft.com/office/word/2016/wordml/cid" xmlns:w16="http://schemas.microsoft.com/office/word/2018/wordml" xmlns:w16sdtdh="http://schemas.microsoft.com/office/word/2020/wordml/sdtdatahash" xmlns:w16se="http://schemas.microsoft.com/office/word/2015/wordml/symex" xmlns:wpg="http://schemas.microsoft.com/office/word/2010/wordprocessingGroup" xmlns:wpi="http://schemas.microsoft.com/office/word/2010/wordprocessingInk" xmlns:wne="http://schemas.microsoft.com/office/word/2006/wordml" xmlns:wps="http://schemas.microsoft.com/office/word/2010/wordprocessingShape" mc:Ignorable="w14 w15 w16se w16cid w16 w16cex w16sdtdh wp14">
+  <w:abstractNum w:abstractNumId="0" w15:restartNumberingAfterBreak="0">
+    <w:nsid w:val="235F291D"/>
+    <w:multiLevelType w:val="hybridMultilevel"/>
+    <w:tmpl w:val="CC7899A2"/>
+    <w:lvl w:ilvl="0" w:tplc="566E2062">
+      <w:start w:val="2"/>
+      <w:numFmt w:val="bullet"/>
+      <w:lvlText w:val=""/>
+      <w:lvlJc w:val="left"/>
+      <w:pPr>
+        <w:ind w:left="720" w:hanging="360"/>
+      </w:pPr>
+      <w:rPr>
+        <w:rFonts w:ascii="Symbol" w:eastAsia="Times New Roman" w:hAnsi="Symbol" w:cs="Calibri" w:hint="default"/>
+      </w:rPr>
+    </w:lvl>
+    <w:lvl w:ilvl="1" w:tplc="0C000003" w:tentative="1">
+      <w:start w:val="1"/>
+      <w:numFmt w:val="bullet"/>
+      <w:lvlText w:val="o"/>
+      <w:lvlJc w:val="left"/>
+      <w:pPr>
+        <w:ind w:left="1440" w:hanging="360"/>
+      </w:pPr>
+      <w:rPr>
+        <w:rFonts w:ascii="Courier New" w:hAnsi="Courier New" w:cs="Courier New" w:hint="default"/>
+      </w:rPr>
+    </w:lvl>
+    <w:lvl w:ilvl="2" w:tplc="0C000005" w:tentative="1">
+      <w:start w:val="1"/>
+      <w:numFmt w:val="bullet"/>
+      <w:lvlText w:val=""/>
+      <w:lvlJc w:val="left"/>
+      <w:pPr>
+        <w:ind w:left="2160" w:hanging="360"/>
+      </w:pPr>
+      <w:rPr>
+        <w:rFonts w:ascii="Wingdings" w:hAnsi="Wingdings" w:hint="default"/>
+      </w:rPr>
+    </w:lvl>
+    <w:lvl w:ilvl="3" w:tplc="0C000001" w:tentative="1">
+      <w:start w:val="1"/>
+      <w:numFmt w:val="bullet"/>
+      <w:lvlText w:val=""/>
+      <w:lvlJc w:val="left"/>
+      <w:pPr>
+        <w:ind w:left="2880" w:hanging="360"/>
+      </w:pPr>
+      <w:rPr>
+        <w:rFonts w:ascii="Symbol" w:hAnsi="Symbol" w:hint="default"/>
+      </w:rPr>
+    </w:lvl>
+    <w:lvl w:ilvl="4" w:tplc="0C000003" w:tentative="1">
+      <w:start w:val="1"/>
+      <w:numFmt w:val="bullet"/>
+      <w:lvlText w:val="o"/>
+      <w:lvlJc w:val="left"/>
+      <w:pPr>
+        <w:ind w:left="3600" w:hanging="360"/>
+      </w:pPr>
+      <w:rPr>
+        <w:rFonts w:ascii="Courier New" w:hAnsi="Courier New" w:cs="Courier New" w:hint="default"/>
+      </w:rPr>
+    </w:lvl>
+    <w:lvl w:ilvl="5" w:tplc="0C000005" w:tentative="1">
+      <w:start w:val="1"/>
+      <w:numFmt w:val="bullet"/>
+      <w:lvlText w:val=""/>
+      <w:lvlJc w:val="left"/>
+      <w:pPr>
+        <w:ind w:left="4320" w:hanging="360"/>
+      </w:pPr>
+      <w:rPr>
+        <w:rFonts w:ascii="Wingdings" w:hAnsi="Wingdings" w:hint="default"/>
+      </w:rPr>
+    </w:lvl>
+    <w:lvl w:ilvl="6" w:tplc="0C000001" w:tentative="1">
+      <w:start w:val="1"/>
+      <w:numFmt w:val="bullet"/>
+      <w:lvlText w:val=""/>
+      <w:lvlJc w:val="left"/>
+      <w:pPr>
+        <w:ind w:left="5040" w:hanging="360"/>
+      </w:pPr>
+      <w:rPr>
+        <w:rFonts w:ascii="Symbol" w:hAnsi="Symbol" w:hint="default"/>
+      </w:rPr>
+    </w:lvl>
+    <w:lvl w:ilvl="7" w:tplc="0C000003" w:tentative="1">
+      <w:start w:val="1"/>
+      <w:numFmt w:val="bullet"/>
+      <w:lvlText w:val="o"/>
+      <w:lvlJc w:val="left"/>
+      <w:pPr>
+        <w:ind w:left="5760" w:hanging="360"/>
+      </w:pPr>
+      <w:rPr>
+        <w:rFonts w:ascii="Courier New" w:hAnsi="Courier New" w:cs="Courier New" w:hint="default"/>
+      </w:rPr>
+    </w:lvl>
+    <w:lvl w:ilvl="8" w:tplc="0C000005" w:tentative="1">
+      <w:start w:val="1"/>
+      <w:numFmt w:val="bullet"/>
+      <w:lvlText w:val=""/>
+      <w:lvlJc w:val="left"/>
+      <w:pPr>
+        <w:ind w:left="6480" w:hanging="360"/>
+      </w:pPr>
+      <w:rPr>
+        <w:rFonts w:ascii="Wingdings" w:hAnsi="Wingdings" w:hint="default"/>
+      </w:rPr>
+    </w:lvl>
+  </w:abstractNum>
+  <w:abstractNum w:abstractNumId="1" w15:restartNumberingAfterBreak="0">
+    <w:nsid w:val="739D14F8"/>
+    <w:multiLevelType w:val="hybridMultilevel"/>
+    <w:tmpl w:val="88082D7E"/>
+    <w:lvl w:ilvl="0" w:tplc="C350899C">
+      <w:start w:val="2"/>
+      <w:numFmt w:val="bullet"/>
+      <w:lvlText w:val=""/>
+      <w:lvlJc w:val="left"/>
+      <w:pPr>
+        <w:ind w:left="720" w:hanging="360"/>
+      </w:pPr>
+      <w:rPr>
+        <w:rFonts w:ascii="Symbol" w:eastAsia="Times New Roman" w:hAnsi="Symbol" w:cs="Calibri" w:hint="default"/>
+      </w:rPr>
+    </w:lvl>
+    <w:lvl w:ilvl="1" w:tplc="0C000003" w:tentative="1">
+      <w:start w:val="1"/>
+      <w:numFmt w:val="bullet"/>
+      <w:lvlText w:val="o"/>
+      <w:lvlJc w:val="left"/>
+      <w:pPr>
+        <w:ind w:left="1440" w:hanging="360"/>
+      </w:pPr>
+      <w:rPr>
+        <w:rFonts w:ascii="Courier New" w:hAnsi="Courier New" w:cs="Courier New" w:hint="default"/>
+      </w:rPr>
+    </w:lvl>
+    <w:lvl w:ilvl="2" w:tplc="0C000005" w:tentative="1">
+      <w:start w:val="1"/>
+      <w:numFmt w:val="bullet"/>
+      <w:lvlText w:val=""/>
+      <w:lvlJc w:val="left"/>
+      <w:pPr>
+        <w:ind w:left="2160" w:hanging="360"/>
+      </w:pPr>
+      <w:rPr>
+        <w:rFonts w:ascii="Wingdings" w:hAnsi="Wingdings" w:hint="default"/>
+      </w:rPr>
+    </w:lvl>
+    <w:lvl w:ilvl="3" w:tplc="0C000001" w:tentative="1">
+      <w:start w:val="1"/>
+      <w:numFmt w:val="bullet"/>
+      <w:lvlText w:val=""/>
+      <w:lvlJc w:val="left"/>
+      <w:pPr>
+        <w:ind w:left="2880" w:hanging="360"/>
+      </w:pPr>
+      <w:rPr>
+        <w:rFonts w:ascii="Symbol" w:hAnsi="Symbol" w:hint="default"/>
+      </w:rPr>
+    </w:lvl>
+    <w:lvl w:ilvl="4" w:tplc="0C000003" w:tentative="1">
+      <w:start w:val="1"/>
+      <w:numFmt w:val="bullet"/>
+      <w:lvlText w:val="o"/>
+      <w:lvlJc w:val="left"/>
+      <w:pPr>
+        <w:ind w:left="3600" w:hanging="360"/>
+      </w:pPr>
+      <w:rPr>
+        <w:rFonts w:ascii="Courier New" w:hAnsi="Courier New" w:cs="Courier New" w:hint="default"/>
+      </w:rPr>
+    </w:lvl>
+    <w:lvl w:ilvl="5" w:tplc="0C000005" w:tentative="1">
+      <w:start w:val="1"/>
+      <w:numFmt w:val="bullet"/>
+      <w:lvlText w:val=""/>
+      <w:lvlJc w:val="left"/>
+      <w:pPr>
+        <w:ind w:left="4320" w:hanging="360"/>
+      </w:pPr>
+      <w:rPr>
+        <w:rFonts w:ascii="Wingdings" w:hAnsi="Wingdings" w:hint="default"/>
+      </w:rPr>
+    </w:lvl>
+    <w:lvl w:ilvl="6" w:tplc="0C000001" w:tentative="1">
+      <w:start w:val="1"/>
+      <w:numFmt w:val="bullet"/>
+      <w:lvlText w:val=""/>
+      <w:lvlJc w:val="left"/>
+      <w:pPr>
+        <w:ind w:left="5040" w:hanging="360"/>
+      </w:pPr>
+      <w:rPr>
+        <w:rFonts w:ascii="Symbol" w:hAnsi="Symbol" w:hint="default"/>
+      </w:rPr>
+    </w:lvl>
+    <w:lvl w:ilvl="7" w:tplc="0C000003" w:tentative="1">
+      <w:start w:val="1"/>
+      <w:numFmt w:val="bullet"/>
+      <w:lvlText w:val="o"/>
+      <w:lvlJc w:val="left"/>
+      <w:pPr>
+        <w:ind w:left="5760" w:hanging="360"/>
+      </w:pPr>
+      <w:rPr>
+        <w:rFonts w:ascii="Courier New" w:hAnsi="Courier New" w:cs="Courier New" w:hint="default"/>
+      </w:rPr>
+    </w:lvl>
+    <w:lvl w:ilvl="8" w:tplc="0C000005" w:tentative="1">
+      <w:start w:val="1"/>
+      <w:numFmt w:val="bullet"/>
+      <w:lvlText w:val=""/>
+      <w:lvlJc w:val="left"/>
+      <w:pPr>
+        <w:ind w:left="6480" w:hanging="360"/>
+      </w:pPr>
+      <w:rPr>
+        <w:rFonts w:ascii="Wingdings" w:hAnsi="Wingdings" w:hint="default"/>
+      </w:rPr>
+    </w:lvl>
+  </w:abstractNum>
+  <w:num w:numId="1" w16cid:durableId="1392077810">
+    <w:abstractNumId w:val="1"/>
+  </w:num>
+  <w:num w:numId="2" w16cid:durableId="371423437">
+    <w:abstractNumId w:val="0"/>
+  </w:num>
+</w:numbering>
 </file>
 
 <file path=word/styles.xml><?xml version="1.0" encoding="utf-8"?>
@@ -958,6 +3295,138 @@
     <w:semiHidden/>
     <w:unhideWhenUsed/>
   </w:style>
+  <w:style w:type="table" w:styleId="Grilledutableau">
+    <w:name w:val="Table Grid"/>
+    <w:basedOn w:val="TableauNormal"/>
+    <w:uiPriority w:val="39"/>
+    <w:rsid w:val="0088534C"/>
+    <w:pPr>
+      <w:spacing w:after="0" w:line="240" w:lineRule="auto"/>
+    </w:pPr>
+    <w:tblPr>
+      <w:tblBorders>
+        <w:top w:val="single" w:sz="4" w:space="0" w:color="auto"/>
+        <w:left w:val="single" w:sz="4" w:space="0" w:color="auto"/>
+        <w:bottom w:val="single" w:sz="4" w:space="0" w:color="auto"/>
+        <w:right w:val="single" w:sz="4" w:space="0" w:color="auto"/>
+        <w:insideH w:val="single" w:sz="4" w:space="0" w:color="auto"/>
+        <w:insideV w:val="single" w:sz="4" w:space="0" w:color="auto"/>
+      </w:tblBorders>
+    </w:tblPr>
+  </w:style>
+  <w:style w:type="paragraph" w:styleId="En-tte">
+    <w:name w:val="header"/>
+    <w:basedOn w:val="Normal"/>
+    <w:link w:val="En-tteCar"/>
+    <w:uiPriority w:val="99"/>
+    <w:unhideWhenUsed/>
+    <w:rsid w:val="00320F81"/>
+    <w:pPr>
+      <w:tabs>
+        <w:tab w:val="center" w:pos="4513"/>
+        <w:tab w:val="right" w:pos="9026"/>
+      </w:tabs>
+      <w:spacing w:after="0" w:line="240" w:lineRule="auto"/>
+    </w:pPr>
+  </w:style>
+  <w:style w:type="character" w:customStyle="1" w:styleId="En-tteCar">
+    <w:name w:val="En-tête Car"/>
+    <w:basedOn w:val="Policepardfaut"/>
+    <w:link w:val="En-tte"/>
+    <w:uiPriority w:val="99"/>
+    <w:rsid w:val="00320F81"/>
+    <w:rPr>
+      <w:lang w:val="fr-CA"/>
+    </w:rPr>
+  </w:style>
+  <w:style w:type="paragraph" w:styleId="Pieddepage">
+    <w:name w:val="footer"/>
+    <w:basedOn w:val="Normal"/>
+    <w:link w:val="PieddepageCar"/>
+    <w:uiPriority w:val="99"/>
+    <w:unhideWhenUsed/>
+    <w:rsid w:val="00320F81"/>
+    <w:pPr>
+      <w:tabs>
+        <w:tab w:val="center" w:pos="4513"/>
+        <w:tab w:val="right" w:pos="9026"/>
+      </w:tabs>
+      <w:spacing w:after="0" w:line="240" w:lineRule="auto"/>
+    </w:pPr>
+  </w:style>
+  <w:style w:type="character" w:customStyle="1" w:styleId="PieddepageCar">
+    <w:name w:val="Pied de page Car"/>
+    <w:basedOn w:val="Policepardfaut"/>
+    <w:link w:val="Pieddepage"/>
+    <w:uiPriority w:val="99"/>
+    <w:rsid w:val="00320F81"/>
+    <w:rPr>
+      <w:lang w:val="fr-CA"/>
+    </w:rPr>
+  </w:style>
+  <w:style w:type="paragraph" w:styleId="PrformatHTML">
+    <w:name w:val="HTML Preformatted"/>
+    <w:basedOn w:val="Normal"/>
+    <w:link w:val="PrformatHTMLCar"/>
+    <w:uiPriority w:val="99"/>
+    <w:unhideWhenUsed/>
+    <w:rsid w:val="00852D67"/>
+    <w:pPr>
+      <w:tabs>
+        <w:tab w:val="left" w:pos="916"/>
+        <w:tab w:val="left" w:pos="1832"/>
+        <w:tab w:val="left" w:pos="2748"/>
+        <w:tab w:val="left" w:pos="3664"/>
+        <w:tab w:val="left" w:pos="4580"/>
+        <w:tab w:val="left" w:pos="5496"/>
+        <w:tab w:val="left" w:pos="6412"/>
+        <w:tab w:val="left" w:pos="7328"/>
+        <w:tab w:val="left" w:pos="8244"/>
+        <w:tab w:val="left" w:pos="9160"/>
+        <w:tab w:val="left" w:pos="10076"/>
+        <w:tab w:val="left" w:pos="10992"/>
+        <w:tab w:val="left" w:pos="11908"/>
+        <w:tab w:val="left" w:pos="12824"/>
+        <w:tab w:val="left" w:pos="13740"/>
+        <w:tab w:val="left" w:pos="14656"/>
+      </w:tabs>
+      <w:spacing w:after="0" w:line="240" w:lineRule="auto"/>
+    </w:pPr>
+    <w:rPr>
+      <w:rFonts w:ascii="Courier New" w:eastAsia="Times New Roman" w:hAnsi="Courier New" w:cs="Courier New"/>
+      <w:kern w:val="0"/>
+      <w:sz w:val="20"/>
+      <w:szCs w:val="20"/>
+      <w:lang w:val="en-VI" w:eastAsia="en-VI"/>
+      <w14:ligatures w14:val="none"/>
+    </w:rPr>
+  </w:style>
+  <w:style w:type="character" w:customStyle="1" w:styleId="PrformatHTMLCar">
+    <w:name w:val="Préformaté HTML Car"/>
+    <w:basedOn w:val="Policepardfaut"/>
+    <w:link w:val="PrformatHTML"/>
+    <w:uiPriority w:val="99"/>
+    <w:rsid w:val="00852D67"/>
+    <w:rPr>
+      <w:rFonts w:ascii="Courier New" w:eastAsia="Times New Roman" w:hAnsi="Courier New" w:cs="Courier New"/>
+      <w:kern w:val="0"/>
+      <w:sz w:val="20"/>
+      <w:szCs w:val="20"/>
+      <w:lang w:eastAsia="en-VI"/>
+      <w14:ligatures w14:val="none"/>
+    </w:rPr>
+  </w:style>
+  <w:style w:type="paragraph" w:styleId="Paragraphedeliste">
+    <w:name w:val="List Paragraph"/>
+    <w:basedOn w:val="Normal"/>
+    <w:uiPriority w:val="34"/>
+    <w:qFormat/>
+    <w:rsid w:val="00B374E9"/>
+    <w:pPr>
+      <w:ind w:left="720"/>
+      <w:contextualSpacing/>
+    </w:pPr>
+  </w:style>
 </w:styles>
 </file>
 

</xml_diff>

<commit_message>
fin rapport + fin TP
</commit_message>
<xml_diff>
--- a/rapport.docx
+++ b/rapport.docx
@@ -43,33 +43,58 @@
     <w:p>
       <w:pPr>
         <w:rPr>
+          <w:rFonts w:ascii="Calibri" w:hAnsi="Calibri" w:cs="Calibri"/>
           <w:b/>
           <w:bCs/>
+          <w:sz w:val="24"/>
+          <w:szCs w:val="24"/>
           <w:u w:val="single"/>
         </w:rPr>
       </w:pPr>
       <w:r>
         <w:rPr>
+          <w:rFonts w:ascii="Calibri" w:hAnsi="Calibri" w:cs="Calibri"/>
           <w:b/>
           <w:bCs/>
+          <w:sz w:val="24"/>
+          <w:szCs w:val="24"/>
           <w:u w:val="single"/>
         </w:rPr>
-        <w:t>Tache 1:</w:t>
-      </w:r>
+        <w:t xml:space="preserve">Tache </w:t>
+      </w:r>
+      <w:proofErr w:type="gramStart"/>
+      <w:r>
+        <w:rPr>
+          <w:rFonts w:ascii="Calibri" w:hAnsi="Calibri" w:cs="Calibri"/>
+          <w:b/>
+          <w:bCs/>
+          <w:sz w:val="24"/>
+          <w:szCs w:val="24"/>
+          <w:u w:val="single"/>
+        </w:rPr>
+        <w:t>1:</w:t>
+      </w:r>
+      <w:proofErr w:type="gramEnd"/>
     </w:p>
     <w:p>
       <w:pPr>
         <w:rPr>
+          <w:rFonts w:ascii="Calibri" w:hAnsi="Calibri" w:cs="Calibri"/>
           <w:b/>
           <w:bCs/>
+          <w:sz w:val="24"/>
+          <w:szCs w:val="24"/>
           <w:u w:val="single"/>
-          <w:lang w:val="fr-FR" w:bidi="ar-DZ"/>
-        </w:rPr>
-      </w:pPr>
-      <w:r>
-        <w:rPr>
+          <w:lang w:bidi="ar-DZ"/>
+        </w:rPr>
+      </w:pPr>
+      <w:r>
+        <w:rPr>
+          <w:rFonts w:ascii="Calibri" w:hAnsi="Calibri" w:cs="Calibri"/>
           <w:noProof/>
-          <w:lang w:val="fr-FR" w:bidi="ar-DZ"/>
+          <w:sz w:val="24"/>
+          <w:szCs w:val="24"/>
+          <w:lang w:bidi="ar-DZ"/>
         </w:rPr>
         <w:drawing>
           <wp:inline distT="0" distB="0" distL="0" distR="0" wp14:anchorId="3FBAC2CD" wp14:editId="36B6051C">
@@ -136,19 +161,27 @@
           <w:p>
             <w:pPr>
               <w:rPr>
+                <w:rFonts w:ascii="Calibri" w:hAnsi="Calibri" w:cs="Calibri"/>
                 <w:b/>
                 <w:bCs/>
-                <w:lang w:val="fr-FR" w:bidi="ar-DZ"/>
+                <w:sz w:val="24"/>
+                <w:szCs w:val="24"/>
+                <w:lang w:bidi="ar-DZ"/>
               </w:rPr>
             </w:pPr>
+            <w:proofErr w:type="gramStart"/>
             <w:r>
               <w:rPr>
+                <w:rFonts w:ascii="Calibri" w:hAnsi="Calibri" w:cs="Calibri"/>
                 <w:b/>
                 <w:bCs/>
-                <w:lang w:val="fr-FR" w:bidi="ar-DZ"/>
+                <w:sz w:val="24"/>
+                <w:szCs w:val="24"/>
+                <w:lang w:bidi="ar-DZ"/>
               </w:rPr>
               <w:t>m</w:t>
             </w:r>
+            <w:proofErr w:type="gramEnd"/>
           </w:p>
         </w:tc>
         <w:tc>
@@ -158,19 +191,27 @@
           <w:p>
             <w:pPr>
               <w:rPr>
+                <w:rFonts w:ascii="Calibri" w:hAnsi="Calibri" w:cs="Calibri"/>
                 <w:b/>
                 <w:bCs/>
-                <w:lang w:val="fr-FR" w:bidi="ar-DZ"/>
+                <w:sz w:val="24"/>
+                <w:szCs w:val="24"/>
+                <w:lang w:bidi="ar-DZ"/>
               </w:rPr>
             </w:pPr>
+            <w:proofErr w:type="gramStart"/>
             <w:r>
               <w:rPr>
+                <w:rFonts w:ascii="Calibri" w:hAnsi="Calibri" w:cs="Calibri"/>
                 <w:b/>
                 <w:bCs/>
-                <w:lang w:val="fr-FR" w:bidi="ar-DZ"/>
+                <w:sz w:val="24"/>
+                <w:szCs w:val="24"/>
+                <w:lang w:bidi="ar-DZ"/>
               </w:rPr>
               <w:t>u</w:t>
             </w:r>
+            <w:proofErr w:type="gramEnd"/>
           </w:p>
         </w:tc>
         <w:tc>
@@ -180,19 +221,27 @@
           <w:p>
             <w:pPr>
               <w:rPr>
+                <w:rFonts w:ascii="Calibri" w:hAnsi="Calibri" w:cs="Calibri"/>
                 <w:b/>
                 <w:bCs/>
-                <w:lang w:val="fr-FR" w:bidi="ar-DZ"/>
+                <w:sz w:val="24"/>
+                <w:szCs w:val="24"/>
+                <w:lang w:bidi="ar-DZ"/>
               </w:rPr>
             </w:pPr>
+            <w:proofErr w:type="gramStart"/>
             <w:r>
               <w:rPr>
+                <w:rFonts w:ascii="Calibri" w:hAnsi="Calibri" w:cs="Calibri"/>
                 <w:b/>
                 <w:bCs/>
-                <w:lang w:val="fr-FR" w:bidi="ar-DZ"/>
+                <w:sz w:val="24"/>
+                <w:szCs w:val="24"/>
+                <w:lang w:bidi="ar-DZ"/>
               </w:rPr>
               <w:t>l</w:t>
             </w:r>
+            <w:proofErr w:type="gramEnd"/>
           </w:p>
         </w:tc>
         <w:tc>
@@ -202,19 +251,27 @@
           <w:p>
             <w:pPr>
               <w:rPr>
+                <w:rFonts w:ascii="Calibri" w:hAnsi="Calibri" w:cs="Calibri"/>
                 <w:b/>
                 <w:bCs/>
-                <w:lang w:val="fr-FR" w:bidi="ar-DZ"/>
+                <w:sz w:val="24"/>
+                <w:szCs w:val="24"/>
+                <w:lang w:bidi="ar-DZ"/>
               </w:rPr>
             </w:pPr>
+            <w:proofErr w:type="gramStart"/>
             <w:r>
               <w:rPr>
+                <w:rFonts w:ascii="Calibri" w:hAnsi="Calibri" w:cs="Calibri"/>
                 <w:b/>
                 <w:bCs/>
-                <w:lang w:val="fr-FR" w:bidi="ar-DZ"/>
+                <w:sz w:val="24"/>
+                <w:szCs w:val="24"/>
+                <w:lang w:bidi="ar-DZ"/>
               </w:rPr>
               <w:t>d</w:t>
             </w:r>
+            <w:proofErr w:type="gramEnd"/>
           </w:p>
         </w:tc>
         <w:tc>
@@ -224,19 +281,27 @@
           <w:p>
             <w:pPr>
               <w:rPr>
+                <w:rFonts w:ascii="Calibri" w:hAnsi="Calibri" w:cs="Calibri"/>
                 <w:b/>
                 <w:bCs/>
-                <w:lang w:val="fr-FR" w:bidi="ar-DZ"/>
+                <w:sz w:val="24"/>
+                <w:szCs w:val="24"/>
+                <w:lang w:bidi="ar-DZ"/>
               </w:rPr>
             </w:pPr>
+            <w:proofErr w:type="gramStart"/>
             <w:r>
               <w:rPr>
+                <w:rFonts w:ascii="Calibri" w:hAnsi="Calibri" w:cs="Calibri"/>
                 <w:b/>
                 <w:bCs/>
-                <w:lang w:val="fr-FR" w:bidi="ar-DZ"/>
+                <w:sz w:val="24"/>
+                <w:szCs w:val="24"/>
+                <w:lang w:bidi="ar-DZ"/>
               </w:rPr>
               <w:t>s</w:t>
             </w:r>
+            <w:proofErr w:type="gramEnd"/>
           </w:p>
         </w:tc>
         <w:tc>
@@ -246,19 +311,27 @@
           <w:p>
             <w:pPr>
               <w:rPr>
+                <w:rFonts w:ascii="Calibri" w:hAnsi="Calibri" w:cs="Calibri"/>
                 <w:b/>
                 <w:bCs/>
-                <w:lang w:val="fr-FR" w:bidi="ar-DZ"/>
+                <w:sz w:val="24"/>
+                <w:szCs w:val="24"/>
+                <w:lang w:bidi="ar-DZ"/>
               </w:rPr>
             </w:pPr>
+            <w:proofErr w:type="gramStart"/>
             <w:r>
               <w:rPr>
+                <w:rFonts w:ascii="Calibri" w:hAnsi="Calibri" w:cs="Calibri"/>
                 <w:b/>
                 <w:bCs/>
-                <w:lang w:val="fr-FR" w:bidi="ar-DZ"/>
+                <w:sz w:val="24"/>
+                <w:szCs w:val="24"/>
+                <w:lang w:bidi="ar-DZ"/>
               </w:rPr>
               <w:t>i</w:t>
             </w:r>
+            <w:proofErr w:type="gramEnd"/>
           </w:p>
         </w:tc>
       </w:tr>
@@ -270,12 +343,18 @@
           <w:p>
             <w:pPr>
               <w:rPr>
-                <w:lang w:val="fr-FR" w:bidi="ar-DZ"/>
+                <w:rFonts w:ascii="Calibri" w:hAnsi="Calibri" w:cs="Calibri"/>
+                <w:sz w:val="24"/>
+                <w:szCs w:val="24"/>
+                <w:lang w:bidi="ar-DZ"/>
               </w:rPr>
             </w:pPr>
             <w:r>
               <w:rPr>
-                <w:lang w:val="fr-FR" w:bidi="ar-DZ"/>
+                <w:rFonts w:ascii="Calibri" w:hAnsi="Calibri" w:cs="Calibri"/>
+                <w:sz w:val="24"/>
+                <w:szCs w:val="24"/>
+                <w:lang w:bidi="ar-DZ"/>
               </w:rPr>
               <w:t>83</w:t>
             </w:r>
@@ -288,12 +367,18 @@
           <w:p>
             <w:pPr>
               <w:rPr>
-                <w:lang w:val="fr-FR" w:bidi="ar-DZ"/>
+                <w:rFonts w:ascii="Calibri" w:hAnsi="Calibri" w:cs="Calibri"/>
+                <w:sz w:val="24"/>
+                <w:szCs w:val="24"/>
+                <w:lang w:bidi="ar-DZ"/>
               </w:rPr>
             </w:pPr>
             <w:r>
               <w:rPr>
-                <w:lang w:val="fr-FR" w:bidi="ar-DZ"/>
+                <w:rFonts w:ascii="Calibri" w:hAnsi="Calibri" w:cs="Calibri"/>
+                <w:sz w:val="24"/>
+                <w:szCs w:val="24"/>
+                <w:lang w:bidi="ar-DZ"/>
               </w:rPr>
               <w:t>125</w:t>
             </w:r>
@@ -306,12 +391,18 @@
           <w:p>
             <w:pPr>
               <w:rPr>
-                <w:lang w:val="fr-FR" w:bidi="ar-DZ"/>
+                <w:rFonts w:ascii="Calibri" w:hAnsi="Calibri" w:cs="Calibri"/>
+                <w:sz w:val="24"/>
+                <w:szCs w:val="24"/>
+                <w:lang w:bidi="ar-DZ"/>
               </w:rPr>
             </w:pPr>
             <w:r>
               <w:rPr>
-                <w:lang w:val="fr-FR" w:bidi="ar-DZ"/>
+                <w:rFonts w:ascii="Calibri" w:hAnsi="Calibri" w:cs="Calibri"/>
+                <w:sz w:val="24"/>
+                <w:szCs w:val="24"/>
+                <w:lang w:bidi="ar-DZ"/>
               </w:rPr>
               <w:t>46</w:t>
             </w:r>
@@ -324,12 +415,18 @@
           <w:p>
             <w:pPr>
               <w:rPr>
-                <w:lang w:val="fr-FR" w:bidi="ar-DZ"/>
+                <w:rFonts w:ascii="Calibri" w:hAnsi="Calibri" w:cs="Calibri"/>
+                <w:sz w:val="24"/>
+                <w:szCs w:val="24"/>
+                <w:lang w:bidi="ar-DZ"/>
               </w:rPr>
             </w:pPr>
             <w:r>
               <w:rPr>
-                <w:lang w:val="fr-FR" w:bidi="ar-DZ"/>
+                <w:rFonts w:ascii="Calibri" w:hAnsi="Calibri" w:cs="Calibri"/>
+                <w:sz w:val="24"/>
+                <w:szCs w:val="24"/>
+                <w:lang w:bidi="ar-DZ"/>
               </w:rPr>
               <w:t>79</w:t>
             </w:r>
@@ -342,12 +439,18 @@
           <w:p>
             <w:pPr>
               <w:rPr>
-                <w:lang w:val="fr-FR" w:bidi="ar-DZ"/>
+                <w:rFonts w:ascii="Calibri" w:hAnsi="Calibri" w:cs="Calibri"/>
+                <w:sz w:val="24"/>
+                <w:szCs w:val="24"/>
+                <w:lang w:bidi="ar-DZ"/>
               </w:rPr>
             </w:pPr>
             <w:r>
               <w:rPr>
-                <w:lang w:val="fr-FR" w:bidi="ar-DZ"/>
+                <w:rFonts w:ascii="Calibri" w:hAnsi="Calibri" w:cs="Calibri"/>
+                <w:sz w:val="24"/>
+                <w:szCs w:val="24"/>
+                <w:lang w:bidi="ar-DZ"/>
               </w:rPr>
               <w:t>244</w:t>
             </w:r>
@@ -360,12 +463,18 @@
           <w:p>
             <w:pPr>
               <w:rPr>
-                <w:lang w:val="fr-FR" w:bidi="ar-DZ"/>
+                <w:rFonts w:ascii="Calibri" w:hAnsi="Calibri" w:cs="Calibri"/>
+                <w:sz w:val="24"/>
+                <w:szCs w:val="24"/>
+                <w:lang w:bidi="ar-DZ"/>
               </w:rPr>
             </w:pPr>
             <w:r>
               <w:rPr>
-                <w:lang w:val="fr-FR" w:bidi="ar-DZ"/>
+                <w:rFonts w:ascii="Calibri" w:hAnsi="Calibri" w:cs="Calibri"/>
+                <w:sz w:val="24"/>
+                <w:szCs w:val="24"/>
+                <w:lang w:bidi="ar-DZ"/>
               </w:rPr>
               <w:t>3</w:t>
             </w:r>
@@ -376,27 +485,43 @@
     <w:p>
       <w:pPr>
         <w:rPr>
+          <w:rFonts w:ascii="Calibri" w:hAnsi="Calibri" w:cs="Calibri"/>
           <w:b/>
           <w:bCs/>
+          <w:sz w:val="24"/>
+          <w:szCs w:val="24"/>
           <w:u w:val="single"/>
-          <w:lang w:val="fr-FR" w:bidi="ar-DZ"/>
+          <w:lang w:bidi="ar-DZ"/>
         </w:rPr>
       </w:pPr>
     </w:p>
     <w:p>
       <w:pPr>
         <w:rPr>
+          <w:rFonts w:ascii="Calibri" w:hAnsi="Calibri" w:cs="Calibri"/>
           <w:b/>
           <w:bCs/>
+          <w:sz w:val="24"/>
+          <w:szCs w:val="24"/>
           <w:u w:val="single"/>
-          <w:lang w:val="fr-FR" w:bidi="ar-DZ"/>
+          <w:lang w:bidi="ar-DZ"/>
         </w:rPr>
       </w:pPr>
     </w:p>
     <w:p>
-      <w:r>
-        <w:rPr>
+      <w:pPr>
+        <w:rPr>
+          <w:rFonts w:ascii="Calibri" w:hAnsi="Calibri" w:cs="Calibri"/>
+          <w:sz w:val="24"/>
+          <w:szCs w:val="24"/>
+        </w:rPr>
+      </w:pPr>
+      <w:r>
+        <w:rPr>
+          <w:rFonts w:ascii="Calibri" w:hAnsi="Calibri" w:cs="Calibri"/>
           <w:noProof/>
+          <w:sz w:val="24"/>
+          <w:szCs w:val="24"/>
         </w:rPr>
         <w:drawing>
           <wp:inline distT="0" distB="0" distL="0" distR="0" wp14:anchorId="4AD42A97" wp14:editId="61F7685F">
@@ -463,16 +588,188 @@
           <w:p>
             <w:pPr>
               <w:rPr>
+                <w:rFonts w:ascii="Calibri" w:hAnsi="Calibri" w:cs="Calibri"/>
                 <w:b/>
                 <w:bCs/>
+                <w:sz w:val="24"/>
+                <w:szCs w:val="24"/>
+              </w:rPr>
+            </w:pPr>
+            <w:proofErr w:type="gramStart"/>
+            <w:r>
+              <w:rPr>
+                <w:rFonts w:ascii="Calibri" w:hAnsi="Calibri" w:cs="Calibri"/>
+                <w:b/>
+                <w:bCs/>
+                <w:sz w:val="24"/>
+                <w:szCs w:val="24"/>
+              </w:rPr>
+              <w:t>m</w:t>
+            </w:r>
+            <w:proofErr w:type="gramEnd"/>
+          </w:p>
+        </w:tc>
+        <w:tc>
+          <w:tcPr>
+            <w:tcW w:w="1502" w:type="dxa"/>
+          </w:tcPr>
+          <w:p>
+            <w:pPr>
+              <w:rPr>
+                <w:rFonts w:ascii="Calibri" w:hAnsi="Calibri" w:cs="Calibri"/>
+                <w:b/>
+                <w:bCs/>
+                <w:sz w:val="24"/>
+                <w:szCs w:val="24"/>
+              </w:rPr>
+            </w:pPr>
+            <w:proofErr w:type="gramStart"/>
+            <w:r>
+              <w:rPr>
+                <w:rFonts w:ascii="Calibri" w:hAnsi="Calibri" w:cs="Calibri"/>
+                <w:b/>
+                <w:bCs/>
+                <w:sz w:val="24"/>
+                <w:szCs w:val="24"/>
+              </w:rPr>
+              <w:t>u</w:t>
+            </w:r>
+            <w:proofErr w:type="gramEnd"/>
+          </w:p>
+        </w:tc>
+        <w:tc>
+          <w:tcPr>
+            <w:tcW w:w="1503" w:type="dxa"/>
+          </w:tcPr>
+          <w:p>
+            <w:pPr>
+              <w:rPr>
+                <w:rFonts w:ascii="Calibri" w:hAnsi="Calibri" w:cs="Calibri"/>
+                <w:b/>
+                <w:bCs/>
+                <w:sz w:val="24"/>
+                <w:szCs w:val="24"/>
+              </w:rPr>
+            </w:pPr>
+            <w:proofErr w:type="gramStart"/>
+            <w:r>
+              <w:rPr>
+                <w:rFonts w:ascii="Calibri" w:hAnsi="Calibri" w:cs="Calibri"/>
+                <w:b/>
+                <w:bCs/>
+                <w:sz w:val="24"/>
+                <w:szCs w:val="24"/>
+              </w:rPr>
+              <w:t>l</w:t>
+            </w:r>
+            <w:proofErr w:type="gramEnd"/>
+          </w:p>
+        </w:tc>
+        <w:tc>
+          <w:tcPr>
+            <w:tcW w:w="1503" w:type="dxa"/>
+          </w:tcPr>
+          <w:p>
+            <w:pPr>
+              <w:rPr>
+                <w:rFonts w:ascii="Calibri" w:hAnsi="Calibri" w:cs="Calibri"/>
+                <w:b/>
+                <w:bCs/>
+                <w:sz w:val="24"/>
+                <w:szCs w:val="24"/>
+              </w:rPr>
+            </w:pPr>
+            <w:proofErr w:type="gramStart"/>
+            <w:r>
+              <w:rPr>
+                <w:rFonts w:ascii="Calibri" w:hAnsi="Calibri" w:cs="Calibri"/>
+                <w:b/>
+                <w:bCs/>
+                <w:sz w:val="24"/>
+                <w:szCs w:val="24"/>
+              </w:rPr>
+              <w:t>d</w:t>
+            </w:r>
+            <w:proofErr w:type="gramEnd"/>
+          </w:p>
+        </w:tc>
+        <w:tc>
+          <w:tcPr>
+            <w:tcW w:w="1503" w:type="dxa"/>
+          </w:tcPr>
+          <w:p>
+            <w:pPr>
+              <w:rPr>
+                <w:rFonts w:ascii="Calibri" w:hAnsi="Calibri" w:cs="Calibri"/>
+                <w:b/>
+                <w:bCs/>
+                <w:sz w:val="24"/>
+                <w:szCs w:val="24"/>
+              </w:rPr>
+            </w:pPr>
+            <w:proofErr w:type="gramStart"/>
+            <w:r>
+              <w:rPr>
+                <w:rFonts w:ascii="Calibri" w:hAnsi="Calibri" w:cs="Calibri"/>
+                <w:b/>
+                <w:bCs/>
+                <w:sz w:val="24"/>
+                <w:szCs w:val="24"/>
+              </w:rPr>
+              <w:t>s</w:t>
+            </w:r>
+            <w:proofErr w:type="gramEnd"/>
+          </w:p>
+        </w:tc>
+        <w:tc>
+          <w:tcPr>
+            <w:tcW w:w="1503" w:type="dxa"/>
+          </w:tcPr>
+          <w:p>
+            <w:pPr>
+              <w:rPr>
+                <w:rFonts w:ascii="Calibri" w:hAnsi="Calibri" w:cs="Calibri"/>
+                <w:b/>
+                <w:bCs/>
+                <w:sz w:val="24"/>
+                <w:szCs w:val="24"/>
+              </w:rPr>
+            </w:pPr>
+            <w:proofErr w:type="gramStart"/>
+            <w:r>
+              <w:rPr>
+                <w:rFonts w:ascii="Calibri" w:hAnsi="Calibri" w:cs="Calibri"/>
+                <w:b/>
+                <w:bCs/>
+                <w:sz w:val="24"/>
+                <w:szCs w:val="24"/>
+              </w:rPr>
+              <w:t>i</w:t>
+            </w:r>
+            <w:proofErr w:type="gramEnd"/>
+          </w:p>
+        </w:tc>
+      </w:tr>
+      <w:tr>
+        <w:tc>
+          <w:tcPr>
+            <w:tcW w:w="1502" w:type="dxa"/>
+          </w:tcPr>
+          <w:p>
+            <w:pPr>
+              <w:rPr>
+                <w:rFonts w:ascii="Calibri" w:hAnsi="Calibri" w:cs="Calibri"/>
+                <w:sz w:val="24"/>
+                <w:szCs w:val="24"/>
               </w:rPr>
             </w:pPr>
             <w:r>
               <w:rPr>
-                <w:b/>
-                <w:bCs/>
-              </w:rPr>
-              <w:t>m</w:t>
+                <w:rFonts w:ascii="Calibri" w:hAnsi="Calibri" w:cs="Calibri"/>
+                <w:sz w:val="24"/>
+                <w:szCs w:val="24"/>
+              </w:rPr>
+              <w:t>9</w:t>
             </w:r>
           </w:p>
         </w:tc>
@@ -483,16 +780,18 @@
           <w:p>
             <w:pPr>
               <w:rPr>
-                <w:b/>
-                <w:bCs/>
+                <w:rFonts w:ascii="Calibri" w:hAnsi="Calibri" w:cs="Calibri"/>
+                <w:sz w:val="24"/>
+                <w:szCs w:val="24"/>
               </w:rPr>
             </w:pPr>
             <w:r>
               <w:rPr>
-                <w:b/>
-                <w:bCs/>
-              </w:rPr>
-              <w:t>u</w:t>
+                <w:rFonts w:ascii="Calibri" w:hAnsi="Calibri" w:cs="Calibri"/>
+                <w:sz w:val="24"/>
+                <w:szCs w:val="24"/>
+              </w:rPr>
+              <w:t>12</w:t>
             </w:r>
           </w:p>
         </w:tc>
@@ -503,16 +802,18 @@
           <w:p>
             <w:pPr>
               <w:rPr>
-                <w:b/>
-                <w:bCs/>
+                <w:rFonts w:ascii="Calibri" w:hAnsi="Calibri" w:cs="Calibri"/>
+                <w:sz w:val="24"/>
+                <w:szCs w:val="24"/>
               </w:rPr>
             </w:pPr>
             <w:r>
               <w:rPr>
-                <w:b/>
-                <w:bCs/>
-              </w:rPr>
-              <w:t>l</w:t>
+                <w:rFonts w:ascii="Calibri" w:hAnsi="Calibri" w:cs="Calibri"/>
+                <w:sz w:val="24"/>
+                <w:szCs w:val="24"/>
+              </w:rPr>
+              <w:t>8</w:t>
             </w:r>
           </w:p>
         </w:tc>
@@ -523,16 +824,18 @@
           <w:p>
             <w:pPr>
               <w:rPr>
-                <w:b/>
-                <w:bCs/>
+                <w:rFonts w:ascii="Calibri" w:hAnsi="Calibri" w:cs="Calibri"/>
+                <w:sz w:val="24"/>
+                <w:szCs w:val="24"/>
               </w:rPr>
             </w:pPr>
             <w:r>
               <w:rPr>
-                <w:b/>
-                <w:bCs/>
-              </w:rPr>
-              <w:t>d</w:t>
+                <w:rFonts w:ascii="Calibri" w:hAnsi="Calibri" w:cs="Calibri"/>
+                <w:sz w:val="24"/>
+                <w:szCs w:val="24"/>
+              </w:rPr>
+              <w:t>4</w:t>
             </w:r>
           </w:p>
         </w:tc>
@@ -543,16 +846,18 @@
           <w:p>
             <w:pPr>
               <w:rPr>
-                <w:b/>
-                <w:bCs/>
+                <w:rFonts w:ascii="Calibri" w:hAnsi="Calibri" w:cs="Calibri"/>
+                <w:sz w:val="24"/>
+                <w:szCs w:val="24"/>
               </w:rPr>
             </w:pPr>
             <w:r>
               <w:rPr>
-                <w:b/>
-                <w:bCs/>
-              </w:rPr>
-              <w:t>s</w:t>
+                <w:rFonts w:ascii="Calibri" w:hAnsi="Calibri" w:cs="Calibri"/>
+                <w:sz w:val="24"/>
+                <w:szCs w:val="24"/>
+              </w:rPr>
+              <w:t>18</w:t>
             </w:r>
           </w:p>
         </w:tc>
@@ -563,89 +868,46 @@
           <w:p>
             <w:pPr>
               <w:rPr>
-                <w:b/>
-                <w:bCs/>
+                <w:rFonts w:ascii="Calibri" w:hAnsi="Calibri" w:cs="Calibri"/>
+                <w:sz w:val="24"/>
+                <w:szCs w:val="24"/>
               </w:rPr>
             </w:pPr>
             <w:r>
               <w:rPr>
-                <w:b/>
-                <w:bCs/>
-              </w:rPr>
-              <w:t>i</w:t>
-            </w:r>
-          </w:p>
-        </w:tc>
-      </w:tr>
-      <w:tr>
-        <w:tc>
-          <w:tcPr>
-            <w:tcW w:w="1502" w:type="dxa"/>
-          </w:tcPr>
-          <w:p>
-            <w:r>
-              <w:t>9</w:t>
-            </w:r>
-          </w:p>
-        </w:tc>
-        <w:tc>
-          <w:tcPr>
-            <w:tcW w:w="1502" w:type="dxa"/>
-          </w:tcPr>
-          <w:p>
-            <w:r>
-              <w:t>12</w:t>
-            </w:r>
-          </w:p>
-        </w:tc>
-        <w:tc>
-          <w:tcPr>
-            <w:tcW w:w="1503" w:type="dxa"/>
-          </w:tcPr>
-          <w:p>
-            <w:r>
-              <w:t>8</w:t>
-            </w:r>
-          </w:p>
-        </w:tc>
-        <w:tc>
-          <w:tcPr>
-            <w:tcW w:w="1503" w:type="dxa"/>
-          </w:tcPr>
-          <w:p>
-            <w:r>
-              <w:t>4</w:t>
-            </w:r>
-          </w:p>
-        </w:tc>
-        <w:tc>
-          <w:tcPr>
-            <w:tcW w:w="1503" w:type="dxa"/>
-          </w:tcPr>
-          <w:p>
-            <w:r>
-              <w:t>18</w:t>
-            </w:r>
-          </w:p>
-        </w:tc>
-        <w:tc>
-          <w:tcPr>
-            <w:tcW w:w="1503" w:type="dxa"/>
-          </w:tcPr>
-          <w:p>
-            <w:r>
+                <w:rFonts w:ascii="Calibri" w:hAnsi="Calibri" w:cs="Calibri"/>
+                <w:sz w:val="24"/>
+                <w:szCs w:val="24"/>
+              </w:rPr>
               <w:t>2</w:t>
             </w:r>
           </w:p>
         </w:tc>
       </w:tr>
     </w:tbl>
-    <w:p/>
-    <w:p/>
     <w:p>
-      <w:r>
-        <w:rPr>
+      <w:pPr>
+        <w:rPr>
+          <w:rFonts w:ascii="Calibri" w:hAnsi="Calibri" w:cs="Calibri"/>
+          <w:sz w:val="24"/>
+          <w:szCs w:val="24"/>
+        </w:rPr>
+      </w:pPr>
+    </w:p>
+    <w:p>
+      <w:pPr>
+        <w:rPr>
+          <w:rFonts w:ascii="Calibri" w:hAnsi="Calibri" w:cs="Calibri"/>
+          <w:sz w:val="24"/>
+          <w:szCs w:val="24"/>
+        </w:rPr>
+      </w:pPr>
+      <w:r>
+        <w:rPr>
+          <w:rFonts w:ascii="Calibri" w:hAnsi="Calibri" w:cs="Calibri"/>
           <w:noProof/>
+          <w:sz w:val="24"/>
+          <w:szCs w:val="24"/>
         </w:rPr>
         <w:lastRenderedPageBreak/>
         <w:drawing>
@@ -711,9 +973,23 @@
             <w:tcW w:w="1502" w:type="dxa"/>
           </w:tcPr>
           <w:p>
+            <w:pPr>
+              <w:rPr>
+                <w:rFonts w:ascii="Calibri" w:hAnsi="Calibri" w:cs="Calibri"/>
+                <w:sz w:val="24"/>
+                <w:szCs w:val="24"/>
+              </w:rPr>
+            </w:pPr>
+            <w:proofErr w:type="gramStart"/>
             <w:r>
+              <w:rPr>
+                <w:rFonts w:ascii="Calibri" w:hAnsi="Calibri" w:cs="Calibri"/>
+                <w:sz w:val="24"/>
+                <w:szCs w:val="24"/>
+              </w:rPr>
               <w:t>m</w:t>
             </w:r>
+            <w:proofErr w:type="gramEnd"/>
           </w:p>
         </w:tc>
         <w:tc>
@@ -721,9 +997,23 @@
             <w:tcW w:w="1502" w:type="dxa"/>
           </w:tcPr>
           <w:p>
+            <w:pPr>
+              <w:rPr>
+                <w:rFonts w:ascii="Calibri" w:hAnsi="Calibri" w:cs="Calibri"/>
+                <w:sz w:val="24"/>
+                <w:szCs w:val="24"/>
+              </w:rPr>
+            </w:pPr>
+            <w:proofErr w:type="gramStart"/>
             <w:r>
+              <w:rPr>
+                <w:rFonts w:ascii="Calibri" w:hAnsi="Calibri" w:cs="Calibri"/>
+                <w:sz w:val="24"/>
+                <w:szCs w:val="24"/>
+              </w:rPr>
               <w:t>u</w:t>
             </w:r>
+            <w:proofErr w:type="gramEnd"/>
           </w:p>
         </w:tc>
         <w:tc>
@@ -731,9 +1021,23 @@
             <w:tcW w:w="1503" w:type="dxa"/>
           </w:tcPr>
           <w:p>
+            <w:pPr>
+              <w:rPr>
+                <w:rFonts w:ascii="Calibri" w:hAnsi="Calibri" w:cs="Calibri"/>
+                <w:sz w:val="24"/>
+                <w:szCs w:val="24"/>
+              </w:rPr>
+            </w:pPr>
+            <w:proofErr w:type="gramStart"/>
             <w:r>
+              <w:rPr>
+                <w:rFonts w:ascii="Calibri" w:hAnsi="Calibri" w:cs="Calibri"/>
+                <w:sz w:val="24"/>
+                <w:szCs w:val="24"/>
+              </w:rPr>
               <w:t>l</w:t>
             </w:r>
+            <w:proofErr w:type="gramEnd"/>
           </w:p>
         </w:tc>
         <w:tc>
@@ -741,9 +1045,23 @@
             <w:tcW w:w="1503" w:type="dxa"/>
           </w:tcPr>
           <w:p>
+            <w:pPr>
+              <w:rPr>
+                <w:rFonts w:ascii="Calibri" w:hAnsi="Calibri" w:cs="Calibri"/>
+                <w:sz w:val="24"/>
+                <w:szCs w:val="24"/>
+              </w:rPr>
+            </w:pPr>
+            <w:proofErr w:type="gramStart"/>
             <w:r>
+              <w:rPr>
+                <w:rFonts w:ascii="Calibri" w:hAnsi="Calibri" w:cs="Calibri"/>
+                <w:sz w:val="24"/>
+                <w:szCs w:val="24"/>
+              </w:rPr>
               <w:t>d</w:t>
             </w:r>
+            <w:proofErr w:type="gramEnd"/>
           </w:p>
         </w:tc>
         <w:tc>
@@ -751,9 +1069,23 @@
             <w:tcW w:w="1503" w:type="dxa"/>
           </w:tcPr>
           <w:p>
+            <w:pPr>
+              <w:rPr>
+                <w:rFonts w:ascii="Calibri" w:hAnsi="Calibri" w:cs="Calibri"/>
+                <w:sz w:val="24"/>
+                <w:szCs w:val="24"/>
+              </w:rPr>
+            </w:pPr>
+            <w:proofErr w:type="gramStart"/>
             <w:r>
+              <w:rPr>
+                <w:rFonts w:ascii="Calibri" w:hAnsi="Calibri" w:cs="Calibri"/>
+                <w:sz w:val="24"/>
+                <w:szCs w:val="24"/>
+              </w:rPr>
               <w:t>s</w:t>
             </w:r>
+            <w:proofErr w:type="gramEnd"/>
           </w:p>
         </w:tc>
         <w:tc>
@@ -761,9 +1093,23 @@
             <w:tcW w:w="1503" w:type="dxa"/>
           </w:tcPr>
           <w:p>
+            <w:pPr>
+              <w:rPr>
+                <w:rFonts w:ascii="Calibri" w:hAnsi="Calibri" w:cs="Calibri"/>
+                <w:sz w:val="24"/>
+                <w:szCs w:val="24"/>
+              </w:rPr>
+            </w:pPr>
+            <w:proofErr w:type="gramStart"/>
             <w:r>
+              <w:rPr>
+                <w:rFonts w:ascii="Calibri" w:hAnsi="Calibri" w:cs="Calibri"/>
+                <w:sz w:val="24"/>
+                <w:szCs w:val="24"/>
+              </w:rPr>
               <w:t>i</w:t>
             </w:r>
+            <w:proofErr w:type="gramEnd"/>
           </w:p>
         </w:tc>
       </w:tr>
@@ -773,7 +1119,19 @@
             <w:tcW w:w="1502" w:type="dxa"/>
           </w:tcPr>
           <w:p>
+            <w:pPr>
+              <w:rPr>
+                <w:rFonts w:ascii="Calibri" w:hAnsi="Calibri" w:cs="Calibri"/>
+                <w:sz w:val="24"/>
+                <w:szCs w:val="24"/>
+              </w:rPr>
+            </w:pPr>
             <w:r>
+              <w:rPr>
+                <w:rFonts w:ascii="Calibri" w:hAnsi="Calibri" w:cs="Calibri"/>
+                <w:sz w:val="24"/>
+                <w:szCs w:val="24"/>
+              </w:rPr>
               <w:t>17</w:t>
             </w:r>
           </w:p>
@@ -783,7 +1141,19 @@
             <w:tcW w:w="1502" w:type="dxa"/>
           </w:tcPr>
           <w:p>
+            <w:pPr>
+              <w:rPr>
+                <w:rFonts w:ascii="Calibri" w:hAnsi="Calibri" w:cs="Calibri"/>
+                <w:sz w:val="24"/>
+                <w:szCs w:val="24"/>
+              </w:rPr>
+            </w:pPr>
             <w:r>
+              <w:rPr>
+                <w:rFonts w:ascii="Calibri" w:hAnsi="Calibri" w:cs="Calibri"/>
+                <w:sz w:val="24"/>
+                <w:szCs w:val="24"/>
+              </w:rPr>
               <w:t>33</w:t>
             </w:r>
           </w:p>
@@ -793,7 +1163,19 @@
             <w:tcW w:w="1503" w:type="dxa"/>
           </w:tcPr>
           <w:p>
+            <w:pPr>
+              <w:rPr>
+                <w:rFonts w:ascii="Calibri" w:hAnsi="Calibri" w:cs="Calibri"/>
+                <w:sz w:val="24"/>
+                <w:szCs w:val="24"/>
+              </w:rPr>
+            </w:pPr>
             <w:r>
+              <w:rPr>
+                <w:rFonts w:ascii="Calibri" w:hAnsi="Calibri" w:cs="Calibri"/>
+                <w:sz w:val="24"/>
+                <w:szCs w:val="24"/>
+              </w:rPr>
               <w:t>10</w:t>
             </w:r>
           </w:p>
@@ -803,7 +1185,19 @@
             <w:tcW w:w="1503" w:type="dxa"/>
           </w:tcPr>
           <w:p>
+            <w:pPr>
+              <w:rPr>
+                <w:rFonts w:ascii="Calibri" w:hAnsi="Calibri" w:cs="Calibri"/>
+                <w:sz w:val="24"/>
+                <w:szCs w:val="24"/>
+              </w:rPr>
+            </w:pPr>
             <w:r>
+              <w:rPr>
+                <w:rFonts w:ascii="Calibri" w:hAnsi="Calibri" w:cs="Calibri"/>
+                <w:sz w:val="24"/>
+                <w:szCs w:val="24"/>
+              </w:rPr>
               <w:t>23</w:t>
             </w:r>
           </w:p>
@@ -813,7 +1207,19 @@
             <w:tcW w:w="1503" w:type="dxa"/>
           </w:tcPr>
           <w:p>
+            <w:pPr>
+              <w:rPr>
+                <w:rFonts w:ascii="Calibri" w:hAnsi="Calibri" w:cs="Calibri"/>
+                <w:sz w:val="24"/>
+                <w:szCs w:val="24"/>
+              </w:rPr>
+            </w:pPr>
             <w:r>
+              <w:rPr>
+                <w:rFonts w:ascii="Calibri" w:hAnsi="Calibri" w:cs="Calibri"/>
+                <w:sz w:val="24"/>
+                <w:szCs w:val="24"/>
+              </w:rPr>
               <w:t>68</w:t>
             </w:r>
           </w:p>
@@ -823,17 +1229,38 @@
             <w:tcW w:w="1503" w:type="dxa"/>
           </w:tcPr>
           <w:p>
+            <w:pPr>
+              <w:rPr>
+                <w:rFonts w:ascii="Calibri" w:hAnsi="Calibri" w:cs="Calibri"/>
+                <w:sz w:val="24"/>
+                <w:szCs w:val="24"/>
+              </w:rPr>
+            </w:pPr>
             <w:r>
+              <w:rPr>
+                <w:rFonts w:ascii="Calibri" w:hAnsi="Calibri" w:cs="Calibri"/>
+                <w:sz w:val="24"/>
+                <w:szCs w:val="24"/>
+              </w:rPr>
               <w:t>1</w:t>
             </w:r>
           </w:p>
         </w:tc>
       </w:tr>
     </w:tbl>
-    <w:p/>
     <w:p>
       <w:pPr>
         <w:rPr>
+          <w:rFonts w:ascii="Calibri" w:hAnsi="Calibri" w:cs="Calibri"/>
+          <w:sz w:val="24"/>
+          <w:szCs w:val="24"/>
+        </w:rPr>
+      </w:pPr>
+    </w:p>
+    <w:p>
+      <w:pPr>
+        <w:rPr>
+          <w:rFonts w:ascii="Calibri" w:hAnsi="Calibri" w:cs="Calibri"/>
           <w:b/>
           <w:bCs/>
           <w:sz w:val="24"/>
@@ -842,21 +1269,42 @@
         </w:rPr>
       </w:pPr>
       <w:r>
-        <w:t>Descriptions: Les trois distributions ont beaucoup</w:t>
-      </w:r>
-      <w:r>
-        <w:t xml:space="preserve"> de points </w:t>
-      </w:r>
-      <w:r>
+        <w:rPr>
+          <w:rFonts w:ascii="Calibri" w:hAnsi="Calibri" w:cs="Calibri"/>
+          <w:sz w:val="24"/>
+          <w:szCs w:val="24"/>
+        </w:rPr>
+        <w:t>Descriptions :</w:t>
+      </w:r>
+      <w:r>
+        <w:rPr>
+          <w:rFonts w:ascii="Calibri" w:hAnsi="Calibri" w:cs="Calibri"/>
+          <w:sz w:val="24"/>
+          <w:szCs w:val="24"/>
+        </w:rPr>
+        <w:t xml:space="preserve"> Les trois distributions ont beaucoup de points </w:t>
+      </w:r>
+      <w:r>
+        <w:rPr>
+          <w:rFonts w:ascii="Calibri" w:hAnsi="Calibri" w:cs="Calibri"/>
+          <w:sz w:val="24"/>
+          <w:szCs w:val="24"/>
+        </w:rPr>
         <w:t>extrêmes</w:t>
       </w:r>
       <w:r>
-        <w:t>.</w:t>
+        <w:rPr>
+          <w:rFonts w:ascii="Calibri" w:hAnsi="Calibri" w:cs="Calibri"/>
+          <w:sz w:val="24"/>
+          <w:szCs w:val="24"/>
+        </w:rPr>
+        <w:t xml:space="preserve"> vers la droite (positives) et donc ils ne sont pas symétriques.</w:t>
       </w:r>
     </w:p>
     <w:p>
       <w:pPr>
         <w:rPr>
+          <w:rFonts w:ascii="Calibri" w:hAnsi="Calibri" w:cs="Calibri"/>
           <w:b/>
           <w:bCs/>
           <w:sz w:val="24"/>
@@ -868,6 +1316,7 @@
     <w:p>
       <w:pPr>
         <w:rPr>
+          <w:rFonts w:ascii="Calibri" w:hAnsi="Calibri" w:cs="Calibri"/>
           <w:b/>
           <w:bCs/>
           <w:sz w:val="24"/>
@@ -879,6 +1328,7 @@
     <w:p>
       <w:pPr>
         <w:rPr>
+          <w:rFonts w:ascii="Calibri" w:hAnsi="Calibri" w:cs="Calibri"/>
           <w:b/>
           <w:bCs/>
           <w:sz w:val="24"/>
@@ -888,6 +1338,7 @@
       </w:pPr>
       <w:r>
         <w:rPr>
+          <w:rFonts w:ascii="Calibri" w:hAnsi="Calibri" w:cs="Calibri"/>
           <w:b/>
           <w:bCs/>
           <w:sz w:val="24"/>
@@ -896,39 +1347,34 @@
         </w:rPr>
         <w:t xml:space="preserve">Tache </w:t>
       </w:r>
-      <w:r>
-        <w:rPr>
+      <w:proofErr w:type="gramStart"/>
+      <w:r>
+        <w:rPr>
+          <w:rFonts w:ascii="Calibri" w:hAnsi="Calibri" w:cs="Calibri"/>
           <w:b/>
           <w:bCs/>
           <w:sz w:val="24"/>
           <w:szCs w:val="24"/>
           <w:u w:val="single"/>
         </w:rPr>
-        <w:t>2</w:t>
-      </w:r>
-      <w:r>
-        <w:rPr>
+        <w:t>2:</w:t>
+      </w:r>
+      <w:proofErr w:type="gramEnd"/>
+    </w:p>
+    <w:p>
+      <w:pPr>
+        <w:rPr>
+          <w:rFonts w:ascii="Calibri" w:hAnsi="Calibri" w:cs="Calibri"/>
           <w:b/>
           <w:bCs/>
           <w:sz w:val="24"/>
           <w:szCs w:val="24"/>
           <w:u w:val="single"/>
         </w:rPr>
-        <w:t>:</w:t>
-      </w:r>
-    </w:p>
-    <w:p>
-      <w:pPr>
-        <w:rPr>
-          <w:b/>
-          <w:bCs/>
-          <w:sz w:val="24"/>
-          <w:szCs w:val="24"/>
-          <w:u w:val="single"/>
-        </w:rPr>
-      </w:pPr>
-      <w:r>
-        <w:rPr>
+      </w:pPr>
+      <w:r>
+        <w:rPr>
+          <w:rFonts w:ascii="Calibri" w:hAnsi="Calibri" w:cs="Calibri"/>
           <w:b/>
           <w:bCs/>
           <w:noProof/>
@@ -1040,7 +1486,7 @@
           <w:kern w:val="0"/>
           <w:sz w:val="24"/>
           <w:szCs w:val="24"/>
-          <w:lang w:val="fr-FR" w:eastAsia="en-VI"/>
+          <w:lang w:eastAsia="en-VI"/>
           <w14:ligatures w14:val="none"/>
         </w:rPr>
       </w:pPr>
@@ -1050,10 +1496,32 @@
           <w:kern w:val="0"/>
           <w:sz w:val="24"/>
           <w:szCs w:val="24"/>
-          <w:lang w:val="fr-FR" w:eastAsia="en-VI"/>
+          <w:lang w:eastAsia="en-VI"/>
           <w14:ligatures w14:val="none"/>
         </w:rPr>
-        <w:t>La droite de regression </w:t>
+        <w:t xml:space="preserve">La droite de </w:t>
+      </w:r>
+      <w:r>
+        <w:rPr>
+          <w:rFonts w:ascii="Calibri" w:eastAsia="Times New Roman" w:hAnsi="Calibri" w:cs="Calibri"/>
+          <w:kern w:val="0"/>
+          <w:sz w:val="24"/>
+          <w:szCs w:val="24"/>
+          <w:lang w:eastAsia="en-VI"/>
+          <w14:ligatures w14:val="none"/>
+        </w:rPr>
+        <w:t>régression</w:t>
+      </w:r>
+      <w:r>
+        <w:rPr>
+          <w:rFonts w:ascii="Calibri" w:eastAsia="Times New Roman" w:hAnsi="Calibri" w:cs="Calibri"/>
+          <w:kern w:val="0"/>
+          <w:sz w:val="24"/>
+          <w:szCs w:val="24"/>
+          <w:lang w:eastAsia="en-VI"/>
+          <w14:ligatures w14:val="none"/>
+        </w:rPr>
+        <w:t> </w:t>
       </w:r>
       <w:r>
         <w:rPr>
@@ -1063,7 +1531,7 @@
           <w:kern w:val="0"/>
           <w:sz w:val="24"/>
           <w:szCs w:val="24"/>
-          <w:lang w:val="fr-FR" w:eastAsia="en-VI"/>
+          <w:lang w:eastAsia="en-VI"/>
           <w14:ligatures w14:val="none"/>
         </w:rPr>
         <w:t>: 0.25x - 1.57</w:t>
@@ -1096,8 +1564,10 @@
         </w:tabs>
         <w:spacing w:after="0" w:line="240" w:lineRule="auto"/>
         <w:rPr>
-          <w:sz w:val="24"/>
-          <w:szCs w:val="24"/>
+          <w:rFonts w:ascii="Calibri" w:hAnsi="Calibri" w:cs="Calibri"/>
+          <w:sz w:val="24"/>
+          <w:szCs w:val="24"/>
+          <w:lang w:val="fr-CA"/>
         </w:rPr>
       </w:pPr>
       <w:r>
@@ -1106,7 +1576,7 @@
           <w:kern w:val="0"/>
           <w:sz w:val="24"/>
           <w:szCs w:val="24"/>
-          <w:lang w:val="fr-FR" w:eastAsia="en-VI"/>
+          <w:lang w:eastAsia="en-VI"/>
           <w14:ligatures w14:val="none"/>
         </w:rPr>
         <w:t>L</w:t>
@@ -1120,7 +1590,7 @@
           <w:lang w:val="en-VI" w:eastAsia="en-VI"/>
           <w14:ligatures w14:val="none"/>
         </w:rPr>
-        <w:t xml:space="preserve">e coefficient de corrélation </w:t>
+        <w:t xml:space="preserve">e coefficient de </w:t>
       </w:r>
       <w:r>
         <w:rPr>
@@ -1128,12 +1598,11 @@
           <w:kern w:val="0"/>
           <w:sz w:val="24"/>
           <w:szCs w:val="24"/>
-          <w:lang w:val="fr-FR" w:eastAsia="en-VI"/>
+          <w:lang w:val="en-VI" w:eastAsia="en-VI"/>
           <w14:ligatures w14:val="none"/>
         </w:rPr>
-        <w:t>de pearson (</w:t>
-      </w:r>
-      <w:proofErr w:type="gramStart"/>
+        <w:t>correlation</w:t>
+      </w:r>
       <w:r>
         <w:rPr>
           <w:rFonts w:ascii="Calibri" w:eastAsia="Times New Roman" w:hAnsi="Calibri" w:cs="Calibri"/>
@@ -1143,7 +1612,7 @@
           <w:lang w:val="en-VI" w:eastAsia="en-VI"/>
           <w14:ligatures w14:val="none"/>
         </w:rPr>
-        <w:t>r</w:t>
+        <w:t xml:space="preserve"> </w:t>
       </w:r>
       <w:r>
         <w:rPr>
@@ -1151,7 +1620,52 @@
           <w:kern w:val="0"/>
           <w:sz w:val="24"/>
           <w:szCs w:val="24"/>
-          <w:lang w:val="fr-FR" w:eastAsia="en-VI"/>
+          <w:lang w:eastAsia="en-VI"/>
+          <w14:ligatures w14:val="none"/>
+        </w:rPr>
+        <w:t xml:space="preserve">de </w:t>
+      </w:r>
+      <w:r>
+        <w:rPr>
+          <w:rFonts w:ascii="Calibri" w:eastAsia="Times New Roman" w:hAnsi="Calibri" w:cs="Calibri"/>
+          <w:kern w:val="0"/>
+          <w:sz w:val="24"/>
+          <w:szCs w:val="24"/>
+          <w:lang w:eastAsia="en-VI"/>
+          <w14:ligatures w14:val="none"/>
+        </w:rPr>
+        <w:t>Pearson</w:t>
+      </w:r>
+      <w:r>
+        <w:rPr>
+          <w:rFonts w:ascii="Calibri" w:eastAsia="Times New Roman" w:hAnsi="Calibri" w:cs="Calibri"/>
+          <w:kern w:val="0"/>
+          <w:sz w:val="24"/>
+          <w:szCs w:val="24"/>
+          <w:lang w:eastAsia="en-VI"/>
+          <w14:ligatures w14:val="none"/>
+        </w:rPr>
+        <w:t xml:space="preserve"> (</w:t>
+      </w:r>
+      <w:proofErr w:type="gramStart"/>
+      <w:r>
+        <w:rPr>
+          <w:rFonts w:ascii="Calibri" w:eastAsia="Times New Roman" w:hAnsi="Calibri" w:cs="Calibri"/>
+          <w:kern w:val="0"/>
+          <w:sz w:val="24"/>
+          <w:szCs w:val="24"/>
+          <w:lang w:val="en-VI" w:eastAsia="en-VI"/>
+          <w14:ligatures w14:val="none"/>
+        </w:rPr>
+        <w:t>r</w:t>
+      </w:r>
+      <w:r>
+        <w:rPr>
+          <w:rFonts w:ascii="Calibri" w:eastAsia="Times New Roman" w:hAnsi="Calibri" w:cs="Calibri"/>
+          <w:kern w:val="0"/>
+          <w:sz w:val="24"/>
+          <w:szCs w:val="24"/>
+          <w:lang w:eastAsia="en-VI"/>
           <w14:ligatures w14:val="none"/>
         </w:rPr>
         <w:t xml:space="preserve">) </w:t>
@@ -1189,6 +1703,8 @@
         </w:numPr>
         <w:rPr>
           <w:rFonts w:ascii="Calibri" w:hAnsi="Calibri" w:cs="Calibri"/>
+          <w:sz w:val="24"/>
+          <w:szCs w:val="24"/>
         </w:rPr>
       </w:pPr>
       <w:r>
@@ -1198,6 +1714,7 @@
           <w:szCs w:val="24"/>
           <w:lang w:val="fr-FR"/>
         </w:rPr>
+        <w:lastRenderedPageBreak/>
         <w:t>L</w:t>
       </w:r>
       <w:r>
@@ -1241,13 +1758,7 @@
           <w:sz w:val="24"/>
           <w:szCs w:val="24"/>
         </w:rPr>
-        <w:t>Spearman</w:t>
-      </w:r>
-      <w:r>
-        <w:rPr>
-          <w:rFonts w:ascii="Calibri" w:hAnsi="Calibri" w:cs="Calibri"/>
-        </w:rPr>
-        <w:t xml:space="preserve"> </w:t>
+        <w:t xml:space="preserve">Spearman </w:t>
       </w:r>
       <w:r>
         <w:rPr>
@@ -1302,6 +1813,11 @@
           <w:ilvl w:val="0"/>
           <w:numId w:val="2"/>
         </w:numPr>
+        <w:rPr>
+          <w:rFonts w:ascii="Calibri" w:hAnsi="Calibri" w:cs="Calibri"/>
+          <w:sz w:val="24"/>
+          <w:szCs w:val="24"/>
+        </w:rPr>
       </w:pPr>
       <w:r>
         <w:rPr>
@@ -1310,7 +1826,6 @@
           <w:szCs w:val="24"/>
           <w:lang w:val="en-US"/>
         </w:rPr>
-        <w:lastRenderedPageBreak/>
         <w:t xml:space="preserve">Le fait que la distribution </w:t>
       </w:r>
       <w:proofErr w:type="spellStart"/>
@@ -1454,11 +1969,22 @@
           <w:sz w:val="24"/>
           <w:szCs w:val="24"/>
         </w:rPr>
-        <w:t>Spearman</w:t>
-      </w:r>
-      <w:r>
-        <w:rPr>
-          <w:rFonts w:ascii="Calibri" w:hAnsi="Calibri" w:cs="Calibri"/>
+        <w:t xml:space="preserve">Spearman </w:t>
+      </w:r>
+      <w:r>
+        <w:rPr>
+          <w:rFonts w:ascii="Calibri" w:hAnsi="Calibri" w:cs="Calibri"/>
+          <w:sz w:val="24"/>
+          <w:szCs w:val="24"/>
+          <w:lang w:val="fr-FR"/>
+        </w:rPr>
+        <w:t xml:space="preserve">(p </w:t>
+      </w:r>
+      <w:r>
+        <w:rPr>
+          <w:rFonts w:ascii="Calibri" w:hAnsi="Calibri" w:cs="Calibri"/>
+          <w:sz w:val="24"/>
+          <w:szCs w:val="24"/>
         </w:rPr>
         <w:t xml:space="preserve"> </w:t>
       </w:r>
@@ -1469,15 +1995,175 @@
           <w:szCs w:val="24"/>
           <w:lang w:val="fr-FR"/>
         </w:rPr>
-        <w:t xml:space="preserve">(p </w:t>
-      </w:r>
-      <w:r>
-        <w:rPr>
-          <w:rFonts w:ascii="Calibri" w:hAnsi="Calibri" w:cs="Calibri"/>
-          <w:sz w:val="24"/>
-          <w:szCs w:val="24"/>
-        </w:rPr>
-        <w:t xml:space="preserve"> </w:t>
+        <w:t xml:space="preserve">=0.83) qui </w:t>
+      </w:r>
+      <w:proofErr w:type="spellStart"/>
+      <w:r>
+        <w:rPr>
+          <w:rFonts w:ascii="Calibri" w:hAnsi="Calibri" w:cs="Calibri"/>
+          <w:sz w:val="24"/>
+          <w:szCs w:val="24"/>
+        </w:rPr>
+        <w:t>indique</w:t>
+      </w:r>
+      <w:proofErr w:type="spellEnd"/>
+      <w:r>
+        <w:rPr>
+          <w:rFonts w:ascii="Calibri" w:hAnsi="Calibri" w:cs="Calibri"/>
+          <w:sz w:val="24"/>
+          <w:szCs w:val="24"/>
+        </w:rPr>
+        <w:t xml:space="preserve"> que </w:t>
+      </w:r>
+      <w:proofErr w:type="spellStart"/>
+      <w:r>
+        <w:rPr>
+          <w:rFonts w:ascii="Calibri" w:hAnsi="Calibri" w:cs="Calibri"/>
+          <w:sz w:val="24"/>
+          <w:szCs w:val="24"/>
+        </w:rPr>
+        <w:t>une</w:t>
+      </w:r>
+      <w:proofErr w:type="spellEnd"/>
+      <w:r>
+        <w:rPr>
+          <w:rFonts w:ascii="Calibri" w:hAnsi="Calibri" w:cs="Calibri"/>
+          <w:sz w:val="24"/>
+          <w:szCs w:val="24"/>
+        </w:rPr>
+        <w:t xml:space="preserve"> forte </w:t>
+      </w:r>
+      <w:proofErr w:type="spellStart"/>
+      <w:r>
+        <w:rPr>
+          <w:rFonts w:ascii="Calibri" w:hAnsi="Calibri" w:cs="Calibri"/>
+          <w:sz w:val="24"/>
+          <w:szCs w:val="24"/>
+        </w:rPr>
+        <w:t>corrélation</w:t>
+      </w:r>
+      <w:proofErr w:type="spellEnd"/>
+      <w:r>
+        <w:rPr>
+          <w:rFonts w:ascii="Calibri" w:hAnsi="Calibri" w:cs="Calibri"/>
+          <w:sz w:val="24"/>
+          <w:szCs w:val="24"/>
+        </w:rPr>
+        <w:t xml:space="preserve"> positive entre  TLOC</w:t>
+      </w:r>
+      <w:r>
+        <w:rPr>
+          <w:rFonts w:ascii="Calibri" w:hAnsi="Calibri" w:cs="Calibri"/>
+          <w:sz w:val="24"/>
+          <w:szCs w:val="24"/>
+        </w:rPr>
+        <w:t xml:space="preserve"> (Nombre de </w:t>
+      </w:r>
+      <w:proofErr w:type="spellStart"/>
+      <w:r>
+        <w:rPr>
+          <w:rFonts w:ascii="Calibri" w:hAnsi="Calibri" w:cs="Calibri"/>
+          <w:sz w:val="24"/>
+          <w:szCs w:val="24"/>
+        </w:rPr>
+        <w:t>lignes</w:t>
+      </w:r>
+      <w:proofErr w:type="spellEnd"/>
+      <w:r>
+        <w:rPr>
+          <w:rFonts w:ascii="Calibri" w:hAnsi="Calibri" w:cs="Calibri"/>
+          <w:sz w:val="24"/>
+          <w:szCs w:val="24"/>
+        </w:rPr>
+        <w:t xml:space="preserve"> de code non-</w:t>
+      </w:r>
+      <w:proofErr w:type="spellStart"/>
+      <w:r>
+        <w:rPr>
+          <w:rFonts w:ascii="Calibri" w:hAnsi="Calibri" w:cs="Calibri"/>
+          <w:sz w:val="24"/>
+          <w:szCs w:val="24"/>
+        </w:rPr>
+        <w:t>vides</w:t>
+      </w:r>
+      <w:proofErr w:type="spellEnd"/>
+      <w:r>
+        <w:rPr>
+          <w:rFonts w:ascii="Calibri" w:hAnsi="Calibri" w:cs="Calibri"/>
+          <w:sz w:val="24"/>
+          <w:szCs w:val="24"/>
+        </w:rPr>
+        <w:t xml:space="preserve"> qui ne </w:t>
+      </w:r>
+      <w:proofErr w:type="spellStart"/>
+      <w:r>
+        <w:rPr>
+          <w:rFonts w:ascii="Calibri" w:hAnsi="Calibri" w:cs="Calibri"/>
+          <w:sz w:val="24"/>
+          <w:szCs w:val="24"/>
+        </w:rPr>
+        <w:t>sont</w:t>
+      </w:r>
+      <w:proofErr w:type="spellEnd"/>
+      <w:r>
+        <w:rPr>
+          <w:rFonts w:ascii="Calibri" w:hAnsi="Calibri" w:cs="Calibri"/>
+          <w:sz w:val="24"/>
+          <w:szCs w:val="24"/>
+        </w:rPr>
+        <w:t xml:space="preserve"> pas de </w:t>
+      </w:r>
+      <w:proofErr w:type="spellStart"/>
+      <w:r>
+        <w:rPr>
+          <w:rFonts w:ascii="Calibri" w:hAnsi="Calibri" w:cs="Calibri"/>
+          <w:sz w:val="24"/>
+          <w:szCs w:val="24"/>
+        </w:rPr>
+        <w:t>commentaires</w:t>
+      </w:r>
+      <w:proofErr w:type="spellEnd"/>
+      <w:r>
+        <w:rPr>
+          <w:rFonts w:ascii="Calibri" w:hAnsi="Calibri" w:cs="Calibri"/>
+          <w:sz w:val="24"/>
+          <w:szCs w:val="24"/>
+        </w:rPr>
+        <w:t>)</w:t>
+      </w:r>
+      <w:r>
+        <w:rPr>
+          <w:rFonts w:ascii="Calibri" w:hAnsi="Calibri" w:cs="Calibri"/>
+          <w:sz w:val="24"/>
+          <w:szCs w:val="24"/>
+        </w:rPr>
+        <w:t xml:space="preserve"> et TASSERT </w:t>
+      </w:r>
+      <w:r>
+        <w:rPr>
+          <w:rFonts w:ascii="Calibri" w:hAnsi="Calibri" w:cs="Calibri"/>
+          <w:sz w:val="24"/>
+          <w:szCs w:val="24"/>
+        </w:rPr>
+        <w:t xml:space="preserve">( </w:t>
+      </w:r>
+      <w:proofErr w:type="spellStart"/>
+      <w:r>
+        <w:rPr>
+          <w:rFonts w:ascii="Calibri" w:hAnsi="Calibri" w:cs="Calibri"/>
+          <w:sz w:val="24"/>
+          <w:szCs w:val="24"/>
+        </w:rPr>
+        <w:t>nombre</w:t>
+      </w:r>
+      <w:proofErr w:type="spellEnd"/>
+      <w:r>
+        <w:rPr>
+          <w:rFonts w:ascii="Calibri" w:hAnsi="Calibri" w:cs="Calibri"/>
+          <w:sz w:val="24"/>
+          <w:szCs w:val="24"/>
+        </w:rPr>
+        <w:t xml:space="preserve"> d’ assertions )</w:t>
       </w:r>
       <w:r>
         <w:rPr>
@@ -1486,187 +2172,11 @@
           <w:szCs w:val="24"/>
           <w:lang w:val="fr-FR"/>
         </w:rPr>
-        <w:t xml:space="preserve">=0.83) qui </w:t>
-      </w:r>
-      <w:proofErr w:type="spellStart"/>
-      <w:r>
-        <w:rPr>
-          <w:rFonts w:ascii="Calibri" w:hAnsi="Calibri" w:cs="Calibri"/>
-          <w:sz w:val="24"/>
-          <w:szCs w:val="24"/>
-        </w:rPr>
-        <w:t>indique</w:t>
-      </w:r>
-      <w:proofErr w:type="spellEnd"/>
-      <w:r>
-        <w:rPr>
-          <w:rFonts w:ascii="Calibri" w:hAnsi="Calibri" w:cs="Calibri"/>
-          <w:sz w:val="24"/>
-          <w:szCs w:val="24"/>
-        </w:rPr>
-        <w:t xml:space="preserve"> que </w:t>
-      </w:r>
-      <w:proofErr w:type="spellStart"/>
-      <w:r>
-        <w:rPr>
-          <w:rFonts w:ascii="Calibri" w:hAnsi="Calibri" w:cs="Calibri"/>
-          <w:sz w:val="24"/>
-          <w:szCs w:val="24"/>
-        </w:rPr>
-        <w:t>une</w:t>
-      </w:r>
-      <w:proofErr w:type="spellEnd"/>
-      <w:r>
-        <w:rPr>
-          <w:rFonts w:ascii="Calibri" w:hAnsi="Calibri" w:cs="Calibri"/>
-          <w:sz w:val="24"/>
-          <w:szCs w:val="24"/>
-        </w:rPr>
-        <w:t xml:space="preserve"> forte </w:t>
-      </w:r>
-      <w:proofErr w:type="spellStart"/>
-      <w:r>
-        <w:rPr>
-          <w:rFonts w:ascii="Calibri" w:hAnsi="Calibri" w:cs="Calibri"/>
-          <w:sz w:val="24"/>
-          <w:szCs w:val="24"/>
-        </w:rPr>
-        <w:t>corrélation</w:t>
-      </w:r>
-      <w:proofErr w:type="spellEnd"/>
-      <w:r>
-        <w:rPr>
-          <w:rFonts w:ascii="Calibri" w:hAnsi="Calibri" w:cs="Calibri"/>
-          <w:sz w:val="24"/>
-          <w:szCs w:val="24"/>
-        </w:rPr>
-        <w:t xml:space="preserve"> positive entre  TLOC</w:t>
-      </w:r>
-      <w:r>
-        <w:rPr>
-          <w:rFonts w:ascii="Calibri" w:hAnsi="Calibri" w:cs="Calibri"/>
-          <w:sz w:val="24"/>
-          <w:szCs w:val="24"/>
-        </w:rPr>
-        <w:t xml:space="preserve"> (Nombre de </w:t>
-      </w:r>
-      <w:proofErr w:type="spellStart"/>
-      <w:r>
-        <w:rPr>
-          <w:rFonts w:ascii="Calibri" w:hAnsi="Calibri" w:cs="Calibri"/>
-          <w:sz w:val="24"/>
-          <w:szCs w:val="24"/>
-        </w:rPr>
-        <w:t>lignes</w:t>
-      </w:r>
-      <w:proofErr w:type="spellEnd"/>
-      <w:r>
-        <w:rPr>
-          <w:rFonts w:ascii="Calibri" w:hAnsi="Calibri" w:cs="Calibri"/>
-          <w:sz w:val="24"/>
-          <w:szCs w:val="24"/>
-        </w:rPr>
-        <w:t xml:space="preserve"> de code non-</w:t>
-      </w:r>
-      <w:proofErr w:type="spellStart"/>
-      <w:r>
-        <w:rPr>
-          <w:rFonts w:ascii="Calibri" w:hAnsi="Calibri" w:cs="Calibri"/>
-          <w:sz w:val="24"/>
-          <w:szCs w:val="24"/>
-        </w:rPr>
-        <w:t>vides</w:t>
-      </w:r>
-      <w:proofErr w:type="spellEnd"/>
-      <w:r>
-        <w:rPr>
-          <w:rFonts w:ascii="Calibri" w:hAnsi="Calibri" w:cs="Calibri"/>
-          <w:sz w:val="24"/>
-          <w:szCs w:val="24"/>
-        </w:rPr>
-        <w:t xml:space="preserve"> qui ne </w:t>
-      </w:r>
-      <w:proofErr w:type="spellStart"/>
-      <w:r>
-        <w:rPr>
-          <w:rFonts w:ascii="Calibri" w:hAnsi="Calibri" w:cs="Calibri"/>
-          <w:sz w:val="24"/>
-          <w:szCs w:val="24"/>
-        </w:rPr>
-        <w:t>sont</w:t>
-      </w:r>
-      <w:proofErr w:type="spellEnd"/>
-      <w:r>
-        <w:rPr>
-          <w:rFonts w:ascii="Calibri" w:hAnsi="Calibri" w:cs="Calibri"/>
-          <w:sz w:val="24"/>
-          <w:szCs w:val="24"/>
-        </w:rPr>
-        <w:t xml:space="preserve"> pas de </w:t>
-      </w:r>
-      <w:proofErr w:type="spellStart"/>
-      <w:r>
-        <w:rPr>
-          <w:rFonts w:ascii="Calibri" w:hAnsi="Calibri" w:cs="Calibri"/>
-          <w:sz w:val="24"/>
-          <w:szCs w:val="24"/>
-        </w:rPr>
-        <w:t>commentaires</w:t>
-      </w:r>
-      <w:proofErr w:type="spellEnd"/>
-      <w:r>
-        <w:rPr>
-          <w:rFonts w:ascii="Calibri" w:hAnsi="Calibri" w:cs="Calibri"/>
-          <w:sz w:val="24"/>
-          <w:szCs w:val="24"/>
-        </w:rPr>
-        <w:t>)</w:t>
-      </w:r>
-      <w:r>
-        <w:rPr>
-          <w:rFonts w:ascii="Calibri" w:hAnsi="Calibri" w:cs="Calibri"/>
-          <w:sz w:val="24"/>
-          <w:szCs w:val="24"/>
-        </w:rPr>
-        <w:t xml:space="preserve"> et TASSERT </w:t>
-      </w:r>
-      <w:r>
-        <w:rPr>
-          <w:rFonts w:ascii="Calibri" w:hAnsi="Calibri" w:cs="Calibri"/>
-          <w:sz w:val="24"/>
-          <w:szCs w:val="24"/>
-        </w:rPr>
-        <w:t xml:space="preserve">( </w:t>
-      </w:r>
-      <w:proofErr w:type="spellStart"/>
-      <w:r>
-        <w:rPr>
-          <w:rFonts w:ascii="Calibri" w:hAnsi="Calibri" w:cs="Calibri"/>
-          <w:sz w:val="24"/>
-          <w:szCs w:val="24"/>
-        </w:rPr>
-        <w:t>nombre</w:t>
-      </w:r>
-      <w:proofErr w:type="spellEnd"/>
-      <w:r>
-        <w:rPr>
-          <w:rFonts w:ascii="Calibri" w:hAnsi="Calibri" w:cs="Calibri"/>
-          <w:sz w:val="24"/>
-          <w:szCs w:val="24"/>
-        </w:rPr>
-        <w:t xml:space="preserve"> d’ assertions )</w:t>
-      </w:r>
-      <w:r>
-        <w:rPr>
-          <w:rFonts w:ascii="Calibri" w:hAnsi="Calibri" w:cs="Calibri"/>
-          <w:sz w:val="24"/>
-          <w:szCs w:val="24"/>
-          <w:lang w:val="fr-FR"/>
-        </w:rPr>
         <w:t xml:space="preserve"> .</w:t>
       </w:r>
       <w:r>
         <w:rPr>
+          <w:rFonts w:ascii="Calibri" w:hAnsi="Calibri" w:cs="Calibri"/>
           <w:sz w:val="24"/>
           <w:szCs w:val="24"/>
         </w:rPr>
@@ -1695,6 +2205,7 @@
         </w:tabs>
         <w:spacing w:after="0" w:line="240" w:lineRule="auto"/>
         <w:rPr>
+          <w:rFonts w:ascii="Calibri" w:hAnsi="Calibri" w:cs="Calibri"/>
           <w:b/>
           <w:bCs/>
           <w:sz w:val="24"/>
@@ -1704,6 +2215,7 @@
       </w:pPr>
       <w:r>
         <w:rPr>
+          <w:rFonts w:ascii="Calibri" w:hAnsi="Calibri" w:cs="Calibri"/>
           <w:b/>
           <w:bCs/>
           <w:noProof/>
@@ -1784,7 +2296,7 @@
           <w:kern w:val="0"/>
           <w:sz w:val="24"/>
           <w:szCs w:val="24"/>
-          <w:lang w:val="fr-FR" w:eastAsia="en-VI"/>
+          <w:lang w:eastAsia="en-VI"/>
           <w14:ligatures w14:val="none"/>
         </w:rPr>
       </w:pPr>
@@ -1794,10 +2306,32 @@
           <w:kern w:val="0"/>
           <w:sz w:val="24"/>
           <w:szCs w:val="24"/>
-          <w:lang w:val="fr-FR" w:eastAsia="en-VI"/>
+          <w:lang w:eastAsia="en-VI"/>
           <w14:ligatures w14:val="none"/>
         </w:rPr>
-        <w:t>La droite de regression </w:t>
+        <w:t xml:space="preserve">La droite de </w:t>
+      </w:r>
+      <w:r>
+        <w:rPr>
+          <w:rFonts w:ascii="Calibri" w:eastAsia="Times New Roman" w:hAnsi="Calibri" w:cs="Calibri"/>
+          <w:kern w:val="0"/>
+          <w:sz w:val="24"/>
+          <w:szCs w:val="24"/>
+          <w:lang w:eastAsia="en-VI"/>
+          <w14:ligatures w14:val="none"/>
+        </w:rPr>
+        <w:t>régression</w:t>
+      </w:r>
+      <w:r>
+        <w:rPr>
+          <w:rFonts w:ascii="Calibri" w:eastAsia="Times New Roman" w:hAnsi="Calibri" w:cs="Calibri"/>
+          <w:kern w:val="0"/>
+          <w:sz w:val="24"/>
+          <w:szCs w:val="24"/>
+          <w:lang w:eastAsia="en-VI"/>
+          <w14:ligatures w14:val="none"/>
+        </w:rPr>
+        <w:t> </w:t>
       </w:r>
       <w:r>
         <w:rPr>
@@ -1807,75 +2341,10 @@
           <w:kern w:val="0"/>
           <w:sz w:val="24"/>
           <w:szCs w:val="24"/>
-          <w:lang w:val="fr-FR" w:eastAsia="en-VI"/>
+          <w:lang w:eastAsia="en-VI"/>
           <w14:ligatures w14:val="none"/>
         </w:rPr>
-        <w:t xml:space="preserve">: </w:t>
-      </w:r>
-      <w:r>
-        <w:rPr>
-          <w:rFonts w:ascii="Calibri" w:eastAsia="Times New Roman" w:hAnsi="Calibri" w:cs="Calibri"/>
-          <w:b/>
-          <w:bCs/>
-          <w:kern w:val="0"/>
-          <w:sz w:val="24"/>
-          <w:szCs w:val="24"/>
-          <w:lang w:val="fr-FR" w:eastAsia="en-VI"/>
-          <w14:ligatures w14:val="none"/>
-        </w:rPr>
-        <w:t>4.22</w:t>
-      </w:r>
-      <w:r>
-        <w:rPr>
-          <w:rFonts w:ascii="Calibri" w:eastAsia="Times New Roman" w:hAnsi="Calibri" w:cs="Calibri"/>
-          <w:b/>
-          <w:bCs/>
-          <w:kern w:val="0"/>
-          <w:sz w:val="24"/>
-          <w:szCs w:val="24"/>
-          <w:lang w:val="fr-FR" w:eastAsia="en-VI"/>
-          <w14:ligatures w14:val="none"/>
-        </w:rPr>
-        <w:t xml:space="preserve">x </w:t>
-      </w:r>
-      <w:r>
-        <w:rPr>
-          <w:rFonts w:ascii="Calibri" w:eastAsia="Times New Roman" w:hAnsi="Calibri" w:cs="Calibri"/>
-          <w:b/>
-          <w:bCs/>
-          <w:kern w:val="0"/>
-          <w:sz w:val="24"/>
-          <w:szCs w:val="24"/>
-          <w:lang w:val="fr-FR" w:eastAsia="en-VI"/>
-          <w14:ligatures w14:val="none"/>
-        </w:rPr>
-        <w:t>–</w:t>
-      </w:r>
-      <w:r>
-        <w:rPr>
-          <w:rFonts w:ascii="Calibri" w:eastAsia="Times New Roman" w:hAnsi="Calibri" w:cs="Calibri"/>
-          <w:b/>
-          <w:bCs/>
-          <w:kern w:val="0"/>
-          <w:sz w:val="24"/>
-          <w:szCs w:val="24"/>
-          <w:lang w:val="fr-FR" w:eastAsia="en-VI"/>
-          <w14:ligatures w14:val="none"/>
-        </w:rPr>
-        <w:t xml:space="preserve"> </w:t>
-      </w:r>
-      <w:r>
-        <w:rPr>
-          <w:rFonts w:ascii="Calibri" w:eastAsia="Times New Roman" w:hAnsi="Calibri" w:cs="Calibri"/>
-          <w:b/>
-          <w:bCs/>
-          <w:kern w:val="0"/>
-          <w:sz w:val="24"/>
-          <w:szCs w:val="24"/>
-          <w:lang w:val="fr-FR" w:eastAsia="en-VI"/>
-          <w14:ligatures w14:val="none"/>
-        </w:rPr>
-        <w:t>21.7</w:t>
+        <w:t>: 4.22x – 21.7</w:t>
       </w:r>
     </w:p>
     <w:p>
@@ -1905,6 +2374,7 @@
         </w:tabs>
         <w:spacing w:after="0" w:line="240" w:lineRule="auto"/>
         <w:rPr>
+          <w:rFonts w:ascii="Calibri" w:hAnsi="Calibri" w:cs="Calibri"/>
           <w:sz w:val="24"/>
           <w:szCs w:val="24"/>
         </w:rPr>
@@ -1915,10 +2385,10 @@
           <w:kern w:val="0"/>
           <w:sz w:val="24"/>
           <w:szCs w:val="24"/>
-          <w:lang w:val="fr-FR" w:eastAsia="en-VI"/>
+          <w:lang w:eastAsia="en-VI"/>
           <w14:ligatures w14:val="none"/>
         </w:rPr>
-        <w:t>L</w:t>
+        <w:t xml:space="preserve">Le coefficient de corrélation de </w:t>
       </w:r>
       <w:r>
         <w:rPr>
@@ -1926,10 +2396,10 @@
           <w:kern w:val="0"/>
           <w:sz w:val="24"/>
           <w:szCs w:val="24"/>
-          <w:lang w:val="en-VI" w:eastAsia="en-VI"/>
+          <w:lang w:eastAsia="en-VI"/>
           <w14:ligatures w14:val="none"/>
         </w:rPr>
-        <w:t xml:space="preserve">e coefficient de corrélation </w:t>
+        <w:t>Pearson</w:t>
       </w:r>
       <w:r>
         <w:rPr>
@@ -1937,10 +2407,10 @@
           <w:kern w:val="0"/>
           <w:sz w:val="24"/>
           <w:szCs w:val="24"/>
-          <w:lang w:val="fr-FR" w:eastAsia="en-VI"/>
+          <w:lang w:eastAsia="en-VI"/>
           <w14:ligatures w14:val="none"/>
         </w:rPr>
-        <w:t>de pearson (</w:t>
+        <w:t xml:space="preserve"> (</w:t>
       </w:r>
       <w:proofErr w:type="gramStart"/>
       <w:r>
@@ -1949,21 +2419,22 @@
           <w:kern w:val="0"/>
           <w:sz w:val="24"/>
           <w:szCs w:val="24"/>
-          <w:lang w:val="en-VI" w:eastAsia="en-VI"/>
+          <w:lang w:eastAsia="en-VI"/>
           <w14:ligatures w14:val="none"/>
         </w:rPr>
-        <w:t>r</w:t>
-      </w:r>
+        <w:t>r)  :</w:t>
+      </w:r>
+      <w:proofErr w:type="gramEnd"/>
       <w:r>
         <w:rPr>
           <w:rFonts w:ascii="Calibri" w:eastAsia="Times New Roman" w:hAnsi="Calibri" w:cs="Calibri"/>
           <w:kern w:val="0"/>
           <w:sz w:val="24"/>
           <w:szCs w:val="24"/>
-          <w:lang w:val="fr-FR" w:eastAsia="en-VI"/>
+          <w:lang w:eastAsia="en-VI"/>
           <w14:ligatures w14:val="none"/>
         </w:rPr>
-        <w:t xml:space="preserve">) </w:t>
+        <w:t xml:space="preserve">  0.</w:t>
       </w:r>
       <w:r>
         <w:rPr>
@@ -1971,47 +2442,25 @@
           <w:kern w:val="0"/>
           <w:sz w:val="24"/>
           <w:szCs w:val="24"/>
-          <w:lang w:val="en-VI" w:eastAsia="en-VI"/>
+          <w:lang w:eastAsia="en-VI"/>
           <w14:ligatures w14:val="none"/>
         </w:rPr>
-        <w:t xml:space="preserve"> :</w:t>
-      </w:r>
-      <w:proofErr w:type="gramEnd"/>
+        <w:t xml:space="preserve">79 </w:t>
+      </w:r>
       <w:r>
         <w:rPr>
           <w:rFonts w:ascii="Calibri" w:eastAsia="Times New Roman" w:hAnsi="Calibri" w:cs="Calibri"/>
           <w:kern w:val="0"/>
           <w:sz w:val="24"/>
           <w:szCs w:val="24"/>
-          <w:lang w:val="en-VI" w:eastAsia="en-VI"/>
+          <w:lang w:eastAsia="en-VI"/>
           <w14:ligatures w14:val="none"/>
         </w:rPr>
-        <w:t xml:space="preserve">  0.</w:t>
-      </w:r>
-      <w:r>
-        <w:rPr>
-          <w:rFonts w:ascii="Calibri" w:eastAsia="Times New Roman" w:hAnsi="Calibri" w:cs="Calibri"/>
-          <w:kern w:val="0"/>
-          <w:sz w:val="24"/>
-          <w:szCs w:val="24"/>
-          <w:lang w:val="en-US" w:eastAsia="en-VI"/>
-          <w14:ligatures w14:val="none"/>
-        </w:rPr>
-        <w:t xml:space="preserve">79 </w:t>
-      </w:r>
-      <w:r>
-        <w:rPr>
-          <w:rFonts w:ascii="Calibri" w:eastAsia="Times New Roman" w:hAnsi="Calibri" w:cs="Calibri"/>
-          <w:kern w:val="0"/>
-          <w:sz w:val="24"/>
-          <w:szCs w:val="24"/>
-          <w:lang w:val="fr-FR" w:eastAsia="en-VI"/>
-          <w14:ligatures w14:val="none"/>
-        </w:rPr>
         <w:t xml:space="preserve"> </w:t>
       </w:r>
       <w:r>
         <w:rPr>
+          <w:rFonts w:ascii="Calibri" w:hAnsi="Calibri" w:cs="Calibri"/>
           <w:sz w:val="24"/>
           <w:szCs w:val="24"/>
         </w:rPr>
@@ -2027,43 +2476,11 @@
         </w:numPr>
         <w:rPr>
           <w:rFonts w:ascii="Calibri" w:hAnsi="Calibri" w:cs="Calibri"/>
-        </w:rPr>
-      </w:pPr>
-      <w:r>
-        <w:rPr>
-          <w:rFonts w:ascii="Calibri" w:hAnsi="Calibri" w:cs="Calibri"/>
           <w:sz w:val="24"/>
           <w:szCs w:val="24"/>
           <w:lang w:val="fr-FR"/>
         </w:rPr>
-        <w:t>L</w:t>
-      </w:r>
-      <w:r>
-        <w:rPr>
-          <w:rFonts w:ascii="Calibri" w:hAnsi="Calibri" w:cs="Calibri"/>
-          <w:sz w:val="24"/>
-          <w:szCs w:val="24"/>
-        </w:rPr>
-        <w:t xml:space="preserve">e coefficient de </w:t>
-      </w:r>
-      <w:proofErr w:type="spellStart"/>
-      <w:r>
-        <w:rPr>
-          <w:rFonts w:ascii="Calibri" w:hAnsi="Calibri" w:cs="Calibri"/>
-          <w:sz w:val="24"/>
-          <w:szCs w:val="24"/>
-        </w:rPr>
-        <w:t>corrélation</w:t>
-      </w:r>
-      <w:proofErr w:type="spellEnd"/>
-      <w:r>
-        <w:rPr>
-          <w:rFonts w:ascii="Calibri" w:hAnsi="Calibri" w:cs="Calibri"/>
-          <w:sz w:val="24"/>
-          <w:szCs w:val="24"/>
-        </w:rPr>
-        <w:t xml:space="preserve"> </w:t>
-      </w:r>
+      </w:pPr>
       <w:r>
         <w:rPr>
           <w:rFonts w:ascii="Calibri" w:hAnsi="Calibri" w:cs="Calibri"/>
@@ -2071,22 +2488,9 @@
           <w:szCs w:val="24"/>
           <w:lang w:val="fr-FR"/>
         </w:rPr>
-        <w:t xml:space="preserve">de </w:t>
-      </w:r>
-      <w:r>
-        <w:rPr>
-          <w:rFonts w:ascii="Calibri" w:hAnsi="Calibri" w:cs="Calibri"/>
-          <w:sz w:val="24"/>
-          <w:szCs w:val="24"/>
-        </w:rPr>
-        <w:t>Spearman</w:t>
-      </w:r>
-      <w:r>
-        <w:rPr>
-          <w:rFonts w:ascii="Calibri" w:hAnsi="Calibri" w:cs="Calibri"/>
-        </w:rPr>
-        <w:t xml:space="preserve"> </w:t>
-      </w:r>
+        <w:t>Le coefficient de corrélation de Spearman (</w:t>
+      </w:r>
+      <w:proofErr w:type="gramStart"/>
       <w:r>
         <w:rPr>
           <w:rFonts w:ascii="Calibri" w:hAnsi="Calibri" w:cs="Calibri"/>
@@ -2094,9 +2498,9 @@
           <w:szCs w:val="24"/>
           <w:lang w:val="fr-FR"/>
         </w:rPr>
-        <w:t>(</w:t>
-      </w:r>
-      <w:proofErr w:type="gramStart"/>
+        <w:t>p)  :</w:t>
+      </w:r>
+      <w:proofErr w:type="gramEnd"/>
       <w:r>
         <w:rPr>
           <w:rFonts w:ascii="Calibri" w:hAnsi="Calibri" w:cs="Calibri"/>
@@ -2104,23 +2508,6 @@
           <w:szCs w:val="24"/>
           <w:lang w:val="fr-FR"/>
         </w:rPr>
-        <w:t xml:space="preserve">p) </w:t>
-      </w:r>
-      <w:r>
-        <w:rPr>
-          <w:rFonts w:ascii="Calibri" w:hAnsi="Calibri" w:cs="Calibri"/>
-          <w:sz w:val="24"/>
-          <w:szCs w:val="24"/>
-        </w:rPr>
-        <w:t xml:space="preserve"> :</w:t>
-      </w:r>
-      <w:proofErr w:type="gramEnd"/>
-      <w:r>
-        <w:rPr>
-          <w:rFonts w:ascii="Calibri" w:hAnsi="Calibri" w:cs="Calibri"/>
-          <w:sz w:val="24"/>
-          <w:szCs w:val="24"/>
-        </w:rPr>
         <w:t xml:space="preserve">  0.</w:t>
       </w:r>
       <w:r>
@@ -2128,7 +2515,7 @@
           <w:rFonts w:ascii="Calibri" w:hAnsi="Calibri" w:cs="Calibri"/>
           <w:sz w:val="24"/>
           <w:szCs w:val="24"/>
-          <w:lang w:val="en-US"/>
+          <w:lang w:val="fr-FR"/>
         </w:rPr>
         <w:t>61</w:t>
       </w:r>
@@ -2140,56 +2527,67 @@
           <w:ilvl w:val="0"/>
           <w:numId w:val="2"/>
         </w:numPr>
-      </w:pPr>
-      <w:r>
-        <w:rPr>
-          <w:rFonts w:ascii="Calibri" w:hAnsi="Calibri" w:cs="Calibri"/>
-          <w:sz w:val="24"/>
-          <w:szCs w:val="24"/>
-          <w:lang w:val="en-US"/>
-        </w:rPr>
-        <w:t xml:space="preserve">Le fait que la distribution </w:t>
-      </w:r>
-      <w:proofErr w:type="spellStart"/>
-      <w:r>
-        <w:rPr>
-          <w:rFonts w:ascii="Calibri" w:hAnsi="Calibri" w:cs="Calibri"/>
-          <w:sz w:val="24"/>
-          <w:szCs w:val="24"/>
-          <w:lang w:val="en-US"/>
-        </w:rPr>
-        <w:t>n’est</w:t>
-      </w:r>
-      <w:proofErr w:type="spellEnd"/>
-      <w:r>
-        <w:rPr>
-          <w:rFonts w:ascii="Calibri" w:hAnsi="Calibri" w:cs="Calibri"/>
-          <w:sz w:val="24"/>
-          <w:szCs w:val="24"/>
-          <w:lang w:val="en-US"/>
-        </w:rPr>
-        <w:t xml:space="preserve"> pas </w:t>
-      </w:r>
-      <w:proofErr w:type="spellStart"/>
+        <w:rPr>
+          <w:rFonts w:ascii="Calibri" w:hAnsi="Calibri" w:cs="Calibri"/>
+          <w:sz w:val="24"/>
+          <w:szCs w:val="24"/>
+          <w:lang w:val="fr-FR"/>
+        </w:rPr>
+      </w:pPr>
+      <w:r>
+        <w:rPr>
+          <w:rFonts w:ascii="Calibri" w:hAnsi="Calibri" w:cs="Calibri"/>
+          <w:sz w:val="24"/>
+          <w:szCs w:val="24"/>
+          <w:lang w:val="fr-FR"/>
+        </w:rPr>
+        <w:t xml:space="preserve">Le fait que la distribution n’est pas </w:t>
+      </w:r>
+      <w:r>
+        <w:rPr>
+          <w:rFonts w:ascii="Calibri" w:hAnsi="Calibri" w:cs="Calibri"/>
+          <w:sz w:val="24"/>
+          <w:szCs w:val="24"/>
+          <w:lang w:val="fr-FR"/>
+        </w:rPr>
+        <w:t>normale,</w:t>
+      </w:r>
+      <w:r>
+        <w:rPr>
+          <w:rFonts w:ascii="Calibri" w:hAnsi="Calibri" w:cs="Calibri"/>
+          <w:sz w:val="24"/>
+          <w:szCs w:val="24"/>
+          <w:lang w:val="fr-FR"/>
+        </w:rPr>
+        <w:t xml:space="preserve"> on prend en </w:t>
+      </w:r>
+      <w:r>
+        <w:rPr>
+          <w:rFonts w:ascii="Calibri" w:hAnsi="Calibri" w:cs="Calibri"/>
+          <w:sz w:val="24"/>
+          <w:szCs w:val="24"/>
+          <w:lang w:val="fr-FR"/>
+        </w:rPr>
+        <w:t>considération</w:t>
+      </w:r>
+      <w:r>
+        <w:rPr>
+          <w:rFonts w:ascii="Calibri" w:hAnsi="Calibri" w:cs="Calibri"/>
+          <w:sz w:val="24"/>
+          <w:szCs w:val="24"/>
+          <w:lang w:val="fr-FR"/>
+        </w:rPr>
+        <w:t xml:space="preserve"> Le coefficient de corrélation de Spearman (</w:t>
+      </w:r>
       <w:proofErr w:type="gramStart"/>
       <w:r>
         <w:rPr>
           <w:rFonts w:ascii="Calibri" w:hAnsi="Calibri" w:cs="Calibri"/>
           <w:sz w:val="24"/>
           <w:szCs w:val="24"/>
-          <w:lang w:val="en-US"/>
-        </w:rPr>
-        <w:t>normale</w:t>
-      </w:r>
-      <w:proofErr w:type="spellEnd"/>
-      <w:r>
-        <w:rPr>
-          <w:rFonts w:ascii="Calibri" w:hAnsi="Calibri" w:cs="Calibri"/>
-          <w:sz w:val="24"/>
-          <w:szCs w:val="24"/>
-          <w:lang w:val="en-US"/>
-        </w:rPr>
-        <w:t xml:space="preserve"> ,</w:t>
+          <w:lang w:val="fr-FR"/>
+        </w:rPr>
+        <w:t>p  =</w:t>
       </w:r>
       <w:proofErr w:type="gramEnd"/>
       <w:r>
@@ -2197,84 +2595,9 @@
           <w:rFonts w:ascii="Calibri" w:hAnsi="Calibri" w:cs="Calibri"/>
           <w:sz w:val="24"/>
           <w:szCs w:val="24"/>
-          <w:lang w:val="en-US"/>
-        </w:rPr>
-        <w:t xml:space="preserve"> on </w:t>
-      </w:r>
-      <w:proofErr w:type="spellStart"/>
-      <w:r>
-        <w:rPr>
-          <w:rFonts w:ascii="Calibri" w:hAnsi="Calibri" w:cs="Calibri"/>
-          <w:sz w:val="24"/>
-          <w:szCs w:val="24"/>
-          <w:lang w:val="en-US"/>
-        </w:rPr>
-        <w:t>prend</w:t>
-      </w:r>
-      <w:proofErr w:type="spellEnd"/>
-      <w:r>
-        <w:rPr>
-          <w:rFonts w:ascii="Calibri" w:hAnsi="Calibri" w:cs="Calibri"/>
-          <w:sz w:val="24"/>
-          <w:szCs w:val="24"/>
-          <w:lang w:val="en-US"/>
-        </w:rPr>
-        <w:t xml:space="preserve"> </w:t>
-      </w:r>
-      <w:proofErr w:type="spellStart"/>
-      <w:r>
-        <w:rPr>
-          <w:rFonts w:ascii="Calibri" w:hAnsi="Calibri" w:cs="Calibri"/>
-          <w:sz w:val="24"/>
-          <w:szCs w:val="24"/>
-          <w:lang w:val="en-US"/>
-        </w:rPr>
-        <w:t>en</w:t>
-      </w:r>
-      <w:proofErr w:type="spellEnd"/>
-      <w:r>
-        <w:rPr>
-          <w:rFonts w:ascii="Calibri" w:hAnsi="Calibri" w:cs="Calibri"/>
-          <w:sz w:val="24"/>
-          <w:szCs w:val="24"/>
-          <w:lang w:val="en-US"/>
-        </w:rPr>
-        <w:t xml:space="preserve"> consideration </w:t>
-      </w:r>
-      <w:r>
-        <w:rPr>
-          <w:rFonts w:ascii="Calibri" w:hAnsi="Calibri" w:cs="Calibri"/>
-          <w:sz w:val="24"/>
-          <w:szCs w:val="24"/>
           <w:lang w:val="fr-FR"/>
         </w:rPr>
-        <w:t>L</w:t>
-      </w:r>
-      <w:r>
-        <w:rPr>
-          <w:rFonts w:ascii="Calibri" w:hAnsi="Calibri" w:cs="Calibri"/>
-          <w:sz w:val="24"/>
-          <w:szCs w:val="24"/>
-        </w:rPr>
-        <w:t xml:space="preserve">e coefficient de </w:t>
-      </w:r>
-      <w:proofErr w:type="spellStart"/>
-      <w:r>
-        <w:rPr>
-          <w:rFonts w:ascii="Calibri" w:hAnsi="Calibri" w:cs="Calibri"/>
-          <w:sz w:val="24"/>
-          <w:szCs w:val="24"/>
-        </w:rPr>
-        <w:t>corrélation</w:t>
-      </w:r>
-      <w:proofErr w:type="spellEnd"/>
-      <w:r>
-        <w:rPr>
-          <w:rFonts w:ascii="Calibri" w:hAnsi="Calibri" w:cs="Calibri"/>
-          <w:sz w:val="24"/>
-          <w:szCs w:val="24"/>
-        </w:rPr>
-        <w:t xml:space="preserve"> </w:t>
+        <w:t xml:space="preserve">0.83) qui indique que une corrélation positive </w:t>
       </w:r>
       <w:r>
         <w:rPr>
@@ -2283,21 +2606,7 @@
           <w:szCs w:val="24"/>
           <w:lang w:val="fr-FR"/>
         </w:rPr>
-        <w:t xml:space="preserve">de </w:t>
-      </w:r>
-      <w:r>
-        <w:rPr>
-          <w:rFonts w:ascii="Calibri" w:hAnsi="Calibri" w:cs="Calibri"/>
-          <w:sz w:val="24"/>
-          <w:szCs w:val="24"/>
-        </w:rPr>
-        <w:t>Spearman</w:t>
-      </w:r>
-      <w:r>
-        <w:rPr>
-          <w:rFonts w:ascii="Calibri" w:hAnsi="Calibri" w:cs="Calibri"/>
-        </w:rPr>
-        <w:t xml:space="preserve"> </w:t>
+        <w:t xml:space="preserve">modérée </w:t>
       </w:r>
       <w:r>
         <w:rPr>
@@ -2306,15 +2615,7 @@
           <w:szCs w:val="24"/>
           <w:lang w:val="fr-FR"/>
         </w:rPr>
-        <w:t xml:space="preserve">(p </w:t>
-      </w:r>
-      <w:r>
-        <w:rPr>
-          <w:rFonts w:ascii="Calibri" w:hAnsi="Calibri" w:cs="Calibri"/>
-          <w:sz w:val="24"/>
-          <w:szCs w:val="24"/>
-        </w:rPr>
-        <w:t xml:space="preserve"> </w:t>
+        <w:t xml:space="preserve">entre  </w:t>
       </w:r>
       <w:r>
         <w:rPr>
@@ -2323,61 +2624,7 @@
           <w:szCs w:val="24"/>
           <w:lang w:val="fr-FR"/>
         </w:rPr>
-        <w:t xml:space="preserve">=0.83) qui </w:t>
-      </w:r>
-      <w:proofErr w:type="spellStart"/>
-      <w:r>
-        <w:rPr>
-          <w:rFonts w:ascii="Calibri" w:hAnsi="Calibri" w:cs="Calibri"/>
-          <w:sz w:val="24"/>
-          <w:szCs w:val="24"/>
-        </w:rPr>
-        <w:t>indique</w:t>
-      </w:r>
-      <w:proofErr w:type="spellEnd"/>
-      <w:r>
-        <w:rPr>
-          <w:rFonts w:ascii="Calibri" w:hAnsi="Calibri" w:cs="Calibri"/>
-          <w:sz w:val="24"/>
-          <w:szCs w:val="24"/>
-        </w:rPr>
-        <w:t xml:space="preserve"> que </w:t>
-      </w:r>
-      <w:proofErr w:type="spellStart"/>
-      <w:r>
-        <w:rPr>
-          <w:rFonts w:ascii="Calibri" w:hAnsi="Calibri" w:cs="Calibri"/>
-          <w:sz w:val="24"/>
-          <w:szCs w:val="24"/>
-        </w:rPr>
-        <w:t>une</w:t>
-      </w:r>
-      <w:proofErr w:type="spellEnd"/>
-      <w:r>
-        <w:rPr>
-          <w:rFonts w:ascii="Calibri" w:hAnsi="Calibri" w:cs="Calibri"/>
-          <w:sz w:val="24"/>
-          <w:szCs w:val="24"/>
-        </w:rPr>
-        <w:t xml:space="preserve"> </w:t>
-      </w:r>
-      <w:proofErr w:type="spellStart"/>
-      <w:r>
-        <w:rPr>
-          <w:rFonts w:ascii="Calibri" w:hAnsi="Calibri" w:cs="Calibri"/>
-          <w:sz w:val="24"/>
-          <w:szCs w:val="24"/>
-        </w:rPr>
-        <w:t>corrélation</w:t>
-      </w:r>
-      <w:proofErr w:type="spellEnd"/>
-      <w:r>
-        <w:rPr>
-          <w:rFonts w:ascii="Calibri" w:hAnsi="Calibri" w:cs="Calibri"/>
-          <w:sz w:val="24"/>
-          <w:szCs w:val="24"/>
-        </w:rPr>
-        <w:t xml:space="preserve"> positive </w:t>
+        <w:t>WMC(</w:t>
       </w:r>
       <w:r>
         <w:rPr>
@@ -2386,187 +2633,687 @@
           <w:szCs w:val="24"/>
           <w:lang w:val="fr-FR"/>
         </w:rPr>
-        <w:t xml:space="preserve">modérée </w:t>
-      </w:r>
-      <w:r>
-        <w:rPr>
-          <w:rFonts w:ascii="Calibri" w:hAnsi="Calibri" w:cs="Calibri"/>
-          <w:sz w:val="24"/>
-          <w:szCs w:val="24"/>
-        </w:rPr>
-        <w:t xml:space="preserve">entre  </w:t>
-      </w:r>
-      <w:r>
-        <w:rPr>
-          <w:rFonts w:ascii="Calibri" w:hAnsi="Calibri" w:cs="Calibri"/>
-          <w:sz w:val="24"/>
-          <w:szCs w:val="24"/>
-          <w:lang w:val="fr-FR"/>
-        </w:rPr>
-        <w:t>WMC</w:t>
-      </w:r>
-      <w:r>
-        <w:rPr>
-          <w:rFonts w:ascii="Calibri" w:hAnsi="Calibri" w:cs="Calibri"/>
-          <w:sz w:val="24"/>
-          <w:szCs w:val="24"/>
-          <w:lang w:val="fr-FR"/>
-        </w:rPr>
-        <w:t>(</w:t>
-      </w:r>
-      <w:proofErr w:type="spellStart"/>
-      <w:r>
-        <w:rPr>
-          <w:rFonts w:ascii="Calibri" w:hAnsi="Calibri" w:cs="Calibri"/>
-          <w:sz w:val="24"/>
-          <w:szCs w:val="24"/>
-        </w:rPr>
-        <w:t>Méthodes</w:t>
-      </w:r>
-      <w:proofErr w:type="spellEnd"/>
-      <w:r>
-        <w:rPr>
-          <w:rFonts w:ascii="Calibri" w:hAnsi="Calibri" w:cs="Calibri"/>
-          <w:sz w:val="24"/>
-          <w:szCs w:val="24"/>
-        </w:rPr>
-        <w:t xml:space="preserve"> </w:t>
-      </w:r>
-      <w:proofErr w:type="spellStart"/>
-      <w:r>
-        <w:rPr>
-          <w:rFonts w:ascii="Calibri" w:hAnsi="Calibri" w:cs="Calibri"/>
-          <w:sz w:val="24"/>
-          <w:szCs w:val="24"/>
-        </w:rPr>
-        <w:t>Pondérées</w:t>
-      </w:r>
-      <w:proofErr w:type="spellEnd"/>
-      <w:r>
-        <w:rPr>
-          <w:rFonts w:ascii="Calibri" w:hAnsi="Calibri" w:cs="Calibri"/>
-          <w:sz w:val="24"/>
-          <w:szCs w:val="24"/>
-        </w:rPr>
-        <w:t xml:space="preserve"> par </w:t>
-      </w:r>
-      <w:proofErr w:type="spellStart"/>
-      <w:r>
-        <w:rPr>
-          <w:rFonts w:ascii="Calibri" w:hAnsi="Calibri" w:cs="Calibri"/>
-          <w:sz w:val="24"/>
-          <w:szCs w:val="24"/>
-        </w:rPr>
-        <w:t>Classe</w:t>
-      </w:r>
-      <w:proofErr w:type="spellEnd"/>
-      <w:r>
-        <w:rPr>
-          <w:rFonts w:ascii="Calibri" w:hAnsi="Calibri" w:cs="Calibri"/>
-          <w:sz w:val="24"/>
-          <w:szCs w:val="24"/>
-        </w:rPr>
-        <w:t xml:space="preserve">) et TASSERT ( </w:t>
-      </w:r>
-      <w:proofErr w:type="spellStart"/>
-      <w:r>
-        <w:rPr>
-          <w:rFonts w:ascii="Calibri" w:hAnsi="Calibri" w:cs="Calibri"/>
-          <w:sz w:val="24"/>
-          <w:szCs w:val="24"/>
-        </w:rPr>
-        <w:t>nombre</w:t>
-      </w:r>
-      <w:proofErr w:type="spellEnd"/>
-      <w:r>
-        <w:rPr>
-          <w:rFonts w:ascii="Calibri" w:hAnsi="Calibri" w:cs="Calibri"/>
-          <w:sz w:val="24"/>
-          <w:szCs w:val="24"/>
-        </w:rPr>
-        <w:t xml:space="preserve"> d’ assertions )</w:t>
-      </w:r>
-      <w:r>
-        <w:rPr>
-          <w:rFonts w:ascii="Calibri" w:hAnsi="Calibri" w:cs="Calibri"/>
-          <w:sz w:val="24"/>
-          <w:szCs w:val="24"/>
-          <w:lang w:val="fr-FR"/>
-        </w:rPr>
-        <w:t xml:space="preserve"> .</w:t>
+        <w:t>Méthodes Pondérées par Classe) et TASSERT ( nombre d’ assertions ) .</w:t>
       </w:r>
     </w:p>
     <w:p>
       <w:pPr>
-        <w:rPr>
+        <w:pStyle w:val="PrformatHTML"/>
+        <w:ind w:left="720"/>
+        <w:rPr>
+          <w:rFonts w:ascii="Calibri" w:hAnsi="Calibri" w:cs="Calibri"/>
+          <w:sz w:val="24"/>
+          <w:szCs w:val="24"/>
+        </w:rPr>
+      </w:pPr>
+    </w:p>
+    <w:p>
+      <w:pPr>
+        <w:rPr>
+          <w:rFonts w:ascii="Calibri" w:hAnsi="Calibri" w:cs="Calibri"/>
+          <w:sz w:val="24"/>
+          <w:szCs w:val="24"/>
+        </w:rPr>
+      </w:pPr>
+      <w:r>
+        <w:rPr>
+          <w:rFonts w:ascii="Calibri" w:hAnsi="Calibri" w:cs="Calibri"/>
+          <w:sz w:val="24"/>
+          <w:szCs w:val="24"/>
+        </w:rPr>
+        <w:t xml:space="preserve">Tâche </w:t>
+      </w:r>
+      <w:proofErr w:type="gramStart"/>
+      <w:r>
+        <w:rPr>
+          <w:rFonts w:ascii="Calibri" w:hAnsi="Calibri" w:cs="Calibri"/>
+          <w:sz w:val="24"/>
+          <w:szCs w:val="24"/>
+        </w:rPr>
+        <w:t>3:</w:t>
+      </w:r>
+      <w:proofErr w:type="gramEnd"/>
+    </w:p>
+    <w:p>
+      <w:pPr>
+        <w:rPr>
+          <w:rFonts w:ascii="Calibri" w:hAnsi="Calibri" w:cs="Calibri"/>
+          <w:sz w:val="24"/>
+          <w:szCs w:val="24"/>
+        </w:rPr>
+      </w:pPr>
+      <w:r>
+        <w:rPr>
+          <w:rFonts w:ascii="Calibri" w:hAnsi="Calibri" w:cs="Calibri"/>
           <w:b/>
           <w:bCs/>
           <w:sz w:val="24"/>
           <w:szCs w:val="24"/>
-          <w:u w:val="single"/>
-        </w:rPr>
-      </w:pPr>
-      <w:r>
-        <w:rPr>
+        </w:rPr>
+        <w:t>Choix d'étude :</w:t>
+      </w:r>
+      <w:r>
+        <w:rPr>
+          <w:rFonts w:ascii="Calibri" w:hAnsi="Calibri" w:cs="Calibri"/>
+          <w:sz w:val="24"/>
+          <w:szCs w:val="24"/>
+        </w:rPr>
+        <w:t xml:space="preserve"> Quasi-expérience</w:t>
+      </w:r>
+    </w:p>
+    <w:p>
+      <w:pPr>
+        <w:rPr>
+          <w:rFonts w:ascii="Calibri" w:hAnsi="Calibri" w:cs="Calibri"/>
+          <w:sz w:val="24"/>
+          <w:szCs w:val="24"/>
+        </w:rPr>
+      </w:pPr>
+      <w:r>
+        <w:rPr>
+          <w:rFonts w:ascii="Calibri" w:hAnsi="Calibri" w:cs="Calibri"/>
+          <w:sz w:val="24"/>
+          <w:szCs w:val="24"/>
+        </w:rPr>
+        <w:t>Affectation aux groupes contrôlée :</w:t>
+      </w:r>
+    </w:p>
+    <w:p>
+      <w:pPr>
+        <w:rPr>
+          <w:rFonts w:ascii="Calibri" w:hAnsi="Calibri" w:cs="Calibri"/>
+          <w:sz w:val="24"/>
+          <w:szCs w:val="24"/>
+        </w:rPr>
+      </w:pPr>
+      <w:r>
+        <w:rPr>
+          <w:rFonts w:ascii="Calibri" w:hAnsi="Calibri" w:cs="Calibri"/>
+          <w:sz w:val="24"/>
+          <w:szCs w:val="24"/>
+        </w:rPr>
+        <w:t>Nous allons diviser l'ensemble de données (test) en deux groupes :</w:t>
+      </w:r>
+    </w:p>
+    <w:p>
+      <w:pPr>
+        <w:ind w:firstLine="720"/>
+        <w:rPr>
+          <w:rFonts w:ascii="Calibri" w:hAnsi="Calibri" w:cs="Calibri"/>
+          <w:sz w:val="24"/>
+          <w:szCs w:val="24"/>
+        </w:rPr>
+      </w:pPr>
+      <w:r>
+        <w:rPr>
+          <w:rFonts w:ascii="Calibri" w:hAnsi="Calibri" w:cs="Calibri"/>
+          <w:sz w:val="24"/>
+          <w:szCs w:val="24"/>
+        </w:rPr>
+        <w:t>• Les classes qui ont plus de 20 assertions (TASSERT &gt; 20)</w:t>
+      </w:r>
+    </w:p>
+    <w:p>
+      <w:pPr>
+        <w:ind w:firstLine="720"/>
+        <w:rPr>
+          <w:rFonts w:ascii="Calibri" w:hAnsi="Calibri" w:cs="Calibri"/>
+          <w:sz w:val="24"/>
+          <w:szCs w:val="24"/>
+        </w:rPr>
+      </w:pPr>
+      <w:r>
+        <w:rPr>
+          <w:rFonts w:ascii="Calibri" w:hAnsi="Calibri" w:cs="Calibri"/>
+          <w:sz w:val="24"/>
+          <w:szCs w:val="24"/>
+        </w:rPr>
+        <w:t>• Les classes qui ont moins de 20 assertions (TASSERT &lt; 20)</w:t>
+      </w:r>
+    </w:p>
+    <w:p>
+      <w:pPr>
+        <w:rPr>
+          <w:rFonts w:ascii="Calibri" w:hAnsi="Calibri" w:cs="Calibri"/>
           <w:b/>
           <w:bCs/>
           <w:sz w:val="24"/>
           <w:szCs w:val="24"/>
-          <w:u w:val="single"/>
-        </w:rPr>
-        <w:t xml:space="preserve">Tache </w:t>
-      </w:r>
-      <w:r>
-        <w:rPr>
+        </w:rPr>
+      </w:pPr>
+      <w:r>
+        <w:rPr>
+          <w:rFonts w:ascii="Calibri" w:hAnsi="Calibri" w:cs="Calibri"/>
           <w:b/>
           <w:bCs/>
           <w:sz w:val="24"/>
           <w:szCs w:val="24"/>
-          <w:u w:val="single"/>
-        </w:rPr>
-        <w:t>3</w:t>
-      </w:r>
-      <w:r>
-        <w:rPr>
+        </w:rPr>
+        <w:t>Énoncé des hypothèses :</w:t>
+      </w:r>
+    </w:p>
+    <w:p>
+      <w:pPr>
+        <w:ind w:firstLine="720"/>
+        <w:rPr>
+          <w:rFonts w:ascii="Calibri" w:hAnsi="Calibri" w:cs="Calibri"/>
+          <w:sz w:val="24"/>
+          <w:szCs w:val="24"/>
+        </w:rPr>
+      </w:pPr>
+      <w:r>
+        <w:rPr>
+          <w:rFonts w:ascii="Calibri" w:hAnsi="Calibri" w:cs="Calibri"/>
+          <w:sz w:val="24"/>
+          <w:szCs w:val="24"/>
+        </w:rPr>
+        <w:t xml:space="preserve">H0 : </w:t>
+      </w:r>
+      <w:r>
+        <w:rPr>
+          <w:rFonts w:ascii="Calibri" w:hAnsi="Calibri" w:cs="Calibri"/>
+          <w:sz w:val="24"/>
+          <w:szCs w:val="24"/>
+        </w:rPr>
+        <w:t>« Les classes qui contiennent plus de 20 assertions ont une valeur de WMC plus grande que celles qui ont moins de 20 assertions ».</w:t>
+      </w:r>
+    </w:p>
+    <w:p>
+      <w:pPr>
+        <w:rPr>
+          <w:rFonts w:ascii="Calibri" w:hAnsi="Calibri" w:cs="Calibri"/>
+          <w:sz w:val="24"/>
+          <w:szCs w:val="24"/>
+        </w:rPr>
+      </w:pPr>
+      <w:r>
+        <w:rPr>
+          <w:rFonts w:ascii="Calibri" w:hAnsi="Calibri" w:cs="Calibri"/>
           <w:b/>
           <w:bCs/>
           <w:sz w:val="24"/>
           <w:szCs w:val="24"/>
-          <w:u w:val="single"/>
-        </w:rPr>
-        <w:t>:</w:t>
+        </w:rPr>
+        <w:t>Définition des variables :</w:t>
       </w:r>
     </w:p>
     <w:p>
       <w:pPr>
         <w:rPr>
+          <w:rFonts w:ascii="Calibri" w:hAnsi="Calibri" w:cs="Calibri"/>
+          <w:sz w:val="24"/>
+          <w:szCs w:val="24"/>
+        </w:rPr>
+      </w:pPr>
+      <w:r>
+        <w:rPr>
+          <w:rFonts w:ascii="Calibri" w:hAnsi="Calibri" w:cs="Calibri"/>
+          <w:sz w:val="24"/>
+          <w:szCs w:val="24"/>
+        </w:rPr>
+        <w:lastRenderedPageBreak/>
+        <w:t>Variables indépendantes : WMC</w:t>
+      </w:r>
+    </w:p>
+    <w:p>
+      <w:pPr>
+        <w:rPr>
+          <w:rFonts w:ascii="Calibri" w:hAnsi="Calibri" w:cs="Calibri"/>
+          <w:sz w:val="24"/>
+          <w:szCs w:val="24"/>
+        </w:rPr>
+      </w:pPr>
+      <w:r>
+        <w:rPr>
+          <w:rFonts w:ascii="Calibri" w:hAnsi="Calibri" w:cs="Calibri"/>
+          <w:sz w:val="24"/>
+          <w:szCs w:val="24"/>
+        </w:rPr>
+        <w:t>Variables dépendantes : TASSERT</w:t>
+      </w:r>
+    </w:p>
+    <w:p>
+      <w:pPr>
+        <w:rPr>
+          <w:rFonts w:ascii="Calibri" w:hAnsi="Calibri" w:cs="Calibri"/>
+          <w:sz w:val="24"/>
+          <w:szCs w:val="24"/>
+        </w:rPr>
+      </w:pPr>
+      <w:r>
+        <w:rPr>
+          <w:rFonts w:ascii="Calibri" w:hAnsi="Calibri" w:cs="Calibri"/>
+          <w:sz w:val="24"/>
+          <w:szCs w:val="24"/>
+        </w:rPr>
+        <w:t>Nous utilisons WMC pour mesurer la complexité des classes, et nous utilisons TASSERT pour diviser les données en deux groupes : celles qui ont plus de 20 assertions et celles qui ont moins de 20 assertions. TLOC ne mesure ni les assertions ni la complexité, nous ne le prenons donc pas en considération.</w:t>
+      </w:r>
+      <w:r>
+        <w:rPr>
+          <w:rFonts w:ascii="Calibri" w:hAnsi="Calibri" w:cs="Calibri"/>
+          <w:sz w:val="24"/>
+          <w:szCs w:val="24"/>
+        </w:rPr>
+        <w:t xml:space="preserve"> </w:t>
+      </w:r>
+    </w:p>
+    <w:p>
+      <w:pPr>
+        <w:rPr>
+          <w:rFonts w:ascii="Calibri" w:hAnsi="Calibri" w:cs="Calibri"/>
+          <w:sz w:val="24"/>
+          <w:szCs w:val="24"/>
+        </w:rPr>
+      </w:pPr>
+      <w:r>
+        <w:rPr>
+          <w:rFonts w:ascii="Calibri" w:hAnsi="Calibri" w:cs="Calibri"/>
           <w:b/>
           <w:bCs/>
           <w:sz w:val="24"/>
           <w:szCs w:val="24"/>
-          <w:u w:val="single"/>
-        </w:rPr>
-      </w:pPr>
+        </w:rPr>
+        <w:t>Interprétation</w:t>
+      </w:r>
+      <w:r>
+        <w:rPr>
+          <w:rFonts w:ascii="Calibri" w:hAnsi="Calibri" w:cs="Calibri"/>
+          <w:b/>
+          <w:bCs/>
+          <w:sz w:val="24"/>
+          <w:szCs w:val="24"/>
+        </w:rPr>
+        <w:t xml:space="preserve"> et </w:t>
+      </w:r>
+      <w:r>
+        <w:rPr>
+          <w:rFonts w:ascii="Calibri" w:hAnsi="Calibri" w:cs="Calibri"/>
+          <w:b/>
+          <w:bCs/>
+          <w:sz w:val="24"/>
+          <w:szCs w:val="24"/>
+        </w:rPr>
+        <w:t>généralisation</w:t>
+      </w:r>
+      <w:r>
+        <w:rPr>
+          <w:rFonts w:ascii="Calibri" w:hAnsi="Calibri" w:cs="Calibri"/>
+          <w:b/>
+          <w:bCs/>
+          <w:sz w:val="24"/>
+          <w:szCs w:val="24"/>
+        </w:rPr>
+        <w:t xml:space="preserve"> des </w:t>
+      </w:r>
+      <w:r>
+        <w:rPr>
+          <w:rFonts w:ascii="Calibri" w:hAnsi="Calibri" w:cs="Calibri"/>
+          <w:b/>
+          <w:bCs/>
+          <w:sz w:val="24"/>
+          <w:szCs w:val="24"/>
+        </w:rPr>
+        <w:t>résultats</w:t>
+      </w:r>
+      <w:r>
+        <w:rPr>
+          <w:rFonts w:ascii="Calibri" w:hAnsi="Calibri" w:cs="Calibri"/>
+          <w:b/>
+          <w:bCs/>
+          <w:sz w:val="24"/>
+          <w:szCs w:val="24"/>
+        </w:rPr>
+        <w:t> :</w:t>
+      </w:r>
+      <w:r>
+        <w:rPr>
+          <w:rFonts w:ascii="Calibri" w:hAnsi="Calibri" w:cs="Calibri"/>
+          <w:sz w:val="24"/>
+          <w:szCs w:val="24"/>
+        </w:rPr>
+        <w:t xml:space="preserve"> </w:t>
+      </w:r>
     </w:p>
     <w:p>
       <w:pPr>
         <w:rPr>
+          <w:rFonts w:ascii="Calibri" w:hAnsi="Calibri" w:cs="Calibri"/>
+          <w:sz w:val="24"/>
+          <w:szCs w:val="24"/>
+        </w:rPr>
+      </w:pPr>
+      <w:r>
+        <w:rPr>
+          <w:rFonts w:ascii="Calibri" w:hAnsi="Calibri" w:cs="Calibri"/>
+          <w:noProof/>
+          <w:sz w:val="24"/>
+          <w:szCs w:val="24"/>
+        </w:rPr>
+        <w:drawing>
+          <wp:inline distT="0" distB="0" distL="0" distR="0" wp14:anchorId="4BA769C3" wp14:editId="6040A331">
+            <wp:extent cx="6233019" cy="1392865"/>
+            <wp:effectExtent l="0" t="0" r="0" b="0"/>
+            <wp:docPr id="1910721802" name="Image 1" descr="Une image contenant texte, capture d’écran, Police, nombre&#10;&#10;Description générée automatiquement"/>
+            <wp:cNvGraphicFramePr>
+              <a:graphicFrameLocks xmlns:a="http://schemas.openxmlformats.org/drawingml/2006/main" noChangeAspect="1"/>
+            </wp:cNvGraphicFramePr>
+            <a:graphic xmlns:a="http://schemas.openxmlformats.org/drawingml/2006/main">
+              <a:graphicData uri="http://schemas.openxmlformats.org/drawingml/2006/picture">
+                <pic:pic xmlns:pic="http://schemas.openxmlformats.org/drawingml/2006/picture">
+                  <pic:nvPicPr>
+                    <pic:cNvPr id="1910721802" name="Image 1" descr="Une image contenant texte, capture d’écran, Police, nombre&#10;&#10;Description générée automatiquement"/>
+                    <pic:cNvPicPr/>
+                  </pic:nvPicPr>
+                  <pic:blipFill>
+                    <a:blip r:embed="rId12">
+                      <a:extLst>
+                        <a:ext uri="{28A0092B-C50C-407E-A947-70E740481C1C}">
+                          <a14:useLocalDpi xmlns:a14="http://schemas.microsoft.com/office/drawing/2010/main" val="0"/>
+                        </a:ext>
+                      </a:extLst>
+                    </a:blip>
+                    <a:stretch>
+                      <a:fillRect/>
+                    </a:stretch>
+                  </pic:blipFill>
+                  <pic:spPr>
+                    <a:xfrm>
+                      <a:off x="0" y="0"/>
+                      <a:ext cx="6241434" cy="1394745"/>
+                    </a:xfrm>
+                    <a:prstGeom prst="rect">
+                      <a:avLst/>
+                    </a:prstGeom>
+                  </pic:spPr>
+                </pic:pic>
+              </a:graphicData>
+            </a:graphic>
+          </wp:inline>
+        </w:drawing>
+      </w:r>
+    </w:p>
+    <w:p>
+      <w:pPr>
+        <w:rPr>
+          <w:rFonts w:ascii="Calibri" w:hAnsi="Calibri" w:cs="Calibri"/>
+          <w:sz w:val="24"/>
+          <w:szCs w:val="24"/>
+        </w:rPr>
+      </w:pPr>
+      <w:r>
+        <w:rPr>
+          <w:rFonts w:ascii="Calibri" w:hAnsi="Calibri" w:cs="Calibri"/>
+          <w:sz w:val="24"/>
+          <w:szCs w:val="24"/>
+        </w:rPr>
+        <w:t>On constate que la moyenne de WMC des classes qui ont plus de 20 assertions est plus élevée que celle des classes qui en ont moins de 20. De plus, si l'on souhaite généraliser, lors de l'étape précédente, nous avons calculé le coefficient de corrélation de Spearman entre WMC et TASSERT et avons observé que p = 0.61, indiquant une corrélation positive entre les deux variables. Malgré cela, nous avons identifié des contre-exemples où des classes ayant plus de 20 assertions étaient moins complexes (en termes de valeur de WMC) que des classes ayant moins de 20 assertions.</w:t>
+      </w:r>
+    </w:p>
+    <w:p>
+      <w:pPr>
+        <w:rPr>
+          <w:rFonts w:ascii="Calibri" w:hAnsi="Calibri" w:cs="Calibri"/>
+          <w:sz w:val="24"/>
+          <w:szCs w:val="24"/>
+        </w:rPr>
+      </w:pPr>
+      <w:r>
+        <w:rPr>
+          <w:rFonts w:ascii="Calibri" w:hAnsi="Calibri" w:cs="Calibri"/>
+          <w:noProof/>
+          <w:sz w:val="24"/>
+          <w:szCs w:val="24"/>
+        </w:rPr>
+        <w:drawing>
+          <wp:inline distT="0" distB="0" distL="0" distR="0" wp14:anchorId="4F1A0A2C" wp14:editId="5897707A">
+            <wp:extent cx="6251872" cy="1031358"/>
+            <wp:effectExtent l="0" t="0" r="0" b="0"/>
+            <wp:docPr id="935683299" name="Image 2" descr="Une image contenant texte, Police, ligne, capture d’écran&#10;&#10;Description générée automatiquement"/>
+            <wp:cNvGraphicFramePr>
+              <a:graphicFrameLocks xmlns:a="http://schemas.openxmlformats.org/drawingml/2006/main" noChangeAspect="1"/>
+            </wp:cNvGraphicFramePr>
+            <a:graphic xmlns:a="http://schemas.openxmlformats.org/drawingml/2006/main">
+              <a:graphicData uri="http://schemas.openxmlformats.org/drawingml/2006/picture">
+                <pic:pic xmlns:pic="http://schemas.openxmlformats.org/drawingml/2006/picture">
+                  <pic:nvPicPr>
+                    <pic:cNvPr id="935683299" name="Image 2" descr="Une image contenant texte, Police, ligne, capture d’écran&#10;&#10;Description générée automatiquement"/>
+                    <pic:cNvPicPr/>
+                  </pic:nvPicPr>
+                  <pic:blipFill>
+                    <a:blip r:embed="rId13">
+                      <a:extLst>
+                        <a:ext uri="{28A0092B-C50C-407E-A947-70E740481C1C}">
+                          <a14:useLocalDpi xmlns:a14="http://schemas.microsoft.com/office/drawing/2010/main" val="0"/>
+                        </a:ext>
+                      </a:extLst>
+                    </a:blip>
+                    <a:stretch>
+                      <a:fillRect/>
+                    </a:stretch>
+                  </pic:blipFill>
+                  <pic:spPr>
+                    <a:xfrm>
+                      <a:off x="0" y="0"/>
+                      <a:ext cx="6326143" cy="1043610"/>
+                    </a:xfrm>
+                    <a:prstGeom prst="rect">
+                      <a:avLst/>
+                    </a:prstGeom>
+                  </pic:spPr>
+                </pic:pic>
+              </a:graphicData>
+            </a:graphic>
+          </wp:inline>
+        </w:drawing>
+      </w:r>
+    </w:p>
+    <w:p>
+      <w:pPr>
+        <w:rPr>
+          <w:rFonts w:ascii="Calibri" w:hAnsi="Calibri" w:cs="Calibri"/>
+          <w:sz w:val="24"/>
+          <w:szCs w:val="24"/>
+        </w:rPr>
+      </w:pPr>
+      <w:r>
+        <w:rPr>
+          <w:rFonts w:ascii="Calibri" w:hAnsi="Calibri" w:cs="Calibri"/>
+          <w:sz w:val="24"/>
+          <w:szCs w:val="24"/>
+        </w:rPr>
+        <w:t>Avec ces constatations, on en conclut qu'avoir plus d'assertions dans une classe ne signifie pas toujours qu'elle est plus complexe</w:t>
+      </w:r>
+      <w:r>
+        <w:rPr>
+          <w:rFonts w:ascii="Calibri" w:hAnsi="Calibri" w:cs="Calibri"/>
+          <w:sz w:val="24"/>
+          <w:szCs w:val="24"/>
+        </w:rPr>
+        <w:t xml:space="preserve"> et donc on ne peut ni accepter ni refuser cette hypothèse. </w:t>
+      </w:r>
+    </w:p>
+    <w:p>
+      <w:pPr>
+        <w:rPr>
+          <w:rFonts w:ascii="Calibri" w:hAnsi="Calibri" w:cs="Calibri"/>
           <w:b/>
           <w:bCs/>
           <w:sz w:val="24"/>
           <w:szCs w:val="24"/>
+        </w:rPr>
+      </w:pPr>
+      <w:r>
+        <w:rPr>
+          <w:rFonts w:ascii="Calibri" w:hAnsi="Calibri" w:cs="Calibri"/>
+          <w:b/>
+          <w:bCs/>
+          <w:sz w:val="24"/>
+          <w:szCs w:val="24"/>
+        </w:rPr>
+        <w:t xml:space="preserve">Menace à la validité : </w:t>
+      </w:r>
+    </w:p>
+    <w:p>
+      <w:pPr>
+        <w:pStyle w:val="Paragraphedeliste"/>
+        <w:numPr>
+          <w:ilvl w:val="0"/>
+          <w:numId w:val="2"/>
+        </w:numPr>
+        <w:rPr>
+          <w:rFonts w:ascii="Calibri" w:hAnsi="Calibri" w:cs="Calibri"/>
+          <w:sz w:val="24"/>
+          <w:szCs w:val="24"/>
           <w:u w:val="single"/>
         </w:rPr>
       </w:pPr>
       <w:r>
         <w:rPr>
-          <w:sz w:val="24"/>
-          <w:szCs w:val="24"/>
-        </w:rPr>
-        <w:br/>
+          <w:rFonts w:ascii="Calibri" w:hAnsi="Calibri" w:cs="Calibri"/>
+          <w:sz w:val="24"/>
+          <w:szCs w:val="24"/>
+          <w:u w:val="single"/>
+        </w:rPr>
+        <w:t>Validité</w:t>
+      </w:r>
+      <w:r>
+        <w:rPr>
+          <w:rFonts w:ascii="Calibri" w:hAnsi="Calibri" w:cs="Calibri"/>
+          <w:sz w:val="24"/>
+          <w:szCs w:val="24"/>
+          <w:u w:val="single"/>
+        </w:rPr>
+        <w:t xml:space="preserve"> interne</w:t>
+      </w:r>
+      <w:r>
+        <w:rPr>
+          <w:rFonts w:ascii="Calibri" w:hAnsi="Calibri" w:cs="Calibri"/>
+          <w:sz w:val="24"/>
+          <w:szCs w:val="24"/>
+          <w:u w:val="single"/>
+        </w:rPr>
+        <w:t> :</w:t>
+      </w:r>
+      <w:r>
+        <w:rPr>
+          <w:rFonts w:ascii="Calibri" w:hAnsi="Calibri" w:cs="Calibri"/>
+          <w:sz w:val="24"/>
+          <w:szCs w:val="24"/>
+          <w:u w:val="single"/>
+        </w:rPr>
+        <w:t xml:space="preserve"> </w:t>
+      </w:r>
+    </w:p>
+    <w:p>
+      <w:pPr>
+        <w:ind w:left="720" w:firstLine="360"/>
+        <w:rPr>
+          <w:rFonts w:ascii="Calibri" w:hAnsi="Calibri" w:cs="Calibri"/>
+          <w:sz w:val="24"/>
+          <w:szCs w:val="24"/>
+        </w:rPr>
+      </w:pPr>
+      <w:r>
+        <w:rPr>
+          <w:rFonts w:ascii="Calibri" w:hAnsi="Calibri" w:cs="Calibri"/>
+          <w:sz w:val="24"/>
+          <w:szCs w:val="24"/>
+        </w:rPr>
+        <w:t xml:space="preserve">La validité interne est potentiellement compromise, car nous n'avons pas pris en considération toutes les variables qui pourraient influencer nos </w:t>
+      </w:r>
+      <w:r>
+        <w:rPr>
+          <w:rFonts w:ascii="Calibri" w:hAnsi="Calibri" w:cs="Calibri"/>
+          <w:sz w:val="24"/>
+          <w:szCs w:val="24"/>
+        </w:rPr>
+        <w:t>données.</w:t>
+      </w:r>
+    </w:p>
+    <w:p>
+      <w:pPr>
+        <w:spacing w:before="100" w:beforeAutospacing="1" w:after="100" w:afterAutospacing="1" w:line="240" w:lineRule="auto"/>
+        <w:ind w:left="360"/>
+        <w:rPr>
+          <w:rFonts w:ascii="Calibri" w:eastAsia="Times New Roman" w:hAnsi="Calibri" w:cs="Calibri"/>
+          <w:kern w:val="0"/>
+          <w:sz w:val="24"/>
+          <w:szCs w:val="24"/>
+          <w:lang w:eastAsia="en-VI"/>
+          <w14:ligatures w14:val="none"/>
+        </w:rPr>
+      </w:pPr>
+      <w:r>
+        <w:rPr>
+          <w:rFonts w:ascii="Calibri" w:eastAsia="Times New Roman" w:hAnsi="Calibri" w:cs="Calibri"/>
+          <w:kern w:val="0"/>
+          <w:sz w:val="24"/>
+          <w:szCs w:val="24"/>
+          <w:lang w:eastAsia="en-VI"/>
+          <w14:ligatures w14:val="none"/>
+        </w:rPr>
+        <w:t>Validité externe :</w:t>
+      </w:r>
+    </w:p>
+    <w:p>
+      <w:pPr>
+        <w:spacing w:before="100" w:beforeAutospacing="1" w:after="100" w:afterAutospacing="1" w:line="240" w:lineRule="auto"/>
+        <w:ind w:left="720"/>
+        <w:rPr>
+          <w:rFonts w:ascii="Calibri" w:eastAsia="Times New Roman" w:hAnsi="Calibri" w:cs="Calibri"/>
+          <w:kern w:val="0"/>
+          <w:sz w:val="24"/>
+          <w:szCs w:val="24"/>
+          <w:lang w:eastAsia="en-VI"/>
+          <w14:ligatures w14:val="none"/>
+        </w:rPr>
+      </w:pPr>
+      <w:r>
+        <w:rPr>
+          <w:rFonts w:ascii="Calibri" w:eastAsia="Times New Roman" w:hAnsi="Calibri" w:cs="Calibri"/>
+          <w:kern w:val="0"/>
+          <w:sz w:val="24"/>
+          <w:szCs w:val="24"/>
+          <w:lang w:eastAsia="en-VI"/>
+          <w14:ligatures w14:val="none"/>
+        </w:rPr>
+        <w:t xml:space="preserve">  </w:t>
+      </w:r>
+      <w:r>
+        <w:rPr>
+          <w:rFonts w:ascii="Calibri" w:hAnsi="Calibri" w:cs="Calibri"/>
+          <w:sz w:val="24"/>
+          <w:szCs w:val="24"/>
+        </w:rPr>
+        <w:t>Nous aurions besoin d</w:t>
+      </w:r>
+      <w:r>
+        <w:rPr>
+          <w:rFonts w:ascii="Calibri" w:hAnsi="Calibri" w:cs="Calibri"/>
+          <w:sz w:val="24"/>
+          <w:szCs w:val="24"/>
+        </w:rPr>
+        <w:t xml:space="preserve">’appliquer notre hypothèse sur d’autres projets pour </w:t>
+      </w:r>
+      <w:r>
+        <w:rPr>
+          <w:rFonts w:ascii="Calibri" w:hAnsi="Calibri" w:cs="Calibri"/>
+          <w:sz w:val="24"/>
+          <w:szCs w:val="24"/>
+        </w:rPr>
+        <w:t xml:space="preserve">pouvoir mener une étude comparative plus approfondie et tirer des conclusions </w:t>
+      </w:r>
+      <w:r>
+        <w:rPr>
+          <w:rFonts w:ascii="Calibri" w:hAnsi="Calibri" w:cs="Calibri"/>
+          <w:sz w:val="24"/>
+          <w:szCs w:val="24"/>
+        </w:rPr>
+        <w:t>générales.</w:t>
       </w:r>
     </w:p>
     <w:sectPr>
+      <w:headerReference w:type="default" r:id="rId14"/>
       <w:pgSz w:w="11906" w:h="16838"/>
       <w:pgMar w:top="1440" w:right="1440" w:bottom="1440" w:left="1440" w:header="708" w:footer="708" w:gutter="0"/>
       <w:cols w:space="708"/>
@@ -2626,9 +3373,263 @@
 </w:footnotes>
 </file>
 
+<file path=word/header1.xml><?xml version="1.0" encoding="utf-8"?>
+<w:hdr xmlns:wpc="http://schemas.microsoft.com/office/word/2010/wordprocessingCanvas" xmlns:cx="http://schemas.microsoft.com/office/drawing/2014/chartex" xmlns:cx1="http://schemas.microsoft.com/office/drawing/2015/9/8/chartex" xmlns:cx2="http://schemas.microsoft.com/office/drawing/2015/10/21/chartex" xmlns:cx3="http://schemas.microsoft.com/office/drawing/2016/5/9/chartex" xmlns:cx4="http://schemas.microsoft.com/office/drawing/2016/5/10/chartex" xmlns:cx5="http://schemas.microsoft.com/office/drawing/2016/5/11/chartex" xmlns:cx6="http://schemas.microsoft.com/office/drawing/2016/5/12/chartex" xmlns:cx7="http://schemas.microsoft.com/office/drawing/2016/5/13/chartex" xmlns:cx8="http://schemas.microsoft.com/office/drawing/2016/5/14/chartex" xmlns:mc="http://schemas.openxmlformats.org/markup-compatibility/2006" xmlns:aink="http://schemas.microsoft.com/office/drawing/2016/ink" xmlns:am3d="http://schemas.microsoft.com/office/drawing/2017/model3d" xmlns:o="urn:schemas-microsoft-com:office:office" xmlns:oel="http://schemas.microsoft.com/office/2019/extlst" xmlns:r="http://schemas.openxmlformats.org/officeDocument/2006/relationships" xmlns:m="http://schemas.openxmlformats.org/officeDocument/2006/math" xmlns:v="urn:schemas-microsoft-com:vml" xmlns:wp14="http://schemas.microsoft.com/office/word/2010/wordprocessingDrawing" xmlns:wp="http://schemas.openxmlformats.org/drawingml/2006/wordprocessingDrawing" xmlns:w10="urn:schemas-microsoft-com:office:word" xmlns:w="http://schemas.openxmlformats.org/wordprocessingml/2006/main" xmlns:w14="http://schemas.microsoft.com/office/word/2010/wordml" xmlns:w15="http://schemas.microsoft.com/office/word/2012/wordml" xmlns:w16cex="http://schemas.microsoft.com/office/word/2018/wordml/cex" xmlns:w16cid="http://schemas.microsoft.com/office/word/2016/wordml/cid" xmlns:w16="http://schemas.microsoft.com/office/word/2018/wordml" xmlns:w16sdtdh="http://schemas.microsoft.com/office/word/2020/wordml/sdtdatahash" xmlns:w16se="http://schemas.microsoft.com/office/word/2015/wordml/symex" xmlns:wpg="http://schemas.microsoft.com/office/word/2010/wordprocessingGroup" xmlns:wpi="http://schemas.microsoft.com/office/word/2010/wordprocessingInk" xmlns:wne="http://schemas.microsoft.com/office/word/2006/wordml" xmlns:wps="http://schemas.microsoft.com/office/word/2010/wordprocessingShape" mc:Ignorable="w14 w15 w16se w16cid w16 w16cex w16sdtdh wp14">
+  <w:p>
+    <w:pPr>
+      <w:pStyle w:val="En-tte"/>
+      <w:tabs>
+        <w:tab w:val="clear" w:pos="4513"/>
+        <w:tab w:val="clear" w:pos="9026"/>
+        <w:tab w:val="left" w:pos="1993"/>
+      </w:tabs>
+    </w:pPr>
+  </w:p>
+</w:hdr>
+</file>
+
 <file path=word/numbering.xml><?xml version="1.0" encoding="utf-8"?>
 <w:numbering xmlns:wpc="http://schemas.microsoft.com/office/word/2010/wordprocessingCanvas" xmlns:cx="http://schemas.microsoft.com/office/drawing/2014/chartex" xmlns:cx1="http://schemas.microsoft.com/office/drawing/2015/9/8/chartex" xmlns:cx2="http://schemas.microsoft.com/office/drawing/2015/10/21/chartex" xmlns:cx3="http://schemas.microsoft.com/office/drawing/2016/5/9/chartex" xmlns:cx4="http://schemas.microsoft.com/office/drawing/2016/5/10/chartex" xmlns:cx5="http://schemas.microsoft.com/office/drawing/2016/5/11/chartex" xmlns:cx6="http://schemas.microsoft.com/office/drawing/2016/5/12/chartex" xmlns:cx7="http://schemas.microsoft.com/office/drawing/2016/5/13/chartex" xmlns:cx8="http://schemas.microsoft.com/office/drawing/2016/5/14/chartex" xmlns:mc="http://schemas.openxmlformats.org/markup-compatibility/2006" xmlns:aink="http://schemas.microsoft.com/office/drawing/2016/ink" xmlns:am3d="http://schemas.microsoft.com/office/drawing/2017/model3d" xmlns:o="urn:schemas-microsoft-com:office:office" xmlns:oel="http://schemas.microsoft.com/office/2019/extlst" xmlns:r="http://schemas.openxmlformats.org/officeDocument/2006/relationships" xmlns:m="http://schemas.openxmlformats.org/officeDocument/2006/math" xmlns:v="urn:schemas-microsoft-com:vml" xmlns:wp14="http://schemas.microsoft.com/office/word/2010/wordprocessingDrawing" xmlns:wp="http://schemas.openxmlformats.org/drawingml/2006/wordprocessingDrawing" xmlns:w10="urn:schemas-microsoft-com:office:word" xmlns:w="http://schemas.openxmlformats.org/wordprocessingml/2006/main" xmlns:w14="http://schemas.microsoft.com/office/word/2010/wordml" xmlns:w15="http://schemas.microsoft.com/office/word/2012/wordml" xmlns:w16cex="http://schemas.microsoft.com/office/word/2018/wordml/cex" xmlns:w16cid="http://schemas.microsoft.com/office/word/2016/wordml/cid" xmlns:w16="http://schemas.microsoft.com/office/word/2018/wordml" xmlns:w16sdtdh="http://schemas.microsoft.com/office/word/2020/wordml/sdtdatahash" xmlns:w16se="http://schemas.microsoft.com/office/word/2015/wordml/symex" xmlns:wpg="http://schemas.microsoft.com/office/word/2010/wordprocessingGroup" xmlns:wpi="http://schemas.microsoft.com/office/word/2010/wordprocessingInk" xmlns:wne="http://schemas.microsoft.com/office/word/2006/wordml" xmlns:wps="http://schemas.microsoft.com/office/word/2010/wordprocessingShape" mc:Ignorable="w14 w15 w16se w16cid w16 w16cex w16sdtdh wp14">
   <w:abstractNum w:abstractNumId="0" w15:restartNumberingAfterBreak="0">
+    <w:nsid w:val="041C4A2B"/>
+    <w:multiLevelType w:val="multilevel"/>
+    <w:tmpl w:val="2F54FB8E"/>
+    <w:lvl w:ilvl="0">
+      <w:start w:val="1"/>
+      <w:numFmt w:val="bullet"/>
+      <w:lvlText w:val=""/>
+      <w:lvlJc w:val="left"/>
+      <w:pPr>
+        <w:tabs>
+          <w:tab w:val="num" w:pos="720"/>
+        </w:tabs>
+        <w:ind w:left="720" w:hanging="360"/>
+      </w:pPr>
+      <w:rPr>
+        <w:rFonts w:ascii="Symbol" w:hAnsi="Symbol" w:hint="default"/>
+        <w:sz w:val="20"/>
+      </w:rPr>
+    </w:lvl>
+    <w:lvl w:ilvl="1" w:tentative="1">
+      <w:start w:val="1"/>
+      <w:numFmt w:val="bullet"/>
+      <w:lvlText w:val="o"/>
+      <w:lvlJc w:val="left"/>
+      <w:pPr>
+        <w:tabs>
+          <w:tab w:val="num" w:pos="1440"/>
+        </w:tabs>
+        <w:ind w:left="1440" w:hanging="360"/>
+      </w:pPr>
+      <w:rPr>
+        <w:rFonts w:ascii="Courier New" w:hAnsi="Courier New" w:hint="default"/>
+        <w:sz w:val="20"/>
+      </w:rPr>
+    </w:lvl>
+    <w:lvl w:ilvl="2" w:tentative="1">
+      <w:start w:val="1"/>
+      <w:numFmt w:val="bullet"/>
+      <w:lvlText w:val=""/>
+      <w:lvlJc w:val="left"/>
+      <w:pPr>
+        <w:tabs>
+          <w:tab w:val="num" w:pos="2160"/>
+        </w:tabs>
+        <w:ind w:left="2160" w:hanging="360"/>
+      </w:pPr>
+      <w:rPr>
+        <w:rFonts w:ascii="Wingdings" w:hAnsi="Wingdings" w:hint="default"/>
+        <w:sz w:val="20"/>
+      </w:rPr>
+    </w:lvl>
+    <w:lvl w:ilvl="3" w:tentative="1">
+      <w:start w:val="1"/>
+      <w:numFmt w:val="bullet"/>
+      <w:lvlText w:val=""/>
+      <w:lvlJc w:val="left"/>
+      <w:pPr>
+        <w:tabs>
+          <w:tab w:val="num" w:pos="2880"/>
+        </w:tabs>
+        <w:ind w:left="2880" w:hanging="360"/>
+      </w:pPr>
+      <w:rPr>
+        <w:rFonts w:ascii="Wingdings" w:hAnsi="Wingdings" w:hint="default"/>
+        <w:sz w:val="20"/>
+      </w:rPr>
+    </w:lvl>
+    <w:lvl w:ilvl="4" w:tentative="1">
+      <w:start w:val="1"/>
+      <w:numFmt w:val="bullet"/>
+      <w:lvlText w:val=""/>
+      <w:lvlJc w:val="left"/>
+      <w:pPr>
+        <w:tabs>
+          <w:tab w:val="num" w:pos="3600"/>
+        </w:tabs>
+        <w:ind w:left="3600" w:hanging="360"/>
+      </w:pPr>
+      <w:rPr>
+        <w:rFonts w:ascii="Wingdings" w:hAnsi="Wingdings" w:hint="default"/>
+        <w:sz w:val="20"/>
+      </w:rPr>
+    </w:lvl>
+    <w:lvl w:ilvl="5" w:tentative="1">
+      <w:start w:val="1"/>
+      <w:numFmt w:val="bullet"/>
+      <w:lvlText w:val=""/>
+      <w:lvlJc w:val="left"/>
+      <w:pPr>
+        <w:tabs>
+          <w:tab w:val="num" w:pos="4320"/>
+        </w:tabs>
+        <w:ind w:left="4320" w:hanging="360"/>
+      </w:pPr>
+      <w:rPr>
+        <w:rFonts w:ascii="Wingdings" w:hAnsi="Wingdings" w:hint="default"/>
+        <w:sz w:val="20"/>
+      </w:rPr>
+    </w:lvl>
+    <w:lvl w:ilvl="6" w:tentative="1">
+      <w:start w:val="1"/>
+      <w:numFmt w:val="bullet"/>
+      <w:lvlText w:val=""/>
+      <w:lvlJc w:val="left"/>
+      <w:pPr>
+        <w:tabs>
+          <w:tab w:val="num" w:pos="5040"/>
+        </w:tabs>
+        <w:ind w:left="5040" w:hanging="360"/>
+      </w:pPr>
+      <w:rPr>
+        <w:rFonts w:ascii="Wingdings" w:hAnsi="Wingdings" w:hint="default"/>
+        <w:sz w:val="20"/>
+      </w:rPr>
+    </w:lvl>
+    <w:lvl w:ilvl="7" w:tentative="1">
+      <w:start w:val="1"/>
+      <w:numFmt w:val="bullet"/>
+      <w:lvlText w:val=""/>
+      <w:lvlJc w:val="left"/>
+      <w:pPr>
+        <w:tabs>
+          <w:tab w:val="num" w:pos="5760"/>
+        </w:tabs>
+        <w:ind w:left="5760" w:hanging="360"/>
+      </w:pPr>
+      <w:rPr>
+        <w:rFonts w:ascii="Wingdings" w:hAnsi="Wingdings" w:hint="default"/>
+        <w:sz w:val="20"/>
+      </w:rPr>
+    </w:lvl>
+    <w:lvl w:ilvl="8" w:tentative="1">
+      <w:start w:val="1"/>
+      <w:numFmt w:val="bullet"/>
+      <w:lvlText w:val=""/>
+      <w:lvlJc w:val="left"/>
+      <w:pPr>
+        <w:tabs>
+          <w:tab w:val="num" w:pos="6480"/>
+        </w:tabs>
+        <w:ind w:left="6480" w:hanging="360"/>
+      </w:pPr>
+      <w:rPr>
+        <w:rFonts w:ascii="Wingdings" w:hAnsi="Wingdings" w:hint="default"/>
+        <w:sz w:val="20"/>
+      </w:rPr>
+    </w:lvl>
+  </w:abstractNum>
+  <w:abstractNum w:abstractNumId="1" w15:restartNumberingAfterBreak="0">
+    <w:nsid w:val="1B331B27"/>
+    <w:multiLevelType w:val="hybridMultilevel"/>
+    <w:tmpl w:val="5D0CF024"/>
+    <w:lvl w:ilvl="0" w:tplc="1DB065B6">
+      <w:start w:val="1"/>
+      <w:numFmt w:val="decimal"/>
+      <w:lvlText w:val="%1)"/>
+      <w:lvlJc w:val="left"/>
+      <w:pPr>
+        <w:ind w:left="720" w:hanging="360"/>
+      </w:pPr>
+      <w:rPr>
+        <w:rFonts w:hint="default"/>
+        <w:b/>
+      </w:rPr>
+    </w:lvl>
+    <w:lvl w:ilvl="1" w:tplc="0C000019" w:tentative="1">
+      <w:start w:val="1"/>
+      <w:numFmt w:val="lowerLetter"/>
+      <w:lvlText w:val="%2."/>
+      <w:lvlJc w:val="left"/>
+      <w:pPr>
+        <w:ind w:left="1440" w:hanging="360"/>
+      </w:pPr>
+    </w:lvl>
+    <w:lvl w:ilvl="2" w:tplc="0C00001B" w:tentative="1">
+      <w:start w:val="1"/>
+      <w:numFmt w:val="lowerRoman"/>
+      <w:lvlText w:val="%3."/>
+      <w:lvlJc w:val="right"/>
+      <w:pPr>
+        <w:ind w:left="2160" w:hanging="180"/>
+      </w:pPr>
+    </w:lvl>
+    <w:lvl w:ilvl="3" w:tplc="0C00000F" w:tentative="1">
+      <w:start w:val="1"/>
+      <w:numFmt w:val="decimal"/>
+      <w:lvlText w:val="%4."/>
+      <w:lvlJc w:val="left"/>
+      <w:pPr>
+        <w:ind w:left="2880" w:hanging="360"/>
+      </w:pPr>
+    </w:lvl>
+    <w:lvl w:ilvl="4" w:tplc="0C000019" w:tentative="1">
+      <w:start w:val="1"/>
+      <w:numFmt w:val="lowerLetter"/>
+      <w:lvlText w:val="%5."/>
+      <w:lvlJc w:val="left"/>
+      <w:pPr>
+        <w:ind w:left="3600" w:hanging="360"/>
+      </w:pPr>
+    </w:lvl>
+    <w:lvl w:ilvl="5" w:tplc="0C00001B" w:tentative="1">
+      <w:start w:val="1"/>
+      <w:numFmt w:val="lowerRoman"/>
+      <w:lvlText w:val="%6."/>
+      <w:lvlJc w:val="right"/>
+      <w:pPr>
+        <w:ind w:left="4320" w:hanging="180"/>
+      </w:pPr>
+    </w:lvl>
+    <w:lvl w:ilvl="6" w:tplc="0C00000F" w:tentative="1">
+      <w:start w:val="1"/>
+      <w:numFmt w:val="decimal"/>
+      <w:lvlText w:val="%7."/>
+      <w:lvlJc w:val="left"/>
+      <w:pPr>
+        <w:ind w:left="5040" w:hanging="360"/>
+      </w:pPr>
+    </w:lvl>
+    <w:lvl w:ilvl="7" w:tplc="0C000019" w:tentative="1">
+      <w:start w:val="1"/>
+      <w:numFmt w:val="lowerLetter"/>
+      <w:lvlText w:val="%8."/>
+      <w:lvlJc w:val="left"/>
+      <w:pPr>
+        <w:ind w:left="5760" w:hanging="360"/>
+      </w:pPr>
+    </w:lvl>
+    <w:lvl w:ilvl="8" w:tplc="0C00001B" w:tentative="1">
+      <w:start w:val="1"/>
+      <w:numFmt w:val="lowerRoman"/>
+      <w:lvlText w:val="%9."/>
+      <w:lvlJc w:val="right"/>
+      <w:pPr>
+        <w:ind w:left="6480" w:hanging="180"/>
+      </w:pPr>
+    </w:lvl>
+  </w:abstractNum>
+  <w:abstractNum w:abstractNumId="2" w15:restartNumberingAfterBreak="0">
     <w:nsid w:val="235F291D"/>
     <w:multiLevelType w:val="hybridMultilevel"/>
     <w:tmpl w:val="CC7899A2"/>
@@ -2741,7 +3742,156 @@
       </w:rPr>
     </w:lvl>
   </w:abstractNum>
-  <w:abstractNum w:abstractNumId="1" w15:restartNumberingAfterBreak="0">
+  <w:abstractNum w:abstractNumId="3" w15:restartNumberingAfterBreak="0">
+    <w:nsid w:val="54744012"/>
+    <w:multiLevelType w:val="multilevel"/>
+    <w:tmpl w:val="564C32B8"/>
+    <w:lvl w:ilvl="0">
+      <w:start w:val="1"/>
+      <w:numFmt w:val="bullet"/>
+      <w:lvlText w:val=""/>
+      <w:lvlJc w:val="left"/>
+      <w:pPr>
+        <w:tabs>
+          <w:tab w:val="num" w:pos="720"/>
+        </w:tabs>
+        <w:ind w:left="720" w:hanging="360"/>
+      </w:pPr>
+      <w:rPr>
+        <w:rFonts w:ascii="Symbol" w:hAnsi="Symbol" w:hint="default"/>
+        <w:sz w:val="20"/>
+      </w:rPr>
+    </w:lvl>
+    <w:lvl w:ilvl="1" w:tentative="1">
+      <w:start w:val="1"/>
+      <w:numFmt w:val="bullet"/>
+      <w:lvlText w:val="o"/>
+      <w:lvlJc w:val="left"/>
+      <w:pPr>
+        <w:tabs>
+          <w:tab w:val="num" w:pos="1440"/>
+        </w:tabs>
+        <w:ind w:left="1440" w:hanging="360"/>
+      </w:pPr>
+      <w:rPr>
+        <w:rFonts w:ascii="Courier New" w:hAnsi="Courier New" w:hint="default"/>
+        <w:sz w:val="20"/>
+      </w:rPr>
+    </w:lvl>
+    <w:lvl w:ilvl="2" w:tentative="1">
+      <w:start w:val="1"/>
+      <w:numFmt w:val="bullet"/>
+      <w:lvlText w:val=""/>
+      <w:lvlJc w:val="left"/>
+      <w:pPr>
+        <w:tabs>
+          <w:tab w:val="num" w:pos="2160"/>
+        </w:tabs>
+        <w:ind w:left="2160" w:hanging="360"/>
+      </w:pPr>
+      <w:rPr>
+        <w:rFonts w:ascii="Wingdings" w:hAnsi="Wingdings" w:hint="default"/>
+        <w:sz w:val="20"/>
+      </w:rPr>
+    </w:lvl>
+    <w:lvl w:ilvl="3" w:tentative="1">
+      <w:start w:val="1"/>
+      <w:numFmt w:val="bullet"/>
+      <w:lvlText w:val=""/>
+      <w:lvlJc w:val="left"/>
+      <w:pPr>
+        <w:tabs>
+          <w:tab w:val="num" w:pos="2880"/>
+        </w:tabs>
+        <w:ind w:left="2880" w:hanging="360"/>
+      </w:pPr>
+      <w:rPr>
+        <w:rFonts w:ascii="Wingdings" w:hAnsi="Wingdings" w:hint="default"/>
+        <w:sz w:val="20"/>
+      </w:rPr>
+    </w:lvl>
+    <w:lvl w:ilvl="4" w:tentative="1">
+      <w:start w:val="1"/>
+      <w:numFmt w:val="bullet"/>
+      <w:lvlText w:val=""/>
+      <w:lvlJc w:val="left"/>
+      <w:pPr>
+        <w:tabs>
+          <w:tab w:val="num" w:pos="3600"/>
+        </w:tabs>
+        <w:ind w:left="3600" w:hanging="360"/>
+      </w:pPr>
+      <w:rPr>
+        <w:rFonts w:ascii="Wingdings" w:hAnsi="Wingdings" w:hint="default"/>
+        <w:sz w:val="20"/>
+      </w:rPr>
+    </w:lvl>
+    <w:lvl w:ilvl="5" w:tentative="1">
+      <w:start w:val="1"/>
+      <w:numFmt w:val="bullet"/>
+      <w:lvlText w:val=""/>
+      <w:lvlJc w:val="left"/>
+      <w:pPr>
+        <w:tabs>
+          <w:tab w:val="num" w:pos="4320"/>
+        </w:tabs>
+        <w:ind w:left="4320" w:hanging="360"/>
+      </w:pPr>
+      <w:rPr>
+        <w:rFonts w:ascii="Wingdings" w:hAnsi="Wingdings" w:hint="default"/>
+        <w:sz w:val="20"/>
+      </w:rPr>
+    </w:lvl>
+    <w:lvl w:ilvl="6" w:tentative="1">
+      <w:start w:val="1"/>
+      <w:numFmt w:val="bullet"/>
+      <w:lvlText w:val=""/>
+      <w:lvlJc w:val="left"/>
+      <w:pPr>
+        <w:tabs>
+          <w:tab w:val="num" w:pos="5040"/>
+        </w:tabs>
+        <w:ind w:left="5040" w:hanging="360"/>
+      </w:pPr>
+      <w:rPr>
+        <w:rFonts w:ascii="Wingdings" w:hAnsi="Wingdings" w:hint="default"/>
+        <w:sz w:val="20"/>
+      </w:rPr>
+    </w:lvl>
+    <w:lvl w:ilvl="7" w:tentative="1">
+      <w:start w:val="1"/>
+      <w:numFmt w:val="bullet"/>
+      <w:lvlText w:val=""/>
+      <w:lvlJc w:val="left"/>
+      <w:pPr>
+        <w:tabs>
+          <w:tab w:val="num" w:pos="5760"/>
+        </w:tabs>
+        <w:ind w:left="5760" w:hanging="360"/>
+      </w:pPr>
+      <w:rPr>
+        <w:rFonts w:ascii="Wingdings" w:hAnsi="Wingdings" w:hint="default"/>
+        <w:sz w:val="20"/>
+      </w:rPr>
+    </w:lvl>
+    <w:lvl w:ilvl="8" w:tentative="1">
+      <w:start w:val="1"/>
+      <w:numFmt w:val="bullet"/>
+      <w:lvlText w:val=""/>
+      <w:lvlJc w:val="left"/>
+      <w:pPr>
+        <w:tabs>
+          <w:tab w:val="num" w:pos="6480"/>
+        </w:tabs>
+        <w:ind w:left="6480" w:hanging="360"/>
+      </w:pPr>
+      <w:rPr>
+        <w:rFonts w:ascii="Wingdings" w:hAnsi="Wingdings" w:hint="default"/>
+        <w:sz w:val="20"/>
+      </w:rPr>
+    </w:lvl>
+  </w:abstractNum>
+  <w:abstractNum w:abstractNumId="4" w15:restartNumberingAfterBreak="0">
     <w:nsid w:val="739D14F8"/>
     <w:multiLevelType w:val="hybridMultilevel"/>
     <w:tmpl w:val="88082D7E"/>
@@ -2854,11 +4004,136 @@
       </w:rPr>
     </w:lvl>
   </w:abstractNum>
+  <w:abstractNum w:abstractNumId="5" w15:restartNumberingAfterBreak="0">
+    <w:nsid w:val="7A973591"/>
+    <w:multiLevelType w:val="hybridMultilevel"/>
+    <w:tmpl w:val="5854E0DC"/>
+    <w:lvl w:ilvl="0" w:tplc="566E2062">
+      <w:start w:val="2"/>
+      <w:numFmt w:val="bullet"/>
+      <w:lvlText w:val=""/>
+      <w:lvlJc w:val="left"/>
+      <w:pPr>
+        <w:ind w:left="720" w:hanging="360"/>
+      </w:pPr>
+      <w:rPr>
+        <w:rFonts w:ascii="Symbol" w:eastAsia="Times New Roman" w:hAnsi="Symbol" w:cs="Calibri" w:hint="default"/>
+      </w:rPr>
+    </w:lvl>
+    <w:lvl w:ilvl="1" w:tplc="0C000003" w:tentative="1">
+      <w:start w:val="1"/>
+      <w:numFmt w:val="bullet"/>
+      <w:lvlText w:val="o"/>
+      <w:lvlJc w:val="left"/>
+      <w:pPr>
+        <w:ind w:left="1440" w:hanging="360"/>
+      </w:pPr>
+      <w:rPr>
+        <w:rFonts w:ascii="Courier New" w:hAnsi="Courier New" w:cs="Courier New" w:hint="default"/>
+      </w:rPr>
+    </w:lvl>
+    <w:lvl w:ilvl="2" w:tplc="0C000005" w:tentative="1">
+      <w:start w:val="1"/>
+      <w:numFmt w:val="bullet"/>
+      <w:lvlText w:val=""/>
+      <w:lvlJc w:val="left"/>
+      <w:pPr>
+        <w:ind w:left="2160" w:hanging="360"/>
+      </w:pPr>
+      <w:rPr>
+        <w:rFonts w:ascii="Wingdings" w:hAnsi="Wingdings" w:hint="default"/>
+      </w:rPr>
+    </w:lvl>
+    <w:lvl w:ilvl="3" w:tplc="0C000001" w:tentative="1">
+      <w:start w:val="1"/>
+      <w:numFmt w:val="bullet"/>
+      <w:lvlText w:val=""/>
+      <w:lvlJc w:val="left"/>
+      <w:pPr>
+        <w:ind w:left="2880" w:hanging="360"/>
+      </w:pPr>
+      <w:rPr>
+        <w:rFonts w:ascii="Symbol" w:hAnsi="Symbol" w:hint="default"/>
+      </w:rPr>
+    </w:lvl>
+    <w:lvl w:ilvl="4" w:tplc="0C000003" w:tentative="1">
+      <w:start w:val="1"/>
+      <w:numFmt w:val="bullet"/>
+      <w:lvlText w:val="o"/>
+      <w:lvlJc w:val="left"/>
+      <w:pPr>
+        <w:ind w:left="3600" w:hanging="360"/>
+      </w:pPr>
+      <w:rPr>
+        <w:rFonts w:ascii="Courier New" w:hAnsi="Courier New" w:cs="Courier New" w:hint="default"/>
+      </w:rPr>
+    </w:lvl>
+    <w:lvl w:ilvl="5" w:tplc="0C000005" w:tentative="1">
+      <w:start w:val="1"/>
+      <w:numFmt w:val="bullet"/>
+      <w:lvlText w:val=""/>
+      <w:lvlJc w:val="left"/>
+      <w:pPr>
+        <w:ind w:left="4320" w:hanging="360"/>
+      </w:pPr>
+      <w:rPr>
+        <w:rFonts w:ascii="Wingdings" w:hAnsi="Wingdings" w:hint="default"/>
+      </w:rPr>
+    </w:lvl>
+    <w:lvl w:ilvl="6" w:tplc="0C000001" w:tentative="1">
+      <w:start w:val="1"/>
+      <w:numFmt w:val="bullet"/>
+      <w:lvlText w:val=""/>
+      <w:lvlJc w:val="left"/>
+      <w:pPr>
+        <w:ind w:left="5040" w:hanging="360"/>
+      </w:pPr>
+      <w:rPr>
+        <w:rFonts w:ascii="Symbol" w:hAnsi="Symbol" w:hint="default"/>
+      </w:rPr>
+    </w:lvl>
+    <w:lvl w:ilvl="7" w:tplc="0C000003" w:tentative="1">
+      <w:start w:val="1"/>
+      <w:numFmt w:val="bullet"/>
+      <w:lvlText w:val="o"/>
+      <w:lvlJc w:val="left"/>
+      <w:pPr>
+        <w:ind w:left="5760" w:hanging="360"/>
+      </w:pPr>
+      <w:rPr>
+        <w:rFonts w:ascii="Courier New" w:hAnsi="Courier New" w:cs="Courier New" w:hint="default"/>
+      </w:rPr>
+    </w:lvl>
+    <w:lvl w:ilvl="8" w:tplc="0C000005" w:tentative="1">
+      <w:start w:val="1"/>
+      <w:numFmt w:val="bullet"/>
+      <w:lvlText w:val=""/>
+      <w:lvlJc w:val="left"/>
+      <w:pPr>
+        <w:ind w:left="6480" w:hanging="360"/>
+      </w:pPr>
+      <w:rPr>
+        <w:rFonts w:ascii="Wingdings" w:hAnsi="Wingdings" w:hint="default"/>
+      </w:rPr>
+    </w:lvl>
+  </w:abstractNum>
   <w:num w:numId="1" w16cid:durableId="1392077810">
+    <w:abstractNumId w:val="4"/>
+  </w:num>
+  <w:num w:numId="2" w16cid:durableId="371423437">
+    <w:abstractNumId w:val="2"/>
+  </w:num>
+  <w:num w:numId="3" w16cid:durableId="344139120">
+    <w:abstractNumId w:val="5"/>
+  </w:num>
+  <w:num w:numId="4" w16cid:durableId="913441011">
     <w:abstractNumId w:val="1"/>
   </w:num>
-  <w:num w:numId="2" w16cid:durableId="371423437">
+  <w:num w:numId="5" w16cid:durableId="356198050">
     <w:abstractNumId w:val="0"/>
+  </w:num>
+  <w:num w:numId="6" w16cid:durableId="427165531">
+    <w:abstractNumId w:val="3"/>
   </w:num>
 </w:numbering>
 </file>
@@ -3265,7 +4540,7 @@
     <w:qFormat/>
     <w:rsid w:val="00E40F6E"/>
     <w:rPr>
-      <w:lang w:val="fr-CA"/>
+      <w:lang w:val="fr-FR"/>
     </w:rPr>
   </w:style>
   <w:style w:type="character" w:default="1" w:styleId="Policepardfaut">
@@ -3426,6 +4701,46 @@
       <w:ind w:left="720"/>
       <w:contextualSpacing/>
     </w:pPr>
+  </w:style>
+  <w:style w:type="paragraph" w:styleId="NormalWeb">
+    <w:name w:val="Normal (Web)"/>
+    <w:basedOn w:val="Normal"/>
+    <w:uiPriority w:val="99"/>
+    <w:semiHidden/>
+    <w:unhideWhenUsed/>
+    <w:rsid w:val="00F256A3"/>
+    <w:pPr>
+      <w:spacing w:before="100" w:beforeAutospacing="1" w:after="100" w:afterAutospacing="1" w:line="240" w:lineRule="auto"/>
+    </w:pPr>
+    <w:rPr>
+      <w:rFonts w:ascii="Times New Roman" w:eastAsia="Times New Roman" w:hAnsi="Times New Roman" w:cs="Times New Roman"/>
+      <w:kern w:val="0"/>
+      <w:sz w:val="24"/>
+      <w:szCs w:val="24"/>
+      <w:lang w:val="en-VI" w:eastAsia="en-VI"/>
+    </w:rPr>
+  </w:style>
+  <w:style w:type="character" w:styleId="lev">
+    <w:name w:val="Strong"/>
+    <w:basedOn w:val="Policepardfaut"/>
+    <w:uiPriority w:val="22"/>
+    <w:qFormat/>
+    <w:rsid w:val="00F256A3"/>
+    <w:rPr>
+      <w:b/>
+      <w:bCs/>
+    </w:rPr>
+  </w:style>
+  <w:style w:type="character" w:styleId="Accentuation">
+    <w:name w:val="Emphasis"/>
+    <w:basedOn w:val="Policepardfaut"/>
+    <w:uiPriority w:val="20"/>
+    <w:qFormat/>
+    <w:rsid w:val="00F256A3"/>
+    <w:rPr>
+      <w:i/>
+      <w:iCs/>
+    </w:rPr>
   </w:style>
 </w:styles>
 </file>

</xml_diff>